<commit_message>
[ADD] part b of Q.#4 from first DIP HW added.
</commit_message>
<xml_diff>
--- a/Digital Image Processing/HW & PR/HW01 & PR01/04/04.docx
+++ b/Digital Image Processing/HW & PR/HW01 & PR01/04/04.docx
@@ -194,6 +194,618 @@
         </w:rPr>
       </w:pPr>
     </w:p>
+    <w:sdt>
+      <w:sdtPr>
+        <w:rPr>
+          <w:rtl/>
+        </w:rPr>
+        <w:id w:val="1057516720"/>
+        <w:docPartObj>
+          <w:docPartGallery w:val="Table of Contents"/>
+          <w:docPartUnique/>
+        </w:docPartObj>
+      </w:sdtPr>
+      <w:sdtEndPr>
+        <w:rPr>
+          <w:rFonts w:asciiTheme="minorHAnsi" w:eastAsiaTheme="minorHAnsi" w:hAnsiTheme="minorHAnsi" w:cstheme="minorBidi"/>
+          <w:b/>
+          <w:bCs/>
+          <w:noProof/>
+          <w:color w:val="auto"/>
+          <w:kern w:val="2"/>
+          <w:sz w:val="24"/>
+          <w:szCs w:val="24"/>
+          <w14:ligatures w14:val="standardContextual"/>
+        </w:rPr>
+      </w:sdtEndPr>
+      <w:sdtContent>
+        <w:p>
+          <w:pPr>
+            <w:pStyle w:val="TOCHeading"/>
+            <w:bidi/>
+          </w:pPr>
+          <w:r>
+            <w:t>Table of Contents</w:t>
+          </w:r>
+        </w:p>
+        <w:p>
+          <w:pPr>
+            <w:pStyle w:val="TOC1"/>
+            <w:tabs>
+              <w:tab w:val="right" w:leader="dot" w:pos="9350"/>
+            </w:tabs>
+            <w:bidi/>
+            <w:rPr>
+              <w:noProof/>
+            </w:rPr>
+          </w:pPr>
+          <w:r>
+            <w:fldChar w:fldCharType="begin"/>
+          </w:r>
+          <w:r>
+            <w:instrText xml:space="preserve"> TOC \o "1-3" \h \z \u </w:instrText>
+          </w:r>
+          <w:r>
+            <w:fldChar w:fldCharType="separate"/>
+          </w:r>
+          <w:hyperlink w:anchor="_Toc196509592" w:history="1">
+            <w:r>
+              <w:rPr>
+                <w:rStyle w:val="Hyperlink"/>
+                <w:rFonts w:cs="B Nazanin"/>
+                <w:b/>
+                <w:bCs/>
+                <w:noProof/>
+                <w:rtl/>
+                <w:lang w:bidi="fa-IR"/>
+              </w:rPr>
+              <w:t>سوال چهار</w:t>
+            </w:r>
+            <w:r>
+              <w:rPr>
+                <w:noProof/>
+                <w:webHidden/>
+              </w:rPr>
+              <w:tab/>
+            </w:r>
+            <w:r>
+              <w:rPr>
+                <w:noProof/>
+                <w:webHidden/>
+              </w:rPr>
+              <w:fldChar w:fldCharType="begin"/>
+            </w:r>
+            <w:r>
+              <w:rPr>
+                <w:noProof/>
+                <w:webHidden/>
+              </w:rPr>
+              <w:instrText xml:space="preserve"> PAGEREF _Toc196509592 \h </w:instrText>
+            </w:r>
+            <w:r>
+              <w:rPr>
+                <w:noProof/>
+                <w:webHidden/>
+              </w:rPr>
+            </w:r>
+            <w:r>
+              <w:rPr>
+                <w:noProof/>
+                <w:webHidden/>
+              </w:rPr>
+              <w:fldChar w:fldCharType="separate"/>
+            </w:r>
+            <w:r>
+              <w:rPr>
+                <w:noProof/>
+                <w:webHidden/>
+              </w:rPr>
+              <w:t>3</w:t>
+            </w:r>
+            <w:r>
+              <w:rPr>
+                <w:noProof/>
+                <w:webHidden/>
+              </w:rPr>
+              <w:fldChar w:fldCharType="end"/>
+            </w:r>
+          </w:hyperlink>
+        </w:p>
+        <w:p>
+          <w:pPr>
+            <w:pStyle w:val="TOC2"/>
+            <w:tabs>
+              <w:tab w:val="right" w:leader="dot" w:pos="9350"/>
+            </w:tabs>
+            <w:bidi/>
+            <w:rPr>
+              <w:noProof/>
+            </w:rPr>
+          </w:pPr>
+          <w:hyperlink w:anchor="_Toc196509593" w:history="1">
+            <w:r>
+              <w:rPr>
+                <w:rStyle w:val="Hyperlink"/>
+                <w:rFonts w:cs="B Nazanin"/>
+                <w:b/>
+                <w:bCs/>
+                <w:noProof/>
+                <w:rtl/>
+                <w:lang w:bidi="fa-IR"/>
+              </w:rPr>
+              <w:t>بخش الف</w:t>
+            </w:r>
+            <w:r>
+              <w:rPr>
+                <w:noProof/>
+                <w:webHidden/>
+              </w:rPr>
+              <w:tab/>
+            </w:r>
+            <w:r>
+              <w:rPr>
+                <w:noProof/>
+                <w:webHidden/>
+              </w:rPr>
+              <w:fldChar w:fldCharType="begin"/>
+            </w:r>
+            <w:r>
+              <w:rPr>
+                <w:noProof/>
+                <w:webHidden/>
+              </w:rPr>
+              <w:instrText xml:space="preserve"> PAGEREF _Toc196509593 \h </w:instrText>
+            </w:r>
+            <w:r>
+              <w:rPr>
+                <w:noProof/>
+                <w:webHidden/>
+              </w:rPr>
+            </w:r>
+            <w:r>
+              <w:rPr>
+                <w:noProof/>
+                <w:webHidden/>
+              </w:rPr>
+              <w:fldChar w:fldCharType="separate"/>
+            </w:r>
+            <w:r>
+              <w:rPr>
+                <w:noProof/>
+                <w:webHidden/>
+              </w:rPr>
+              <w:t>3</w:t>
+            </w:r>
+            <w:r>
+              <w:rPr>
+                <w:noProof/>
+                <w:webHidden/>
+              </w:rPr>
+              <w:fldChar w:fldCharType="end"/>
+            </w:r>
+          </w:hyperlink>
+        </w:p>
+        <w:p>
+          <w:pPr>
+            <w:pStyle w:val="TOC3"/>
+            <w:tabs>
+              <w:tab w:val="right" w:leader="dot" w:pos="9350"/>
+            </w:tabs>
+            <w:bidi/>
+            <w:rPr>
+              <w:noProof/>
+            </w:rPr>
+          </w:pPr>
+          <w:hyperlink w:anchor="_Toc196509594" w:history="1">
+            <w:r>
+              <w:rPr>
+                <w:rStyle w:val="Hyperlink"/>
+                <w:rFonts w:cs="B Nazanin"/>
+                <w:b/>
+                <w:bCs/>
+                <w:noProof/>
+                <w:rtl/>
+                <w:lang w:bidi="fa-IR"/>
+              </w:rPr>
+              <w:t>گزارش‌ کار</w:t>
+            </w:r>
+            <w:r>
+              <w:rPr>
+                <w:noProof/>
+                <w:webHidden/>
+              </w:rPr>
+              <w:tab/>
+            </w:r>
+            <w:r>
+              <w:rPr>
+                <w:noProof/>
+                <w:webHidden/>
+              </w:rPr>
+              <w:fldChar w:fldCharType="begin"/>
+            </w:r>
+            <w:r>
+              <w:rPr>
+                <w:noProof/>
+                <w:webHidden/>
+              </w:rPr>
+              <w:instrText xml:space="preserve"> PAGEREF _Toc196509594 \h </w:instrText>
+            </w:r>
+            <w:r>
+              <w:rPr>
+                <w:noProof/>
+                <w:webHidden/>
+              </w:rPr>
+            </w:r>
+            <w:r>
+              <w:rPr>
+                <w:noProof/>
+                <w:webHidden/>
+              </w:rPr>
+              <w:fldChar w:fldCharType="separate"/>
+            </w:r>
+            <w:r>
+              <w:rPr>
+                <w:noProof/>
+                <w:webHidden/>
+              </w:rPr>
+              <w:t>5</w:t>
+            </w:r>
+            <w:r>
+              <w:rPr>
+                <w:noProof/>
+                <w:webHidden/>
+              </w:rPr>
+              <w:fldChar w:fldCharType="end"/>
+            </w:r>
+          </w:hyperlink>
+        </w:p>
+        <w:p>
+          <w:pPr>
+            <w:pStyle w:val="TOC3"/>
+            <w:tabs>
+              <w:tab w:val="right" w:leader="dot" w:pos="9350"/>
+            </w:tabs>
+            <w:bidi/>
+            <w:rPr>
+              <w:noProof/>
+            </w:rPr>
+          </w:pPr>
+          <w:hyperlink w:anchor="_Toc196509595" w:history="1">
+            <w:r>
+              <w:rPr>
+                <w:rStyle w:val="Hyperlink"/>
+                <w:rFonts w:cs="B Nazanin"/>
+                <w:b/>
+                <w:bCs/>
+                <w:noProof/>
+                <w:rtl/>
+                <w:lang w:bidi="fa-IR"/>
+              </w:rPr>
+              <w:t>خروج</w:t>
+            </w:r>
+            <w:r>
+              <w:rPr>
+                <w:rStyle w:val="Hyperlink"/>
+                <w:rFonts w:cs="B Nazanin" w:hint="cs"/>
+                <w:b/>
+                <w:bCs/>
+                <w:noProof/>
+                <w:rtl/>
+                <w:lang w:bidi="fa-IR"/>
+              </w:rPr>
+              <w:t>ی</w:t>
+            </w:r>
+            <w:r>
+              <w:rPr>
+                <w:noProof/>
+                <w:webHidden/>
+              </w:rPr>
+              <w:tab/>
+            </w:r>
+            <w:r>
+              <w:rPr>
+                <w:noProof/>
+                <w:webHidden/>
+              </w:rPr>
+              <w:fldChar w:fldCharType="begin"/>
+            </w:r>
+            <w:r>
+              <w:rPr>
+                <w:noProof/>
+                <w:webHidden/>
+              </w:rPr>
+              <w:instrText xml:space="preserve"> PAGEREF _Toc196509595 \h </w:instrText>
+            </w:r>
+            <w:r>
+              <w:rPr>
+                <w:noProof/>
+                <w:webHidden/>
+              </w:rPr>
+            </w:r>
+            <w:r>
+              <w:rPr>
+                <w:noProof/>
+                <w:webHidden/>
+              </w:rPr>
+              <w:fldChar w:fldCharType="separate"/>
+            </w:r>
+            <w:r>
+              <w:rPr>
+                <w:noProof/>
+                <w:webHidden/>
+              </w:rPr>
+              <w:t>6</w:t>
+            </w:r>
+            <w:r>
+              <w:rPr>
+                <w:noProof/>
+                <w:webHidden/>
+              </w:rPr>
+              <w:fldChar w:fldCharType="end"/>
+            </w:r>
+          </w:hyperlink>
+        </w:p>
+        <w:p>
+          <w:pPr>
+            <w:pStyle w:val="TOC2"/>
+            <w:tabs>
+              <w:tab w:val="right" w:leader="dot" w:pos="9350"/>
+            </w:tabs>
+            <w:bidi/>
+            <w:rPr>
+              <w:noProof/>
+            </w:rPr>
+          </w:pPr>
+          <w:hyperlink w:anchor="_Toc196509596" w:history="1">
+            <w:r>
+              <w:rPr>
+                <w:rStyle w:val="Hyperlink"/>
+                <w:rFonts w:cs="B Nazanin"/>
+                <w:b/>
+                <w:bCs/>
+                <w:noProof/>
+                <w:rtl/>
+                <w:lang w:bidi="fa-IR"/>
+              </w:rPr>
+              <w:t>بخش ب</w:t>
+            </w:r>
+            <w:r>
+              <w:rPr>
+                <w:noProof/>
+                <w:webHidden/>
+              </w:rPr>
+              <w:tab/>
+            </w:r>
+            <w:r>
+              <w:rPr>
+                <w:noProof/>
+                <w:webHidden/>
+              </w:rPr>
+              <w:fldChar w:fldCharType="begin"/>
+            </w:r>
+            <w:r>
+              <w:rPr>
+                <w:noProof/>
+                <w:webHidden/>
+              </w:rPr>
+              <w:instrText xml:space="preserve"> PAGEREF _Toc196509596 \h </w:instrText>
+            </w:r>
+            <w:r>
+              <w:rPr>
+                <w:noProof/>
+                <w:webHidden/>
+              </w:rPr>
+            </w:r>
+            <w:r>
+              <w:rPr>
+                <w:noProof/>
+                <w:webHidden/>
+              </w:rPr>
+              <w:fldChar w:fldCharType="separate"/>
+            </w:r>
+            <w:r>
+              <w:rPr>
+                <w:noProof/>
+                <w:webHidden/>
+              </w:rPr>
+              <w:t>7</w:t>
+            </w:r>
+            <w:r>
+              <w:rPr>
+                <w:noProof/>
+                <w:webHidden/>
+              </w:rPr>
+              <w:fldChar w:fldCharType="end"/>
+            </w:r>
+          </w:hyperlink>
+        </w:p>
+        <w:p>
+          <w:pPr>
+            <w:pStyle w:val="TOC3"/>
+            <w:tabs>
+              <w:tab w:val="right" w:leader="dot" w:pos="9350"/>
+            </w:tabs>
+            <w:bidi/>
+            <w:rPr>
+              <w:noProof/>
+            </w:rPr>
+          </w:pPr>
+          <w:hyperlink w:anchor="_Toc196509597" w:history="1">
+            <w:r>
+              <w:rPr>
+                <w:rStyle w:val="Hyperlink"/>
+                <w:rFonts w:cs="B Nazanin"/>
+                <w:b/>
+                <w:bCs/>
+                <w:noProof/>
+                <w:rtl/>
+                <w:lang w:bidi="fa-IR"/>
+              </w:rPr>
+              <w:t>گزارش کار</w:t>
+            </w:r>
+            <w:r>
+              <w:rPr>
+                <w:noProof/>
+                <w:webHidden/>
+              </w:rPr>
+              <w:tab/>
+            </w:r>
+            <w:r>
+              <w:rPr>
+                <w:noProof/>
+                <w:webHidden/>
+              </w:rPr>
+              <w:fldChar w:fldCharType="begin"/>
+            </w:r>
+            <w:r>
+              <w:rPr>
+                <w:noProof/>
+                <w:webHidden/>
+              </w:rPr>
+              <w:instrText xml:space="preserve"> PAGEREF _Toc196509597 \h </w:instrText>
+            </w:r>
+            <w:r>
+              <w:rPr>
+                <w:noProof/>
+                <w:webHidden/>
+              </w:rPr>
+            </w:r>
+            <w:r>
+              <w:rPr>
+                <w:noProof/>
+                <w:webHidden/>
+              </w:rPr>
+              <w:fldChar w:fldCharType="separate"/>
+            </w:r>
+            <w:r>
+              <w:rPr>
+                <w:noProof/>
+                <w:webHidden/>
+              </w:rPr>
+              <w:t>7</w:t>
+            </w:r>
+            <w:r>
+              <w:rPr>
+                <w:noProof/>
+                <w:webHidden/>
+              </w:rPr>
+              <w:fldChar w:fldCharType="end"/>
+            </w:r>
+          </w:hyperlink>
+        </w:p>
+        <w:p>
+          <w:pPr>
+            <w:pStyle w:val="TOC3"/>
+            <w:tabs>
+              <w:tab w:val="right" w:leader="dot" w:pos="9350"/>
+            </w:tabs>
+            <w:bidi/>
+            <w:rPr>
+              <w:noProof/>
+            </w:rPr>
+          </w:pPr>
+          <w:hyperlink w:anchor="_Toc196509598" w:history="1">
+            <w:r>
+              <w:rPr>
+                <w:rStyle w:val="Hyperlink"/>
+                <w:rFonts w:cs="B Nazanin"/>
+                <w:b/>
+                <w:bCs/>
+                <w:noProof/>
+                <w:rtl/>
+                <w:lang w:bidi="fa-IR"/>
+              </w:rPr>
+              <w:t>خروج</w:t>
+            </w:r>
+            <w:r>
+              <w:rPr>
+                <w:rStyle w:val="Hyperlink"/>
+                <w:rFonts w:cs="B Nazanin" w:hint="cs"/>
+                <w:b/>
+                <w:bCs/>
+                <w:noProof/>
+                <w:rtl/>
+                <w:lang w:bidi="fa-IR"/>
+              </w:rPr>
+              <w:t>ی</w:t>
+            </w:r>
+            <w:r>
+              <w:rPr>
+                <w:noProof/>
+                <w:webHidden/>
+              </w:rPr>
+              <w:tab/>
+            </w:r>
+            <w:r>
+              <w:rPr>
+                <w:noProof/>
+                <w:webHidden/>
+              </w:rPr>
+              <w:fldChar w:fldCharType="begin"/>
+            </w:r>
+            <w:r>
+              <w:rPr>
+                <w:noProof/>
+                <w:webHidden/>
+              </w:rPr>
+              <w:instrText xml:space="preserve"> PAGEREF _Toc196509598 \h </w:instrText>
+            </w:r>
+            <w:r>
+              <w:rPr>
+                <w:noProof/>
+                <w:webHidden/>
+              </w:rPr>
+            </w:r>
+            <w:r>
+              <w:rPr>
+                <w:noProof/>
+                <w:webHidden/>
+              </w:rPr>
+              <w:fldChar w:fldCharType="separate"/>
+            </w:r>
+            <w:r>
+              <w:rPr>
+                <w:noProof/>
+                <w:webHidden/>
+              </w:rPr>
+              <w:t>8</w:t>
+            </w:r>
+            <w:r>
+              <w:rPr>
+                <w:noProof/>
+                <w:webHidden/>
+              </w:rPr>
+              <w:fldChar w:fldCharType="end"/>
+            </w:r>
+          </w:hyperlink>
+        </w:p>
+        <w:p>
+          <w:pPr>
+            <w:bidi/>
+          </w:pPr>
+          <w:r>
+            <w:rPr>
+              <w:b/>
+              <w:bCs/>
+              <w:noProof/>
+            </w:rPr>
+            <w:fldChar w:fldCharType="end"/>
+          </w:r>
+        </w:p>
+      </w:sdtContent>
+    </w:sdt>
+    <w:p>
+      <w:pPr>
+        <w:bidi/>
+        <w:rPr>
+          <w:rFonts w:ascii="Comic Sans MS" w:hAnsi="Comic Sans MS" w:cs="B Nazanin"/>
+          <w:sz w:val="40"/>
+          <w:szCs w:val="40"/>
+          <w:rtl/>
+          <w:lang w:bidi="fa-IR"/>
+        </w:rPr>
+      </w:pPr>
+    </w:p>
     <w:p>
       <w:pPr>
         <w:bidi/>
@@ -365,49 +977,43 @@
     </w:p>
     <w:p>
       <w:pPr>
+        <w:pStyle w:val="Heading1"/>
+        <w:shd w:val="clear" w:color="auto" w:fill="D6FFC1" w:themeFill="accent6" w:themeFillTint="66"/>
         <w:bidi/>
         <w:jc w:val="center"/>
         <w:rPr>
-          <w:rFonts w:ascii="Comic Sans MS" w:hAnsi="Comic Sans MS" w:cs="B Nazanin"/>
-          <w:sz w:val="44"/>
-          <w:szCs w:val="44"/>
-          <w:rtl/>
-          <w:lang w:bidi="fa-IR"/>
-        </w:rPr>
-      </w:pPr>
-    </w:p>
-    <w:p>
-      <w:pPr>
-        <w:bidi/>
-        <w:rPr>
-          <w:rFonts w:ascii="Comic Sans MS" w:hAnsi="Comic Sans MS" w:cs="B Nazanin"/>
-          <w:sz w:val="44"/>
-          <w:szCs w:val="44"/>
-          <w:rtl/>
-          <w:lang w:bidi="fa-IR"/>
-        </w:rPr>
-      </w:pPr>
-      <w:r>
-        <w:rPr>
-          <w:rFonts w:ascii="Comic Sans MS" w:hAnsi="Comic Sans MS" w:cs="B Nazanin" w:hint="cs"/>
-          <w:sz w:val="44"/>
-          <w:szCs w:val="44"/>
-          <w:rtl/>
-          <w:lang w:bidi="fa-IR"/>
-        </w:rPr>
-        <w:lastRenderedPageBreak/>
+          <w:rFonts w:cs="B Nazanin"/>
+          <w:b/>
+          <w:bCs/>
+          <w:color w:val="000000" w:themeColor="text1"/>
+          <w:rtl/>
+          <w:lang w:bidi="fa-IR"/>
+        </w:rPr>
+      </w:pPr>
+      <w:bookmarkStart w:id="0" w:name="_Toc196509592"/>
+      <w:r>
+        <w:rPr>
+          <w:rFonts w:cs="B Nazanin" w:hint="cs"/>
+          <w:b/>
+          <w:bCs/>
+          <w:color w:val="000000" w:themeColor="text1"/>
+          <w:rtl/>
+          <w:lang w:bidi="fa-IR"/>
+        </w:rPr>
         <w:t xml:space="preserve">سوال </w:t>
       </w:r>
       <w:r>
         <w:rPr>
-          <w:rFonts w:ascii="Comic Sans MS" w:hAnsi="Comic Sans MS" w:cs="B Nazanin" w:hint="eastAsia"/>
-          <w:sz w:val="44"/>
-          <w:szCs w:val="44"/>
+          <w:rFonts w:cs="B Nazanin" w:hint="eastAsia"/>
+          <w:b/>
+          <w:bCs/>
+          <w:color w:val="000000" w:themeColor="text1"/>
           <w:rtl/>
           <w:lang w:bidi="fa-IR"/>
         </w:rPr>
         <w:t>چهار</w:t>
       </w:r>
+      <w:bookmarkEnd w:id="0"/>
     </w:p>
     <w:p>
       <w:pPr>
@@ -434,18 +1040,28 @@
     </w:p>
     <w:p>
       <w:pPr>
-        <w:bidi/>
-        <w:rPr>
-          <w:rFonts w:ascii="Comic Sans MS" w:hAnsi="Comic Sans MS" w:cs="B Nazanin"/>
+        <w:pStyle w:val="Heading2"/>
+        <w:shd w:val="clear" w:color="auto" w:fill="C1FFFF" w:themeFill="accent1" w:themeFillTint="66"/>
+        <w:bidi/>
+        <w:jc w:val="center"/>
+        <w:rPr>
+          <w:rFonts w:cs="B Nazanin"/>
+          <w:b/>
+          <w:bCs/>
+          <w:color w:val="000000" w:themeColor="text1"/>
           <w:sz w:val="36"/>
           <w:szCs w:val="36"/>
           <w:rtl/>
           <w:lang w:bidi="fa-IR"/>
         </w:rPr>
       </w:pPr>
-      <w:r>
-        <w:rPr>
-          <w:rFonts w:ascii="Comic Sans MS" w:hAnsi="Comic Sans MS" w:cs="B Nazanin" w:hint="cs"/>
+      <w:bookmarkStart w:id="1" w:name="_Toc196509593"/>
+      <w:r>
+        <w:rPr>
+          <w:rFonts w:cs="B Nazanin" w:hint="cs"/>
+          <w:b/>
+          <w:bCs/>
+          <w:color w:val="000000" w:themeColor="text1"/>
           <w:sz w:val="36"/>
           <w:szCs w:val="36"/>
           <w:rtl/>
@@ -453,6 +1069,7 @@
         </w:rPr>
         <w:t>بخش الف</w:t>
       </w:r>
+      <w:bookmarkEnd w:id="1"/>
     </w:p>
     <w:p>
       <w:pPr>
@@ -479,19 +1096,24 @@
     </w:p>
     <w:p>
       <w:pPr>
-        <w:bidi/>
-        <w:jc w:val="both"/>
-        <w:rPr>
-          <w:rFonts w:ascii="Comic Sans MS" w:hAnsi="Comic Sans MS" w:cs="B Nazanin"/>
-          <w:sz w:val="32"/>
-          <w:szCs w:val="32"/>
-          <w:rtl/>
-          <w:lang w:bidi="fa-IR"/>
-        </w:rPr>
-      </w:pPr>
-      <w:r>
-        <w:rPr>
-          <w:rFonts w:ascii="Comic Sans MS" w:hAnsi="Comic Sans MS" w:cs="B Nazanin" w:hint="cs"/>
+        <w:shd w:val="clear" w:color="auto" w:fill="FFC1D6" w:themeFill="background2" w:themeFillTint="66"/>
+        <w:bidi/>
+        <w:jc w:val="center"/>
+        <w:rPr>
+          <w:rFonts w:ascii="Comic Sans MS" w:hAnsi="Comic Sans MS" w:cs="B Nazanin"/>
+          <w:b/>
+          <w:bCs/>
+          <w:sz w:val="32"/>
+          <w:szCs w:val="32"/>
+          <w:rtl/>
+          <w:lang w:bidi="fa-IR"/>
+        </w:rPr>
+      </w:pPr>
+      <w:r>
+        <w:rPr>
+          <w:rFonts w:ascii="Comic Sans MS" w:hAnsi="Comic Sans MS" w:cs="B Nazanin" w:hint="cs"/>
+          <w:b/>
+          <w:bCs/>
           <w:sz w:val="32"/>
           <w:szCs w:val="32"/>
           <w:rtl/>
@@ -503,6 +1125,8 @@
       <w:r>
         <w:rPr>
           <w:rFonts w:ascii="Comic Sans MS" w:hAnsi="Comic Sans MS" w:cs="B Nazanin"/>
+          <w:b/>
+          <w:bCs/>
           <w:sz w:val="32"/>
           <w:szCs w:val="32"/>
           <w:lang w:bidi="fa-IR"/>
@@ -579,7 +1203,27 @@
           <w:szCs w:val="32"/>
           <w:lang w:bidi="fa-IR"/>
         </w:rPr>
-        <w:t>[-1  0  +1]</w:t>
+        <w:t>[-</w:t>
+      </w:r>
+      <w:proofErr w:type="gramStart"/>
+      <w:r>
+        <w:rPr>
+          <w:rFonts w:ascii="Comic Sans MS" w:hAnsi="Comic Sans MS" w:cs="B Nazanin"/>
+          <w:sz w:val="32"/>
+          <w:szCs w:val="32"/>
+          <w:lang w:bidi="fa-IR"/>
+        </w:rPr>
+        <w:t>1  0</w:t>
+      </w:r>
+      <w:proofErr w:type="gramEnd"/>
+      <w:r>
+        <w:rPr>
+          <w:rFonts w:ascii="Comic Sans MS" w:hAnsi="Comic Sans MS" w:cs="B Nazanin"/>
+          <w:sz w:val="32"/>
+          <w:szCs w:val="32"/>
+          <w:lang w:bidi="fa-IR"/>
+        </w:rPr>
+        <w:t xml:space="preserve">  +1]</w:t>
       </w:r>
     </w:p>
     <w:p>
@@ -605,7 +1249,27 @@
           <w:szCs w:val="32"/>
           <w:lang w:bidi="fa-IR"/>
         </w:rPr>
-        <w:t>[-2  0  +2]</w:t>
+        <w:t>[-</w:t>
+      </w:r>
+      <w:proofErr w:type="gramStart"/>
+      <w:r>
+        <w:rPr>
+          <w:rFonts w:ascii="Comic Sans MS" w:hAnsi="Comic Sans MS" w:cs="B Nazanin"/>
+          <w:sz w:val="32"/>
+          <w:szCs w:val="32"/>
+          <w:lang w:bidi="fa-IR"/>
+        </w:rPr>
+        <w:t>2  0</w:t>
+      </w:r>
+      <w:proofErr w:type="gramEnd"/>
+      <w:r>
+        <w:rPr>
+          <w:rFonts w:ascii="Comic Sans MS" w:hAnsi="Comic Sans MS" w:cs="B Nazanin"/>
+          <w:sz w:val="32"/>
+          <w:szCs w:val="32"/>
+          <w:lang w:bidi="fa-IR"/>
+        </w:rPr>
+        <w:t xml:space="preserve">  +2]</w:t>
       </w:r>
     </w:p>
     <w:p>
@@ -631,28 +1295,49 @@
           <w:szCs w:val="32"/>
           <w:lang w:bidi="fa-IR"/>
         </w:rPr>
-        <w:t>[-1  0  +1]</w:t>
-      </w:r>
-    </w:p>
-    <w:p>
-      <w:pPr>
-        <w:bidi/>
-        <w:rPr>
-          <w:rFonts w:ascii="Comic Sans MS" w:hAnsi="Comic Sans MS" w:cs="B Nazanin"/>
-          <w:sz w:val="32"/>
-          <w:szCs w:val="32"/>
-          <w:rtl/>
-          <w:lang w:bidi="fa-IR"/>
-        </w:rPr>
-      </w:pPr>
-      <w:r>
-        <w:rPr>
-          <w:rFonts w:ascii="Comic Sans MS" w:hAnsi="Comic Sans MS" w:cs="B Nazanin" w:hint="cs"/>
-          <w:sz w:val="32"/>
-          <w:szCs w:val="32"/>
-          <w:rtl/>
-          <w:lang w:bidi="fa-IR"/>
-        </w:rPr>
+        <w:t>[-</w:t>
+      </w:r>
+      <w:proofErr w:type="gramStart"/>
+      <w:r>
+        <w:rPr>
+          <w:rFonts w:ascii="Comic Sans MS" w:hAnsi="Comic Sans MS" w:cs="B Nazanin"/>
+          <w:sz w:val="32"/>
+          <w:szCs w:val="32"/>
+          <w:lang w:bidi="fa-IR"/>
+        </w:rPr>
+        <w:t>1  0</w:t>
+      </w:r>
+      <w:proofErr w:type="gramEnd"/>
+      <w:r>
+        <w:rPr>
+          <w:rFonts w:ascii="Comic Sans MS" w:hAnsi="Comic Sans MS" w:cs="B Nazanin"/>
+          <w:sz w:val="32"/>
+          <w:szCs w:val="32"/>
+          <w:lang w:bidi="fa-IR"/>
+        </w:rPr>
+        <w:t xml:space="preserve">  +1]</w:t>
+      </w:r>
+    </w:p>
+    <w:p>
+      <w:pPr>
+        <w:bidi/>
+        <w:rPr>
+          <w:rFonts w:ascii="Comic Sans MS" w:hAnsi="Comic Sans MS" w:cs="B Nazanin"/>
+          <w:sz w:val="32"/>
+          <w:szCs w:val="32"/>
+          <w:rtl/>
+          <w:lang w:bidi="fa-IR"/>
+        </w:rPr>
+      </w:pPr>
+      <w:r>
+        <w:rPr>
+          <w:rFonts w:ascii="Comic Sans MS" w:hAnsi="Comic Sans MS" w:cs="B Nazanin" w:hint="cs"/>
+          <w:sz w:val="32"/>
+          <w:szCs w:val="32"/>
+          <w:rtl/>
+          <w:lang w:bidi="fa-IR"/>
+        </w:rPr>
+        <w:lastRenderedPageBreak/>
         <w:t>جهت عمودی:</w:t>
       </w:r>
     </w:p>
@@ -705,7 +1390,27 @@
           <w:szCs w:val="32"/>
           <w:lang w:bidi="fa-IR"/>
         </w:rPr>
-        <w:t>[ 0  0  0]</w:t>
+        <w:t xml:space="preserve">[ </w:t>
+      </w:r>
+      <w:proofErr w:type="gramStart"/>
+      <w:r>
+        <w:rPr>
+          <w:rFonts w:ascii="Comic Sans MS" w:hAnsi="Comic Sans MS" w:cs="B Nazanin"/>
+          <w:sz w:val="32"/>
+          <w:szCs w:val="32"/>
+          <w:lang w:bidi="fa-IR"/>
+        </w:rPr>
+        <w:t>0  0</w:t>
+      </w:r>
+      <w:proofErr w:type="gramEnd"/>
+      <w:r>
+        <w:rPr>
+          <w:rFonts w:ascii="Comic Sans MS" w:hAnsi="Comic Sans MS" w:cs="B Nazanin"/>
+          <w:sz w:val="32"/>
+          <w:szCs w:val="32"/>
+          <w:lang w:bidi="fa-IR"/>
+        </w:rPr>
+        <w:t xml:space="preserve">  0]</w:t>
       </w:r>
     </w:p>
     <w:p>
@@ -775,18 +1480,7 @@
           <w:rtl/>
           <w:lang w:bidi="fa-IR"/>
         </w:rPr>
-        <w:t xml:space="preserve">کرنل ها بر روی عکس ورودی پیمایش انجام میدهند و در هر موقعیت یک ضرب نقطه ای محاسبه میکنند </w:t>
-      </w:r>
-      <w:r>
-        <w:rPr>
-          <w:rFonts w:ascii="Comic Sans MS" w:hAnsi="Comic Sans MS" w:cs="B Nazanin" w:hint="cs"/>
-          <w:sz w:val="32"/>
-          <w:szCs w:val="32"/>
-          <w:rtl/>
-          <w:lang w:bidi="fa-IR"/>
-        </w:rPr>
-        <w:lastRenderedPageBreak/>
-        <w:t xml:space="preserve">که بین کرنل </w:t>
+        <w:t xml:space="preserve">کرنل ها بر روی عکس ورودی پیمایش انجام میدهند و در هر موقعیت یک ضرب نقطه ای محاسبه میکنند که بین کرنل </w:t>
       </w:r>
       <w:r>
         <w:rPr>
@@ -830,21 +1524,26 @@
     </w:p>
     <w:p>
       <w:pPr>
-        <w:bidi/>
-        <w:jc w:val="both"/>
-        <w:rPr>
-          <w:rFonts w:ascii="Comic Sans MS" w:hAnsi="Comic Sans MS" w:cs="B Nazanin"/>
-          <w:sz w:val="36"/>
-          <w:szCs w:val="36"/>
-          <w:rtl/>
-          <w:lang w:bidi="fa-IR"/>
-        </w:rPr>
-      </w:pPr>
-      <w:r>
-        <w:rPr>
-          <w:rFonts w:ascii="Comic Sans MS" w:hAnsi="Comic Sans MS" w:cs="B Nazanin" w:hint="cs"/>
-          <w:sz w:val="36"/>
-          <w:szCs w:val="36"/>
+        <w:shd w:val="clear" w:color="auto" w:fill="FFC1D6" w:themeFill="background2" w:themeFillTint="66"/>
+        <w:bidi/>
+        <w:jc w:val="center"/>
+        <w:rPr>
+          <w:rFonts w:ascii="Comic Sans MS" w:hAnsi="Comic Sans MS" w:cs="B Nazanin"/>
+          <w:b/>
+          <w:bCs/>
+          <w:sz w:val="32"/>
+          <w:szCs w:val="32"/>
+          <w:rtl/>
+          <w:lang w:bidi="fa-IR"/>
+        </w:rPr>
+      </w:pPr>
+      <w:r>
+        <w:rPr>
+          <w:rFonts w:ascii="Comic Sans MS" w:hAnsi="Comic Sans MS" w:cs="B Nazanin" w:hint="cs"/>
+          <w:b/>
+          <w:bCs/>
+          <w:sz w:val="32"/>
+          <w:szCs w:val="32"/>
           <w:rtl/>
           <w:lang w:bidi="fa-IR"/>
         </w:rPr>
@@ -854,8 +1553,10 @@
       <w:r>
         <w:rPr>
           <w:rFonts w:ascii="Comic Sans MS" w:hAnsi="Comic Sans MS" w:cs="B Nazanin"/>
-          <w:sz w:val="36"/>
-          <w:szCs w:val="36"/>
+          <w:b/>
+          <w:bCs/>
+          <w:sz w:val="32"/>
+          <w:szCs w:val="32"/>
           <w:lang w:bidi="fa-IR"/>
         </w:rPr>
         <w:t>scharr</w:t>
@@ -1073,7 +1774,27 @@
           <w:szCs w:val="32"/>
           <w:lang w:bidi="fa-IR"/>
         </w:rPr>
-        <w:t>[-10  0  +10]</w:t>
+        <w:t>[-</w:t>
+      </w:r>
+      <w:proofErr w:type="gramStart"/>
+      <w:r>
+        <w:rPr>
+          <w:rFonts w:ascii="Comic Sans MS" w:hAnsi="Comic Sans MS" w:cs="B Nazanin"/>
+          <w:sz w:val="32"/>
+          <w:szCs w:val="32"/>
+          <w:lang w:bidi="fa-IR"/>
+        </w:rPr>
+        <w:t>10  0</w:t>
+      </w:r>
+      <w:proofErr w:type="gramEnd"/>
+      <w:r>
+        <w:rPr>
+          <w:rFonts w:ascii="Comic Sans MS" w:hAnsi="Comic Sans MS" w:cs="B Nazanin"/>
+          <w:sz w:val="32"/>
+          <w:szCs w:val="32"/>
+          <w:lang w:bidi="fa-IR"/>
+        </w:rPr>
+        <w:t xml:space="preserve">  +10]</w:t>
       </w:r>
     </w:p>
     <w:p>
@@ -1123,6 +1844,7 @@
           <w:rtl/>
           <w:lang w:bidi="fa-IR"/>
         </w:rPr>
+        <w:lastRenderedPageBreak/>
         <w:t>کرنل عمودی:</w:t>
       </w:r>
     </w:p>
@@ -1149,7 +1871,27 @@
           <w:szCs w:val="32"/>
           <w:lang w:bidi="fa-IR"/>
         </w:rPr>
-        <w:t>[ -3 -10  -3]</w:t>
+        <w:t>[ -3 -</w:t>
+      </w:r>
+      <w:proofErr w:type="gramStart"/>
+      <w:r>
+        <w:rPr>
+          <w:rFonts w:ascii="Comic Sans MS" w:hAnsi="Comic Sans MS" w:cs="B Nazanin"/>
+          <w:sz w:val="32"/>
+          <w:szCs w:val="32"/>
+          <w:lang w:bidi="fa-IR"/>
+        </w:rPr>
+        <w:t>10  -</w:t>
+      </w:r>
+      <w:proofErr w:type="gramEnd"/>
+      <w:r>
+        <w:rPr>
+          <w:rFonts w:ascii="Comic Sans MS" w:hAnsi="Comic Sans MS" w:cs="B Nazanin"/>
+          <w:sz w:val="32"/>
+          <w:szCs w:val="32"/>
+          <w:lang w:bidi="fa-IR"/>
+        </w:rPr>
+        <w:t>3]</w:t>
       </w:r>
     </w:p>
     <w:p>
@@ -1168,14 +1910,25 @@
           <w:lang w:bidi="fa-IR"/>
         </w:rPr>
       </w:pPr>
-      <w:r>
-        <w:rPr>
-          <w:rFonts w:ascii="Comic Sans MS" w:hAnsi="Comic Sans MS" w:cs="B Nazanin"/>
-          <w:sz w:val="32"/>
-          <w:szCs w:val="32"/>
-          <w:lang w:bidi="fa-IR"/>
-        </w:rPr>
-        <w:t>[  0   0   0]</w:t>
+      <w:proofErr w:type="gramStart"/>
+      <w:r>
+        <w:rPr>
+          <w:rFonts w:ascii="Comic Sans MS" w:hAnsi="Comic Sans MS" w:cs="B Nazanin"/>
+          <w:sz w:val="32"/>
+          <w:szCs w:val="32"/>
+          <w:lang w:bidi="fa-IR"/>
+        </w:rPr>
+        <w:t>[  0</w:t>
+      </w:r>
+      <w:proofErr w:type="gramEnd"/>
+      <w:r>
+        <w:rPr>
+          <w:rFonts w:ascii="Comic Sans MS" w:hAnsi="Comic Sans MS" w:cs="B Nazanin"/>
+          <w:sz w:val="32"/>
+          <w:szCs w:val="32"/>
+          <w:lang w:bidi="fa-IR"/>
+        </w:rPr>
+        <w:t xml:space="preserve">   0   0]</w:t>
       </w:r>
     </w:p>
     <w:p>
@@ -1202,7 +1955,27 @@
           <w:szCs w:val="32"/>
           <w:lang w:bidi="fa-IR"/>
         </w:rPr>
-        <w:t>[ +3 +10  +3]</w:t>
+        <w:t>[ +3 +</w:t>
+      </w:r>
+      <w:proofErr w:type="gramStart"/>
+      <w:r>
+        <w:rPr>
+          <w:rFonts w:ascii="Comic Sans MS" w:hAnsi="Comic Sans MS" w:cs="B Nazanin"/>
+          <w:sz w:val="32"/>
+          <w:szCs w:val="32"/>
+          <w:lang w:bidi="fa-IR"/>
+        </w:rPr>
+        <w:t>10  +</w:t>
+      </w:r>
+      <w:proofErr w:type="gramEnd"/>
+      <w:r>
+        <w:rPr>
+          <w:rFonts w:ascii="Comic Sans MS" w:hAnsi="Comic Sans MS" w:cs="B Nazanin"/>
+          <w:sz w:val="32"/>
+          <w:szCs w:val="32"/>
+          <w:lang w:bidi="fa-IR"/>
+        </w:rPr>
+        <w:t>3]</w:t>
       </w:r>
     </w:p>
     <w:p>
@@ -1289,27 +2062,36 @@
     </w:p>
     <w:p>
       <w:pPr>
-        <w:bidi/>
-        <w:jc w:val="both"/>
-        <w:rPr>
-          <w:rFonts w:ascii="Comic Sans MS" w:hAnsi="Comic Sans MS" w:cs="B Nazanin"/>
-          <w:sz w:val="32"/>
-          <w:szCs w:val="32"/>
-          <w:rtl/>
-          <w:lang w:bidi="fa-IR"/>
-        </w:rPr>
-      </w:pPr>
-      <w:r>
-        <w:rPr>
-          <w:rFonts w:ascii="Comic Sans MS" w:hAnsi="Comic Sans MS" w:cs="B Nazanin" w:hint="cs"/>
-          <w:sz w:val="32"/>
-          <w:szCs w:val="32"/>
-          <w:rtl/>
-          <w:lang w:bidi="fa-IR"/>
-        </w:rPr>
-        <w:lastRenderedPageBreak/>
+        <w:pStyle w:val="Heading3"/>
+        <w:shd w:val="clear" w:color="auto" w:fill="C1FFFF" w:themeFill="accent1" w:themeFillTint="66"/>
+        <w:bidi/>
+        <w:jc w:val="center"/>
+        <w:rPr>
+          <w:rFonts w:cs="B Nazanin"/>
+          <w:b/>
+          <w:bCs/>
+          <w:color w:val="000000" w:themeColor="text1"/>
+          <w:sz w:val="32"/>
+          <w:szCs w:val="32"/>
+          <w:rtl/>
+          <w:lang w:bidi="fa-IR"/>
+        </w:rPr>
+      </w:pPr>
+      <w:bookmarkStart w:id="2" w:name="_Toc196509594"/>
+      <w:r>
+        <w:rPr>
+          <w:rFonts w:cs="B Nazanin" w:hint="cs"/>
+          <w:b/>
+          <w:bCs/>
+          <w:color w:val="000000" w:themeColor="text1"/>
+          <w:sz w:val="32"/>
+          <w:szCs w:val="32"/>
+          <w:rtl/>
+          <w:lang w:bidi="fa-IR"/>
+        </w:rPr>
         <w:t>گزارش‌ کار</w:t>
       </w:r>
+      <w:bookmarkEnd w:id="2"/>
     </w:p>
     <w:p>
       <w:pPr>
@@ -1343,7 +2125,7 @@
                     <pic:cNvPicPr/>
                   </pic:nvPicPr>
                   <pic:blipFill>
-                    <a:blip r:embed="rId5"/>
+                    <a:blip r:embed="rId7"/>
                     <a:stretch>
                       <a:fillRect/>
                     </a:stretch>
@@ -1370,17 +2152,17 @@
         <w:jc w:val="both"/>
         <w:rPr>
           <w:rFonts w:ascii="Comic Sans MS" w:hAnsi="Comic Sans MS" w:cs="B Nazanin"/>
-          <w:sz w:val="32"/>
-          <w:szCs w:val="32"/>
-          <w:rtl/>
-          <w:lang w:bidi="fa-IR"/>
-        </w:rPr>
-      </w:pPr>
-      <w:r>
-        <w:rPr>
-          <w:rFonts w:ascii="Comic Sans MS" w:hAnsi="Comic Sans MS" w:cs="B Nazanin" w:hint="cs"/>
-          <w:sz w:val="32"/>
-          <w:szCs w:val="32"/>
+          <w:sz w:val="28"/>
+          <w:szCs w:val="28"/>
+          <w:rtl/>
+          <w:lang w:bidi="fa-IR"/>
+        </w:rPr>
+      </w:pPr>
+      <w:r>
+        <w:rPr>
+          <w:rFonts w:ascii="Comic Sans MS" w:hAnsi="Comic Sans MS" w:cs="B Nazanin" w:hint="cs"/>
+          <w:sz w:val="28"/>
+          <w:szCs w:val="28"/>
           <w:rtl/>
           <w:lang w:bidi="fa-IR"/>
         </w:rPr>
@@ -1389,8 +2171,8 @@
       <w:r>
         <w:rPr>
           <w:rFonts w:ascii="Comic Sans MS" w:hAnsi="Comic Sans MS" w:cs="B Nazanin"/>
-          <w:sz w:val="32"/>
-          <w:szCs w:val="32"/>
+          <w:sz w:val="28"/>
+          <w:szCs w:val="28"/>
           <w:lang w:bidi="fa-IR"/>
         </w:rPr>
         <w:t>cv2</w:t>
@@ -1398,8 +2180,8 @@
       <w:r>
         <w:rPr>
           <w:rFonts w:ascii="Comic Sans MS" w:hAnsi="Comic Sans MS" w:cs="B Nazanin" w:hint="cs"/>
-          <w:sz w:val="32"/>
-          <w:szCs w:val="32"/>
+          <w:sz w:val="28"/>
+          <w:szCs w:val="28"/>
           <w:rtl/>
           <w:lang w:bidi="fa-IR"/>
         </w:rPr>
@@ -1409,8 +2191,8 @@
       <w:r>
         <w:rPr>
           <w:rFonts w:ascii="Comic Sans MS" w:hAnsi="Comic Sans MS" w:cs="B Nazanin" w:hint="cs"/>
-          <w:sz w:val="32"/>
-          <w:szCs w:val="32"/>
+          <w:sz w:val="28"/>
+          <w:szCs w:val="28"/>
           <w:rtl/>
           <w:lang w:bidi="fa-IR"/>
         </w:rPr>
@@ -1420,8 +2202,8 @@
       <w:r>
         <w:rPr>
           <w:rFonts w:ascii="Comic Sans MS" w:hAnsi="Comic Sans MS" w:cs="B Nazanin" w:hint="cs"/>
-          <w:sz w:val="32"/>
-          <w:szCs w:val="32"/>
+          <w:sz w:val="28"/>
+          <w:szCs w:val="28"/>
           <w:rtl/>
           <w:lang w:bidi="fa-IR"/>
         </w:rPr>
@@ -1434,17 +2216,17 @@
         <w:jc w:val="both"/>
         <w:rPr>
           <w:rFonts w:ascii="Comic Sans MS" w:hAnsi="Comic Sans MS" w:cs="B Nazanin"/>
-          <w:sz w:val="32"/>
-          <w:szCs w:val="32"/>
-          <w:rtl/>
-          <w:lang w:bidi="fa-IR"/>
-        </w:rPr>
-      </w:pPr>
-      <w:r>
-        <w:rPr>
-          <w:rFonts w:ascii="Comic Sans MS" w:hAnsi="Comic Sans MS" w:cs="B Nazanin" w:hint="cs"/>
-          <w:sz w:val="32"/>
-          <w:szCs w:val="32"/>
+          <w:sz w:val="28"/>
+          <w:szCs w:val="28"/>
+          <w:rtl/>
+          <w:lang w:bidi="fa-IR"/>
+        </w:rPr>
+      </w:pPr>
+      <w:r>
+        <w:rPr>
+          <w:rFonts w:ascii="Comic Sans MS" w:hAnsi="Comic Sans MS" w:cs="B Nazanin" w:hint="cs"/>
+          <w:sz w:val="28"/>
+          <w:szCs w:val="28"/>
           <w:rtl/>
           <w:lang w:bidi="fa-IR"/>
         </w:rPr>
@@ -1453,8 +2235,8 @@
       <w:r>
         <w:rPr>
           <w:rFonts w:ascii="Comic Sans MS" w:hAnsi="Comic Sans MS" w:cs="B Nazanin"/>
-          <w:sz w:val="32"/>
-          <w:szCs w:val="32"/>
+          <w:sz w:val="28"/>
+          <w:szCs w:val="28"/>
           <w:lang w:bidi="fa-IR"/>
         </w:rPr>
         <w:t>matplotlib</w:t>
@@ -1462,8 +2244,8 @@
       <w:r>
         <w:rPr>
           <w:rFonts w:ascii="Comic Sans MS" w:hAnsi="Comic Sans MS" w:cs="B Nazanin" w:hint="cs"/>
-          <w:sz w:val="32"/>
-          <w:szCs w:val="32"/>
+          <w:sz w:val="28"/>
+          <w:szCs w:val="28"/>
           <w:rtl/>
           <w:lang w:bidi="fa-IR"/>
         </w:rPr>
@@ -1472,8 +2254,8 @@
       <w:r>
         <w:rPr>
           <w:rFonts w:ascii="Comic Sans MS" w:hAnsi="Comic Sans MS" w:cs="B Nazanin"/>
-          <w:sz w:val="32"/>
-          <w:szCs w:val="32"/>
+          <w:sz w:val="28"/>
+          <w:szCs w:val="28"/>
           <w:lang w:bidi="fa-IR"/>
         </w:rPr>
         <w:t>scikit-image</w:t>
@@ -1481,8 +2263,8 @@
       <w:r>
         <w:rPr>
           <w:rFonts w:ascii="Comic Sans MS" w:hAnsi="Comic Sans MS" w:cs="B Nazanin" w:hint="cs"/>
-          <w:sz w:val="32"/>
-          <w:szCs w:val="32"/>
+          <w:sz w:val="28"/>
+          <w:szCs w:val="28"/>
           <w:rtl/>
           <w:lang w:bidi="fa-IR"/>
         </w:rPr>
@@ -1492,8 +2274,8 @@
       <w:r>
         <w:rPr>
           <w:rFonts w:ascii="Comic Sans MS" w:hAnsi="Comic Sans MS" w:cs="B Nazanin"/>
-          <w:sz w:val="32"/>
-          <w:szCs w:val="32"/>
+          <w:sz w:val="28"/>
+          <w:szCs w:val="28"/>
           <w:lang w:bidi="fa-IR"/>
         </w:rPr>
         <w:t>skimage</w:t>
@@ -1502,8 +2284,8 @@
       <w:r>
         <w:rPr>
           <w:rFonts w:ascii="Comic Sans MS" w:hAnsi="Comic Sans MS" w:cs="B Nazanin" w:hint="cs"/>
-          <w:sz w:val="32"/>
-          <w:szCs w:val="32"/>
+          <w:sz w:val="28"/>
+          <w:szCs w:val="28"/>
           <w:rtl/>
           <w:lang w:bidi="fa-IR"/>
         </w:rPr>
@@ -1512,8 +2294,8 @@
       <w:r>
         <w:rPr>
           <w:rFonts w:ascii="Comic Sans MS" w:hAnsi="Comic Sans MS" w:cs="B Nazanin" w:hint="cs"/>
-          <w:sz w:val="32"/>
-          <w:szCs w:val="32"/>
+          <w:sz w:val="28"/>
+          <w:szCs w:val="28"/>
           <w:rtl/>
           <w:lang w:bidi="fa-IR"/>
         </w:rPr>
@@ -1522,8 +2304,8 @@
       <w:r>
         <w:rPr>
           <w:rFonts w:ascii="Comic Sans MS" w:hAnsi="Comic Sans MS" w:cs="B Nazanin"/>
-          <w:sz w:val="32"/>
-          <w:szCs w:val="32"/>
+          <w:sz w:val="28"/>
+          <w:szCs w:val="28"/>
           <w:lang w:bidi="fa-IR"/>
         </w:rPr>
         <w:t>benchmark</w:t>
@@ -1531,8 +2313,8 @@
       <w:r>
         <w:rPr>
           <w:rFonts w:ascii="Comic Sans MS" w:hAnsi="Comic Sans MS" w:cs="B Nazanin" w:hint="cs"/>
-          <w:sz w:val="32"/>
-          <w:szCs w:val="32"/>
+          <w:sz w:val="28"/>
+          <w:szCs w:val="28"/>
           <w:rtl/>
           <w:lang w:bidi="fa-IR"/>
         </w:rPr>
@@ -1571,7 +2353,7 @@
                     <pic:cNvPicPr/>
                   </pic:nvPicPr>
                   <pic:blipFill>
-                    <a:blip r:embed="rId6"/>
+                    <a:blip r:embed="rId8"/>
                     <a:stretch>
                       <a:fillRect/>
                     </a:stretch>
@@ -1598,6 +2380,48 @@
         <w:jc w:val="both"/>
         <w:rPr>
           <w:rFonts w:ascii="Comic Sans MS" w:hAnsi="Comic Sans MS" w:cs="B Nazanin"/>
+          <w:sz w:val="32"/>
+          <w:szCs w:val="32"/>
+          <w:rtl/>
+          <w:lang w:bidi="fa-IR"/>
+        </w:rPr>
+      </w:pPr>
+      <w:r>
+        <w:rPr>
+          <w:rFonts w:ascii="Comic Sans MS" w:hAnsi="Comic Sans MS" w:cs="B Nazanin" w:hint="cs"/>
+          <w:sz w:val="32"/>
+          <w:szCs w:val="32"/>
+          <w:rtl/>
+          <w:lang w:bidi="fa-IR"/>
+        </w:rPr>
+        <w:t xml:space="preserve">در این قسمت عکس </w:t>
+      </w:r>
+      <w:r>
+        <w:rPr>
+          <w:rFonts w:ascii="Comic Sans MS" w:hAnsi="Comic Sans MS" w:cs="B Nazanin"/>
+          <w:sz w:val="32"/>
+          <w:szCs w:val="32"/>
+          <w:lang w:bidi="fa-IR"/>
+        </w:rPr>
+        <w:t>benchmark</w:t>
+      </w:r>
+      <w:r>
+        <w:rPr>
+          <w:rFonts w:ascii="Comic Sans MS" w:hAnsi="Comic Sans MS" w:cs="B Nazanin" w:hint="cs"/>
+          <w:sz w:val="32"/>
+          <w:szCs w:val="32"/>
+          <w:rtl/>
+          <w:lang w:bidi="fa-IR"/>
+        </w:rPr>
+        <w:t xml:space="preserve"> را بارگذاری کرده ایم و مطمئن میشویم کد به درستی کار میکند. </w:t>
+      </w:r>
+    </w:p>
+    <w:p>
+      <w:pPr>
+        <w:bidi/>
+        <w:jc w:val="both"/>
+        <w:rPr>
+          <w:rFonts w:ascii="Comic Sans MS" w:hAnsi="Comic Sans MS" w:cs="B Nazanin"/>
           <w:sz w:val="36"/>
           <w:szCs w:val="36"/>
           <w:rtl/>
@@ -1606,50 +2430,9 @@
       </w:pPr>
       <w:r>
         <w:rPr>
-          <w:rFonts w:ascii="Comic Sans MS" w:hAnsi="Comic Sans MS" w:cs="B Nazanin" w:hint="cs"/>
-          <w:sz w:val="36"/>
-          <w:szCs w:val="36"/>
-          <w:rtl/>
-          <w:lang w:bidi="fa-IR"/>
-        </w:rPr>
-        <w:t xml:space="preserve">در این قسمت عکس </w:t>
-      </w:r>
-      <w:r>
-        <w:rPr>
-          <w:rFonts w:ascii="Comic Sans MS" w:hAnsi="Comic Sans MS" w:cs="B Nazanin"/>
-          <w:sz w:val="36"/>
-          <w:szCs w:val="36"/>
-          <w:lang w:bidi="fa-IR"/>
-        </w:rPr>
-        <w:t>benchmark</w:t>
-      </w:r>
-      <w:r>
-        <w:rPr>
-          <w:rFonts w:ascii="Comic Sans MS" w:hAnsi="Comic Sans MS" w:cs="B Nazanin" w:hint="cs"/>
-          <w:sz w:val="36"/>
-          <w:szCs w:val="36"/>
-          <w:rtl/>
-          <w:lang w:bidi="fa-IR"/>
-        </w:rPr>
-        <w:t xml:space="preserve"> را بارگذاری کرده ایم و مطمئن میشویم کد به درستی کار میکند. </w:t>
-      </w:r>
-    </w:p>
-    <w:p>
-      <w:pPr>
-        <w:bidi/>
-        <w:jc w:val="both"/>
-        <w:rPr>
-          <w:rFonts w:ascii="Comic Sans MS" w:hAnsi="Comic Sans MS" w:cs="B Nazanin"/>
-          <w:sz w:val="36"/>
-          <w:szCs w:val="36"/>
-          <w:rtl/>
-          <w:lang w:bidi="fa-IR"/>
-        </w:rPr>
-      </w:pPr>
-      <w:r>
-        <w:rPr>
           <w:noProof/>
         </w:rPr>
+        <w:lastRenderedPageBreak/>
         <w:drawing>
           <wp:inline distT="0" distB="0" distL="0" distR="0" wp14:anchorId="52E2E0D5" wp14:editId="279E25F7">
             <wp:extent cx="5943600" cy="981075"/>
@@ -1666,7 +2449,7 @@
                     <pic:cNvPicPr/>
                   </pic:nvPicPr>
                   <pic:blipFill>
-                    <a:blip r:embed="rId7"/>
+                    <a:blip r:embed="rId9"/>
                     <a:stretch>
                       <a:fillRect/>
                     </a:stretch>
@@ -1693,6 +2476,118 @@
         <w:jc w:val="both"/>
         <w:rPr>
           <w:rFonts w:ascii="Comic Sans MS" w:hAnsi="Comic Sans MS" w:cs="B Nazanin"/>
+          <w:sz w:val="32"/>
+          <w:szCs w:val="32"/>
+          <w:rtl/>
+          <w:lang w:bidi="fa-IR"/>
+        </w:rPr>
+      </w:pPr>
+      <w:r>
+        <w:rPr>
+          <w:rFonts w:ascii="Comic Sans MS" w:hAnsi="Comic Sans MS" w:cs="B Nazanin" w:hint="cs"/>
+          <w:sz w:val="32"/>
+          <w:szCs w:val="32"/>
+          <w:rtl/>
+          <w:lang w:bidi="fa-IR"/>
+        </w:rPr>
+        <w:t xml:space="preserve">همانطور که توضیح دادیم با کمک کتابخانه </w:t>
+      </w:r>
+      <w:r>
+        <w:rPr>
+          <w:rFonts w:ascii="Comic Sans MS" w:hAnsi="Comic Sans MS" w:cs="B Nazanin"/>
+          <w:sz w:val="32"/>
+          <w:szCs w:val="32"/>
+          <w:lang w:bidi="fa-IR"/>
+        </w:rPr>
+        <w:t>cv2</w:t>
+      </w:r>
+      <w:r>
+        <w:rPr>
+          <w:rFonts w:ascii="Comic Sans MS" w:hAnsi="Comic Sans MS" w:cs="B Nazanin" w:hint="cs"/>
+          <w:sz w:val="32"/>
+          <w:szCs w:val="32"/>
+          <w:rtl/>
+          <w:lang w:bidi="fa-IR"/>
+        </w:rPr>
+        <w:t xml:space="preserve"> فیلتر </w:t>
+      </w:r>
+      <w:proofErr w:type="spellStart"/>
+      <w:r>
+        <w:rPr>
+          <w:rFonts w:ascii="Comic Sans MS" w:hAnsi="Comic Sans MS" w:cs="B Nazanin" w:hint="cs"/>
+          <w:sz w:val="32"/>
+          <w:szCs w:val="32"/>
+          <w:rtl/>
+          <w:lang w:bidi="fa-IR"/>
+        </w:rPr>
+        <w:t>سوبل</w:t>
+      </w:r>
+      <w:proofErr w:type="spellEnd"/>
+      <w:r>
+        <w:rPr>
+          <w:rFonts w:ascii="Comic Sans MS" w:hAnsi="Comic Sans MS" w:cs="B Nazanin" w:hint="cs"/>
+          <w:sz w:val="32"/>
+          <w:szCs w:val="32"/>
+          <w:rtl/>
+          <w:lang w:bidi="fa-IR"/>
+        </w:rPr>
+        <w:t xml:space="preserve"> را بر روی تصویر اعمال میکنیم. </w:t>
+      </w:r>
+      <w:r>
+        <w:rPr>
+          <w:rFonts w:ascii="Comic Sans MS" w:hAnsi="Comic Sans MS" w:cs="B Nazanin" w:hint="cs"/>
+          <w:sz w:val="32"/>
+          <w:szCs w:val="32"/>
+          <w:rtl/>
+          <w:lang w:bidi="fa-IR"/>
+        </w:rPr>
+        <w:t xml:space="preserve">گرادیان را در 2 جهت </w:t>
+      </w:r>
+      <w:r>
+        <w:rPr>
+          <w:rFonts w:ascii="Comic Sans MS" w:hAnsi="Comic Sans MS" w:cs="B Nazanin"/>
+          <w:sz w:val="32"/>
+          <w:szCs w:val="32"/>
+          <w:lang w:bidi="fa-IR"/>
+        </w:rPr>
+        <w:t>x</w:t>
+      </w:r>
+      <w:r>
+        <w:rPr>
+          <w:rFonts w:ascii="Comic Sans MS" w:hAnsi="Comic Sans MS" w:cs="B Nazanin" w:hint="cs"/>
+          <w:sz w:val="32"/>
+          <w:szCs w:val="32"/>
+          <w:rtl/>
+          <w:lang w:bidi="fa-IR"/>
+        </w:rPr>
+        <w:t xml:space="preserve"> و </w:t>
+      </w:r>
+      <w:r>
+        <w:rPr>
+          <w:rFonts w:ascii="Comic Sans MS" w:hAnsi="Comic Sans MS" w:cs="B Nazanin"/>
+          <w:sz w:val="32"/>
+          <w:szCs w:val="32"/>
+          <w:lang w:bidi="fa-IR"/>
+        </w:rPr>
+        <w:t>y</w:t>
+      </w:r>
+      <w:r>
+        <w:rPr>
+          <w:rFonts w:ascii="Comic Sans MS" w:hAnsi="Comic Sans MS" w:cs="B Nazanin" w:hint="cs"/>
+          <w:sz w:val="32"/>
+          <w:szCs w:val="32"/>
+          <w:rtl/>
+          <w:lang w:bidi="fa-IR"/>
+        </w:rPr>
+        <w:t xml:space="preserve"> محاسبه میکنیم با دقت 64 بیت. اندازه کرنل را 3 در نظر گرفتیم. در نهایت اندازه گرادیان را بدست آوردیم و بعد اندازه را به خروجی 8 بیت بدون علامت تبدیل کردیم تا بتوانیم آن را نمایش بدهیم. </w:t>
+      </w:r>
+    </w:p>
+    <w:p>
+      <w:pPr>
+        <w:bidi/>
+        <w:jc w:val="both"/>
+        <w:rPr>
+          <w:rFonts w:ascii="Comic Sans MS" w:hAnsi="Comic Sans MS" w:cs="B Nazanin"/>
           <w:sz w:val="36"/>
           <w:szCs w:val="36"/>
           <w:rtl/>
@@ -1701,121 +2596,8 @@
       </w:pPr>
       <w:r>
         <w:rPr>
-          <w:rFonts w:ascii="Comic Sans MS" w:hAnsi="Comic Sans MS" w:cs="B Nazanin" w:hint="cs"/>
-          <w:sz w:val="36"/>
-          <w:szCs w:val="36"/>
-          <w:rtl/>
-          <w:lang w:bidi="fa-IR"/>
-        </w:rPr>
-        <w:t xml:space="preserve">همانطور که توضیح دادیم با کمک کتابخانه </w:t>
-      </w:r>
-      <w:r>
-        <w:rPr>
-          <w:rFonts w:ascii="Comic Sans MS" w:hAnsi="Comic Sans MS" w:cs="B Nazanin"/>
-          <w:sz w:val="36"/>
-          <w:szCs w:val="36"/>
-          <w:lang w:bidi="fa-IR"/>
-        </w:rPr>
-        <w:t>cv2</w:t>
-      </w:r>
-      <w:r>
-        <w:rPr>
-          <w:rFonts w:ascii="Comic Sans MS" w:hAnsi="Comic Sans MS" w:cs="B Nazanin" w:hint="cs"/>
-          <w:sz w:val="36"/>
-          <w:szCs w:val="36"/>
-          <w:rtl/>
-          <w:lang w:bidi="fa-IR"/>
-        </w:rPr>
-        <w:t xml:space="preserve"> فیلتر </w:t>
-      </w:r>
-      <w:proofErr w:type="spellStart"/>
-      <w:r>
-        <w:rPr>
-          <w:rFonts w:ascii="Comic Sans MS" w:hAnsi="Comic Sans MS" w:cs="B Nazanin" w:hint="cs"/>
-          <w:sz w:val="36"/>
-          <w:szCs w:val="36"/>
-          <w:rtl/>
-          <w:lang w:bidi="fa-IR"/>
-        </w:rPr>
-        <w:t>سوبل</w:t>
-      </w:r>
-      <w:proofErr w:type="spellEnd"/>
-      <w:r>
-        <w:rPr>
-          <w:rFonts w:ascii="Comic Sans MS" w:hAnsi="Comic Sans MS" w:cs="B Nazanin" w:hint="cs"/>
-          <w:sz w:val="36"/>
-          <w:szCs w:val="36"/>
-          <w:rtl/>
-          <w:lang w:bidi="fa-IR"/>
-        </w:rPr>
-        <w:t xml:space="preserve"> را بر روی تصویر اعمال میکنیم. </w:t>
-      </w:r>
-      <w:r>
-        <w:rPr>
-          <w:rFonts w:ascii="Comic Sans MS" w:hAnsi="Comic Sans MS" w:cs="B Nazanin" w:hint="cs"/>
-          <w:sz w:val="36"/>
-          <w:szCs w:val="36"/>
-          <w:rtl/>
-          <w:lang w:bidi="fa-IR"/>
-        </w:rPr>
-        <w:t xml:space="preserve">گرادیان را در 2 جهت </w:t>
-      </w:r>
-      <w:r>
-        <w:rPr>
-          <w:rFonts w:ascii="Comic Sans MS" w:hAnsi="Comic Sans MS" w:cs="B Nazanin"/>
-          <w:sz w:val="36"/>
-          <w:szCs w:val="36"/>
-          <w:lang w:bidi="fa-IR"/>
-        </w:rPr>
-        <w:t>x</w:t>
-      </w:r>
-      <w:r>
-        <w:rPr>
-          <w:rFonts w:ascii="Comic Sans MS" w:hAnsi="Comic Sans MS" w:cs="B Nazanin" w:hint="cs"/>
-          <w:sz w:val="36"/>
-          <w:szCs w:val="36"/>
-          <w:rtl/>
-          <w:lang w:bidi="fa-IR"/>
-        </w:rPr>
-        <w:t xml:space="preserve"> و </w:t>
-      </w:r>
-      <w:r>
-        <w:rPr>
-          <w:rFonts w:ascii="Comic Sans MS" w:hAnsi="Comic Sans MS" w:cs="B Nazanin"/>
-          <w:sz w:val="36"/>
-          <w:szCs w:val="36"/>
-          <w:lang w:bidi="fa-IR"/>
-        </w:rPr>
-        <w:t>y</w:t>
-      </w:r>
-      <w:r>
-        <w:rPr>
-          <w:rFonts w:ascii="Comic Sans MS" w:hAnsi="Comic Sans MS" w:cs="B Nazanin" w:hint="cs"/>
-          <w:sz w:val="36"/>
-          <w:szCs w:val="36"/>
-          <w:rtl/>
-          <w:lang w:bidi="fa-IR"/>
-        </w:rPr>
-        <w:t xml:space="preserve"> محاسبه میکنیم با دقت 64 بیت. اندازه کرنل را 3 در نظر گرفتیم. در نهایت اندازه گرادیان را بدست آوردیم و بعد اندازه را به خروجی 8 بیت بدون علامت تبدیل کردیم تا بتوانیم آن را نمایش بدهیم. </w:t>
-      </w:r>
-    </w:p>
-    <w:p>
-      <w:pPr>
-        <w:bidi/>
-        <w:jc w:val="both"/>
-        <w:rPr>
-          <w:rFonts w:ascii="Comic Sans MS" w:hAnsi="Comic Sans MS" w:cs="B Nazanin"/>
-          <w:sz w:val="36"/>
-          <w:szCs w:val="36"/>
-          <w:rtl/>
-          <w:lang w:bidi="fa-IR"/>
-        </w:rPr>
-      </w:pPr>
-      <w:r>
-        <w:rPr>
           <w:noProof/>
         </w:rPr>
-        <w:lastRenderedPageBreak/>
         <w:drawing>
           <wp:inline distT="0" distB="0" distL="0" distR="0" wp14:anchorId="033F35C3" wp14:editId="67CFF23B">
             <wp:extent cx="5943600" cy="1120775"/>
@@ -1832,7 +2614,7 @@
                     <pic:cNvPicPr/>
                   </pic:nvPicPr>
                   <pic:blipFill>
-                    <a:blip r:embed="rId8"/>
+                    <a:blip r:embed="rId10"/>
                     <a:stretch>
                       <a:fillRect/>
                     </a:stretch>
@@ -1859,17 +2641,17 @@
         <w:jc w:val="both"/>
         <w:rPr>
           <w:rFonts w:ascii="Comic Sans MS" w:hAnsi="Comic Sans MS" w:cs="B Nazanin"/>
-          <w:sz w:val="36"/>
-          <w:szCs w:val="36"/>
-          <w:rtl/>
-          <w:lang w:bidi="fa-IR"/>
-        </w:rPr>
-      </w:pPr>
-      <w:r>
-        <w:rPr>
-          <w:rFonts w:ascii="Comic Sans MS" w:hAnsi="Comic Sans MS" w:cs="B Nazanin" w:hint="cs"/>
-          <w:sz w:val="36"/>
-          <w:szCs w:val="36"/>
+          <w:sz w:val="32"/>
+          <w:szCs w:val="32"/>
+          <w:rtl/>
+          <w:lang w:bidi="fa-IR"/>
+        </w:rPr>
+      </w:pPr>
+      <w:r>
+        <w:rPr>
+          <w:rFonts w:ascii="Comic Sans MS" w:hAnsi="Comic Sans MS" w:cs="B Nazanin" w:hint="cs"/>
+          <w:sz w:val="32"/>
+          <w:szCs w:val="32"/>
           <w:rtl/>
           <w:lang w:bidi="fa-IR"/>
         </w:rPr>
@@ -1879,8 +2661,8 @@
       <w:r>
         <w:rPr>
           <w:rFonts w:ascii="Comic Sans MS" w:hAnsi="Comic Sans MS" w:cs="B Nazanin"/>
-          <w:sz w:val="36"/>
-          <w:szCs w:val="36"/>
+          <w:sz w:val="32"/>
+          <w:szCs w:val="32"/>
           <w:lang w:bidi="fa-IR"/>
         </w:rPr>
         <w:t>scharr</w:t>
@@ -1889,8 +2671,8 @@
       <w:r>
         <w:rPr>
           <w:rFonts w:ascii="Comic Sans MS" w:hAnsi="Comic Sans MS" w:cs="B Nazanin" w:hint="cs"/>
-          <w:sz w:val="36"/>
-          <w:szCs w:val="36"/>
+          <w:sz w:val="32"/>
+          <w:szCs w:val="32"/>
           <w:rtl/>
           <w:lang w:bidi="fa-IR"/>
         </w:rPr>
@@ -1900,8 +2682,8 @@
       <w:r>
         <w:rPr>
           <w:rFonts w:ascii="Comic Sans MS" w:hAnsi="Comic Sans MS" w:cs="B Nazanin"/>
-          <w:sz w:val="36"/>
-          <w:szCs w:val="36"/>
+          <w:sz w:val="32"/>
+          <w:szCs w:val="32"/>
           <w:lang w:bidi="fa-IR"/>
         </w:rPr>
         <w:t>ksize</w:t>
@@ -1910,8 +2692,8 @@
       <w:r>
         <w:rPr>
           <w:rFonts w:ascii="Comic Sans MS" w:hAnsi="Comic Sans MS" w:cs="B Nazanin" w:hint="cs"/>
-          <w:sz w:val="36"/>
-          <w:szCs w:val="36"/>
+          <w:sz w:val="32"/>
+          <w:szCs w:val="32"/>
           <w:rtl/>
           <w:lang w:bidi="fa-IR"/>
         </w:rPr>
@@ -1921,8 +2703,8 @@
       <w:r>
         <w:rPr>
           <w:rFonts w:ascii="Comic Sans MS" w:hAnsi="Comic Sans MS" w:cs="B Nazanin" w:hint="cs"/>
-          <w:sz w:val="36"/>
-          <w:szCs w:val="36"/>
+          <w:sz w:val="32"/>
+          <w:szCs w:val="32"/>
           <w:rtl/>
           <w:lang w:bidi="fa-IR"/>
         </w:rPr>
@@ -1932,8 +2714,8 @@
       <w:r>
         <w:rPr>
           <w:rFonts w:ascii="Comic Sans MS" w:hAnsi="Comic Sans MS" w:cs="B Nazanin" w:hint="cs"/>
-          <w:sz w:val="36"/>
-          <w:szCs w:val="36"/>
+          <w:sz w:val="32"/>
+          <w:szCs w:val="32"/>
           <w:rtl/>
           <w:lang w:bidi="fa-IR"/>
         </w:rPr>
@@ -1972,7 +2754,7 @@
                     <pic:cNvPicPr/>
                   </pic:nvPicPr>
                   <pic:blipFill>
-                    <a:blip r:embed="rId9"/>
+                    <a:blip r:embed="rId11"/>
                     <a:stretch>
                       <a:fillRect/>
                     </a:stretch>
@@ -1999,17 +2781,17 @@
         <w:jc w:val="both"/>
         <w:rPr>
           <w:rFonts w:ascii="Comic Sans MS" w:hAnsi="Comic Sans MS" w:cs="B Nazanin"/>
-          <w:sz w:val="36"/>
-          <w:szCs w:val="36"/>
-          <w:rtl/>
-          <w:lang w:bidi="fa-IR"/>
-        </w:rPr>
-      </w:pPr>
-      <w:r>
-        <w:rPr>
-          <w:rFonts w:ascii="Comic Sans MS" w:hAnsi="Comic Sans MS" w:cs="B Nazanin" w:hint="cs"/>
-          <w:sz w:val="36"/>
-          <w:szCs w:val="36"/>
+          <w:sz w:val="32"/>
+          <w:szCs w:val="32"/>
+          <w:rtl/>
+          <w:lang w:bidi="fa-IR"/>
+        </w:rPr>
+      </w:pPr>
+      <w:r>
+        <w:rPr>
+          <w:rFonts w:ascii="Comic Sans MS" w:hAnsi="Comic Sans MS" w:cs="B Nazanin" w:hint="cs"/>
+          <w:sz w:val="32"/>
+          <w:szCs w:val="32"/>
           <w:rtl/>
           <w:lang w:bidi="fa-IR"/>
         </w:rPr>
@@ -2018,26 +2800,37 @@
     </w:p>
     <w:p>
       <w:pPr>
-        <w:bidi/>
-        <w:jc w:val="both"/>
-        <w:rPr>
-          <w:rFonts w:ascii="Comic Sans MS" w:hAnsi="Comic Sans MS" w:cs="B Nazanin"/>
-          <w:sz w:val="36"/>
-          <w:szCs w:val="36"/>
-          <w:rtl/>
-          <w:lang w:bidi="fa-IR"/>
-        </w:rPr>
-      </w:pPr>
-      <w:r>
-        <w:rPr>
-          <w:rFonts w:ascii="Comic Sans MS" w:hAnsi="Comic Sans MS" w:cs="B Nazanin" w:hint="cs"/>
-          <w:sz w:val="36"/>
-          <w:szCs w:val="36"/>
-          <w:rtl/>
-          <w:lang w:bidi="fa-IR"/>
-        </w:rPr>
+        <w:pStyle w:val="Heading3"/>
+        <w:shd w:val="clear" w:color="auto" w:fill="C1FFFF" w:themeFill="accent1" w:themeFillTint="66"/>
+        <w:bidi/>
+        <w:jc w:val="center"/>
+        <w:rPr>
+          <w:rFonts w:cs="B Nazanin"/>
+          <w:b/>
+          <w:bCs/>
+          <w:color w:val="000000" w:themeColor="text1"/>
+          <w:sz w:val="32"/>
+          <w:szCs w:val="32"/>
+          <w:rtl/>
+          <w:lang w:bidi="fa-IR"/>
+        </w:rPr>
+      </w:pPr>
+      <w:bookmarkStart w:id="3" w:name="_Toc196509595"/>
+      <w:r>
+        <w:rPr>
+          <w:rFonts w:cs="B Nazanin" w:hint="cs"/>
+          <w:b/>
+          <w:bCs/>
+          <w:color w:val="000000" w:themeColor="text1"/>
+          <w:sz w:val="32"/>
+          <w:szCs w:val="32"/>
+          <w:rtl/>
+          <w:lang w:bidi="fa-IR"/>
+        </w:rPr>
+        <w:lastRenderedPageBreak/>
         <w:t>خروجی</w:t>
       </w:r>
+      <w:bookmarkEnd w:id="3"/>
     </w:p>
     <w:p>
       <w:pPr>
@@ -2077,7 +2870,7 @@
                     </pic:cNvPicPr>
                   </pic:nvPicPr>
                   <pic:blipFill>
-                    <a:blip r:embed="rId10">
+                    <a:blip r:embed="rId12">
                       <a:extLst>
                         <a:ext uri="{28A0092B-C50C-407E-A947-70E740481C1C}">
                           <a14:useLocalDpi xmlns:a14="http://schemas.microsoft.com/office/drawing/2010/main" val="0"/>
@@ -2124,26 +2917,250 @@
     </w:p>
     <w:p>
       <w:pPr>
-        <w:bidi/>
-        <w:jc w:val="both"/>
-        <w:rPr>
-          <w:rFonts w:ascii="Comic Sans MS" w:hAnsi="Comic Sans MS" w:cs="B Nazanin"/>
+        <w:pStyle w:val="Heading2"/>
+        <w:shd w:val="clear" w:color="auto" w:fill="C1FFFF" w:themeFill="accent1" w:themeFillTint="66"/>
+        <w:bidi/>
+        <w:jc w:val="center"/>
+        <w:rPr>
+          <w:rFonts w:cs="B Nazanin"/>
+          <w:b/>
+          <w:bCs/>
+          <w:color w:val="000000" w:themeColor="text1"/>
           <w:sz w:val="36"/>
           <w:szCs w:val="36"/>
           <w:rtl/>
           <w:lang w:bidi="fa-IR"/>
         </w:rPr>
       </w:pPr>
-      <w:r>
-        <w:rPr>
-          <w:rFonts w:ascii="Comic Sans MS" w:hAnsi="Comic Sans MS" w:cs="B Nazanin" w:hint="cs"/>
+      <w:bookmarkStart w:id="4" w:name="_Toc196509596"/>
+      <w:r>
+        <w:rPr>
+          <w:rFonts w:cs="B Nazanin" w:hint="cs"/>
+          <w:b/>
+          <w:bCs/>
+          <w:color w:val="000000" w:themeColor="text1"/>
           <w:sz w:val="36"/>
           <w:szCs w:val="36"/>
           <w:rtl/>
           <w:lang w:bidi="fa-IR"/>
         </w:rPr>
-        <w:lastRenderedPageBreak/>
         <w:t>بخش ب</w:t>
+      </w:r>
+      <w:bookmarkEnd w:id="4"/>
+    </w:p>
+    <w:p>
+      <w:pPr>
+        <w:bidi/>
+        <w:jc w:val="both"/>
+        <w:rPr>
+          <w:rFonts w:ascii="Comic Sans MS" w:hAnsi="Comic Sans MS" w:cs="B Nazanin"/>
+          <w:sz w:val="32"/>
+          <w:szCs w:val="32"/>
+          <w:lang w:bidi="fa-IR"/>
+        </w:rPr>
+      </w:pPr>
+      <w:r>
+        <w:rPr>
+          <w:rFonts w:ascii="Comic Sans MS" w:hAnsi="Comic Sans MS" w:cs="B Nazanin" w:hint="cs"/>
+          <w:sz w:val="32"/>
+          <w:szCs w:val="32"/>
+          <w:rtl/>
+          <w:lang w:bidi="fa-IR"/>
+        </w:rPr>
+        <w:t xml:space="preserve">برای پیاده سازی اینکار ما یک آستانه تعریف میکنیم تا بتوانیم به کمک آن یک ماسک باینری بسازیم. با تعریف ماسک باینری پیکسل ها در مجموع 2 مقدار فقط میگیرند یا سیاه هستند 0 و یا سفید هستند (255). در کدی که پیاده سازی میکنیم متن ها در عکس اصلی سفید خواهند بود و پس زمینه سیاه خواهد بود. </w:t>
+      </w:r>
+      <w:r>
+        <w:rPr>
+          <w:rFonts w:ascii="Comic Sans MS" w:hAnsi="Comic Sans MS" w:cs="B Nazanin" w:hint="cs"/>
+          <w:sz w:val="32"/>
+          <w:szCs w:val="32"/>
+          <w:rtl/>
+          <w:lang w:bidi="fa-IR"/>
+        </w:rPr>
+        <w:t xml:space="preserve">برای تعریف کردن آستانه نیاز داریم که مقادیر پیکسل هایی که کمیت آنها از آستانه بالاتر بود سفید شوند و یک مقدار بگیرند و همینطور همینکار را برای پیکسل هایی که زیر آستانه هستند انجام میدهیم. </w:t>
+      </w:r>
+      <w:r>
+        <w:rPr>
+          <w:rFonts w:ascii="Comic Sans MS" w:hAnsi="Comic Sans MS" w:cs="B Nazanin" w:hint="cs"/>
+          <w:sz w:val="32"/>
+          <w:szCs w:val="32"/>
+          <w:rtl/>
+          <w:lang w:bidi="fa-IR"/>
+        </w:rPr>
+        <w:t xml:space="preserve">به جای اینکه دستی خودمان آستانه تعریف بکنیم از روش </w:t>
+      </w:r>
+      <w:proofErr w:type="spellStart"/>
+      <w:r>
+        <w:rPr>
+          <w:rFonts w:ascii="Comic Sans MS" w:hAnsi="Comic Sans MS" w:cs="B Nazanin"/>
+          <w:sz w:val="32"/>
+          <w:szCs w:val="32"/>
+          <w:lang w:bidi="fa-IR"/>
+        </w:rPr>
+        <w:t>Ostu’s</w:t>
+      </w:r>
+      <w:proofErr w:type="spellEnd"/>
+      <w:r>
+        <w:rPr>
+          <w:rFonts w:ascii="Comic Sans MS" w:hAnsi="Comic Sans MS" w:cs="B Nazanin"/>
+          <w:sz w:val="32"/>
+          <w:szCs w:val="32"/>
+          <w:lang w:bidi="fa-IR"/>
+        </w:rPr>
+        <w:t xml:space="preserve"> Binarization</w:t>
+      </w:r>
+      <w:r>
+        <w:rPr>
+          <w:rFonts w:ascii="Comic Sans MS" w:hAnsi="Comic Sans MS" w:cs="B Nazanin" w:hint="cs"/>
+          <w:sz w:val="32"/>
+          <w:szCs w:val="32"/>
+          <w:rtl/>
+          <w:lang w:bidi="fa-IR"/>
+        </w:rPr>
+        <w:t xml:space="preserve"> استفاده میکنیم </w:t>
+      </w:r>
+      <w:r>
+        <w:rPr>
+          <w:rFonts w:ascii="Comic Sans MS" w:hAnsi="Comic Sans MS" w:cs="B Nazanin" w:hint="cs"/>
+          <w:sz w:val="32"/>
+          <w:szCs w:val="32"/>
+          <w:rtl/>
+          <w:lang w:bidi="fa-IR"/>
+        </w:rPr>
+        <w:t xml:space="preserve">که به صورت خودکار و الگوریتمی میتوانیم آستانه بهینه را تعریف کنیم تا پیکسل ها به 2 کلاس تقسیم شوند. </w:t>
+      </w:r>
+      <w:r>
+        <w:rPr>
+          <w:rFonts w:ascii="Comic Sans MS" w:hAnsi="Comic Sans MS" w:cs="B Nazanin" w:hint="cs"/>
+          <w:sz w:val="32"/>
+          <w:szCs w:val="32"/>
+          <w:rtl/>
+          <w:lang w:bidi="fa-IR"/>
+        </w:rPr>
+        <w:t xml:space="preserve">این روش با کاهش واریانس درون هر کلاس صورت میگیرد. بعد از اعمال این روش حالا میتوانیم ماسک خودمان را بسازیم و بعد از آن ماسک را روی تصویر اعمال میکنیم. از عملیات </w:t>
+      </w:r>
+      <w:r>
+        <w:rPr>
+          <w:rFonts w:ascii="Comic Sans MS" w:hAnsi="Comic Sans MS" w:cs="B Nazanin"/>
+          <w:sz w:val="32"/>
+          <w:szCs w:val="32"/>
+          <w:lang w:bidi="fa-IR"/>
+        </w:rPr>
+        <w:t>AND</w:t>
+      </w:r>
+      <w:r>
+        <w:rPr>
+          <w:rFonts w:ascii="Comic Sans MS" w:hAnsi="Comic Sans MS" w:cs="B Nazanin" w:hint="cs"/>
+          <w:sz w:val="32"/>
+          <w:szCs w:val="32"/>
+          <w:rtl/>
+          <w:lang w:bidi="fa-IR"/>
+        </w:rPr>
+        <w:t xml:space="preserve"> به صورت </w:t>
+      </w:r>
+      <w:r>
+        <w:rPr>
+          <w:rFonts w:ascii="Comic Sans MS" w:hAnsi="Comic Sans MS" w:cs="B Nazanin"/>
+          <w:sz w:val="32"/>
+          <w:szCs w:val="32"/>
+          <w:lang w:bidi="fa-IR"/>
+        </w:rPr>
+        <w:t>bitwise</w:t>
+      </w:r>
+      <w:r>
+        <w:rPr>
+          <w:rFonts w:ascii="Comic Sans MS" w:hAnsi="Comic Sans MS" w:cs="B Nazanin" w:hint="cs"/>
+          <w:sz w:val="32"/>
+          <w:szCs w:val="32"/>
+          <w:rtl/>
+          <w:lang w:bidi="fa-IR"/>
+        </w:rPr>
+        <w:t xml:space="preserve"> استفاده میکنیم تا بتوانیم ماسک را روی تصویر اعمال کنیم نحوه عمل کردن این </w:t>
+      </w:r>
+      <w:r>
+        <w:rPr>
+          <w:rFonts w:ascii="Comic Sans MS" w:hAnsi="Comic Sans MS" w:cs="B Nazanin"/>
+          <w:sz w:val="32"/>
+          <w:szCs w:val="32"/>
+          <w:lang w:bidi="fa-IR"/>
+        </w:rPr>
+        <w:t>AND</w:t>
+      </w:r>
+      <w:r>
+        <w:rPr>
+          <w:rFonts w:ascii="Comic Sans MS" w:hAnsi="Comic Sans MS" w:cs="B Nazanin" w:hint="cs"/>
+          <w:sz w:val="32"/>
+          <w:szCs w:val="32"/>
+          <w:rtl/>
+          <w:lang w:bidi="fa-IR"/>
+        </w:rPr>
+        <w:t xml:space="preserve"> به این صورت هست که به هر پیکسل نگاه میکنیم اگر </w:t>
+      </w:r>
+      <w:r>
+        <w:rPr>
+          <w:rFonts w:ascii="Comic Sans MS" w:hAnsi="Comic Sans MS" w:cs="B Nazanin" w:hint="cs"/>
+          <w:sz w:val="32"/>
+          <w:szCs w:val="32"/>
+          <w:rtl/>
+          <w:lang w:bidi="fa-IR"/>
+        </w:rPr>
+        <w:t xml:space="preserve">پیکسل متناظر آن در ماسک سفید باشد، مقدار خودش را نگه میدارد. اگر پیکسل متناظر سیاه باشد، پیکسل مقدار خودش را از دست میدهد و مقدار جدید میگیرد. </w:t>
+      </w:r>
+    </w:p>
+    <w:p>
+      <w:pPr>
+        <w:pStyle w:val="Heading3"/>
+        <w:shd w:val="clear" w:color="auto" w:fill="C1FFFF" w:themeFill="accent1" w:themeFillTint="66"/>
+        <w:bidi/>
+        <w:jc w:val="center"/>
+        <w:rPr>
+          <w:rFonts w:cs="B Nazanin"/>
+          <w:b/>
+          <w:bCs/>
+          <w:color w:val="000000" w:themeColor="text1"/>
+          <w:sz w:val="32"/>
+          <w:szCs w:val="32"/>
+          <w:rtl/>
+          <w:lang w:bidi="fa-IR"/>
+        </w:rPr>
+      </w:pPr>
+      <w:bookmarkStart w:id="5" w:name="_Toc196509597"/>
+      <w:r>
+        <w:rPr>
+          <w:rFonts w:cs="B Nazanin" w:hint="cs"/>
+          <w:b/>
+          <w:bCs/>
+          <w:color w:val="000000" w:themeColor="text1"/>
+          <w:sz w:val="32"/>
+          <w:szCs w:val="32"/>
+          <w:rtl/>
+          <w:lang w:bidi="fa-IR"/>
+        </w:rPr>
+        <w:t>گزارش کار</w:t>
+      </w:r>
+      <w:bookmarkEnd w:id="5"/>
+    </w:p>
+    <w:p>
+      <w:pPr>
+        <w:bidi/>
+        <w:jc w:val="both"/>
+        <w:rPr>
+          <w:rFonts w:ascii="Comic Sans MS" w:hAnsi="Comic Sans MS" w:cs="B Nazanin"/>
+          <w:sz w:val="32"/>
+          <w:szCs w:val="32"/>
+          <w:rtl/>
+          <w:lang w:bidi="fa-IR"/>
+        </w:rPr>
+      </w:pPr>
+      <w:r>
+        <w:rPr>
+          <w:rFonts w:ascii="Comic Sans MS" w:hAnsi="Comic Sans MS" w:cs="B Nazanin" w:hint="cs"/>
+          <w:sz w:val="32"/>
+          <w:szCs w:val="32"/>
+          <w:rtl/>
+          <w:lang w:bidi="fa-IR"/>
+        </w:rPr>
+        <w:t xml:space="preserve">عمده موارد مانند قسمت الف است، در این قسمت فقط موارد جدید اضافه شده را بررسی میکنیم. </w:t>
       </w:r>
     </w:p>
     <w:p>
@@ -2154,30 +3171,405 @@
           <w:rFonts w:ascii="Comic Sans MS" w:hAnsi="Comic Sans MS" w:cs="B Nazanin"/>
           <w:sz w:val="36"/>
           <w:szCs w:val="36"/>
-          <w:lang w:bidi="fa-IR"/>
-        </w:rPr>
-      </w:pPr>
-      <w:r>
-        <w:rPr>
-          <w:rFonts w:ascii="Comic Sans MS" w:hAnsi="Comic Sans MS" w:cs="B Nazanin" w:hint="cs"/>
+          <w:rtl/>
+          <w:lang w:bidi="fa-IR"/>
+        </w:rPr>
+      </w:pPr>
+      <w:r>
+        <w:rPr>
+          <w:noProof/>
+        </w:rPr>
+        <w:lastRenderedPageBreak/>
+        <w:drawing>
+          <wp:inline distT="0" distB="0" distL="0" distR="0" wp14:anchorId="33836285" wp14:editId="7901638D">
+            <wp:extent cx="5943600" cy="1113155"/>
+            <wp:effectExtent l="0" t="0" r="0" b="0"/>
+            <wp:docPr id="212924782" name="Picture 1"/>
+            <wp:cNvGraphicFramePr>
+              <a:graphicFrameLocks xmlns:a="http://schemas.openxmlformats.org/drawingml/2006/main" noChangeAspect="1"/>
+            </wp:cNvGraphicFramePr>
+            <a:graphic xmlns:a="http://schemas.openxmlformats.org/drawingml/2006/main">
+              <a:graphicData uri="http://schemas.openxmlformats.org/drawingml/2006/picture">
+                <pic:pic xmlns:pic="http://schemas.openxmlformats.org/drawingml/2006/picture">
+                  <pic:nvPicPr>
+                    <pic:cNvPr id="212924782" name=""/>
+                    <pic:cNvPicPr/>
+                  </pic:nvPicPr>
+                  <pic:blipFill>
+                    <a:blip r:embed="rId13"/>
+                    <a:stretch>
+                      <a:fillRect/>
+                    </a:stretch>
+                  </pic:blipFill>
+                  <pic:spPr>
+                    <a:xfrm>
+                      <a:off x="0" y="0"/>
+                      <a:ext cx="5943600" cy="1113155"/>
+                    </a:xfrm>
+                    <a:prstGeom prst="rect">
+                      <a:avLst/>
+                    </a:prstGeom>
+                  </pic:spPr>
+                </pic:pic>
+              </a:graphicData>
+            </a:graphic>
+          </wp:inline>
+        </w:drawing>
+      </w:r>
+    </w:p>
+    <w:p>
+      <w:pPr>
+        <w:bidi/>
+        <w:jc w:val="both"/>
+        <w:rPr>
+          <w:rFonts w:ascii="Comic Sans MS" w:hAnsi="Comic Sans MS" w:cs="B Nazanin" w:hint="cs"/>
+          <w:sz w:val="32"/>
+          <w:szCs w:val="32"/>
+          <w:rtl/>
+          <w:lang w:bidi="fa-IR"/>
+        </w:rPr>
+      </w:pPr>
+      <w:r>
+        <w:rPr>
+          <w:rFonts w:ascii="Comic Sans MS" w:hAnsi="Comic Sans MS" w:cs="B Nazanin" w:hint="cs"/>
+          <w:sz w:val="32"/>
+          <w:szCs w:val="32"/>
+          <w:rtl/>
+          <w:lang w:bidi="fa-IR"/>
+        </w:rPr>
+        <w:t xml:space="preserve">همانطور که در بالا توضیح دادیم ابتدا یک ماسک میسازیم و بعد از آن روش </w:t>
+      </w:r>
+      <w:proofErr w:type="spellStart"/>
+      <w:r>
+        <w:rPr>
+          <w:rFonts w:ascii="Comic Sans MS" w:hAnsi="Comic Sans MS" w:cs="B Nazanin"/>
+          <w:sz w:val="32"/>
+          <w:szCs w:val="32"/>
+          <w:lang w:bidi="fa-IR"/>
+        </w:rPr>
+        <w:t>Ostu’s</w:t>
+      </w:r>
+      <w:proofErr w:type="spellEnd"/>
+      <w:r>
+        <w:rPr>
+          <w:rFonts w:ascii="Comic Sans MS" w:hAnsi="Comic Sans MS" w:cs="B Nazanin" w:hint="cs"/>
+          <w:sz w:val="32"/>
+          <w:szCs w:val="32"/>
+          <w:rtl/>
+          <w:lang w:bidi="fa-IR"/>
+        </w:rPr>
+        <w:t xml:space="preserve"> را پیاده سازی میکنیم. این کار با کمک کتابخانه </w:t>
+      </w:r>
+      <w:r>
+        <w:rPr>
+          <w:rFonts w:ascii="Comic Sans MS" w:hAnsi="Comic Sans MS" w:cs="B Nazanin"/>
+          <w:sz w:val="32"/>
+          <w:szCs w:val="32"/>
+          <w:lang w:bidi="fa-IR"/>
+        </w:rPr>
+        <w:t>open cv</w:t>
+      </w:r>
+      <w:r>
+        <w:rPr>
+          <w:rFonts w:ascii="Comic Sans MS" w:hAnsi="Comic Sans MS" w:cs="B Nazanin" w:hint="cs"/>
+          <w:sz w:val="32"/>
+          <w:szCs w:val="32"/>
+          <w:rtl/>
+          <w:lang w:bidi="fa-IR"/>
+        </w:rPr>
+        <w:t xml:space="preserve"> انجام میشود</w:t>
+      </w:r>
+      <w:r>
+        <w:rPr>
+          <w:rFonts w:ascii="Comic Sans MS" w:hAnsi="Comic Sans MS" w:cs="B Nazanin" w:hint="cs"/>
+          <w:sz w:val="32"/>
+          <w:szCs w:val="32"/>
+          <w:rtl/>
+          <w:lang w:bidi="fa-IR"/>
+        </w:rPr>
+        <w:t xml:space="preserve">، پیکسل هایی که زیر آستانه قرار بگیرند سفید یعنی 255 و آنهایی که بالا باشند 0 میگیرند. از آنجایی که از </w:t>
+      </w:r>
+      <w:r>
+        <w:rPr>
+          <w:rFonts w:ascii="Comic Sans MS" w:hAnsi="Comic Sans MS" w:cs="B Nazanin"/>
+          <w:sz w:val="32"/>
+          <w:szCs w:val="32"/>
+          <w:lang w:bidi="fa-IR"/>
+        </w:rPr>
+        <w:t>THRESH_BINARY_IMV</w:t>
+      </w:r>
+      <w:r>
+        <w:rPr>
+          <w:rFonts w:ascii="Comic Sans MS" w:hAnsi="Comic Sans MS" w:cs="B Nazanin" w:hint="cs"/>
+          <w:sz w:val="32"/>
+          <w:szCs w:val="32"/>
+          <w:rtl/>
+          <w:lang w:bidi="fa-IR"/>
+        </w:rPr>
+        <w:t xml:space="preserve"> استفاده میکنیم باعث میشود متن که سیاه است تبدیل به سفید شود. </w:t>
+      </w:r>
+    </w:p>
+    <w:p>
+      <w:pPr>
+        <w:bidi/>
+        <w:jc w:val="both"/>
+        <w:rPr>
+          <w:rFonts w:ascii="Comic Sans MS" w:hAnsi="Comic Sans MS" w:cs="B Nazanin"/>
           <w:sz w:val="36"/>
           <w:szCs w:val="36"/>
           <w:rtl/>
           <w:lang w:bidi="fa-IR"/>
         </w:rPr>
-        <w:t xml:space="preserve">برای پیاده سازی اینکار ما یک آستانه تعریف میکنیم تا بتوانیم به کمک آن یک ماسک باینری بسازیم. با تعریف ماسک باینری پیکسل ها در مجموع 2 مقدار فقط میگیرند یا سیاه هستند 0 و یا سفید هستند (255). در کدی که پیاده سازی میکنیم متن ها در عکس اصلی سفید خواهند بود و پس زمینه سیاه خواهد بود. </w:t>
-      </w:r>
-      <w:r>
-        <w:rPr>
-          <w:rFonts w:ascii="Comic Sans MS" w:hAnsi="Comic Sans MS" w:cs="B Nazanin" w:hint="cs"/>
+      </w:pPr>
+      <w:r>
+        <w:rPr>
+          <w:noProof/>
+        </w:rPr>
+        <w:drawing>
+          <wp:inline distT="0" distB="0" distL="0" distR="0" wp14:anchorId="6E7D8DB5" wp14:editId="7BAD32F6">
+            <wp:extent cx="5943600" cy="742315"/>
+            <wp:effectExtent l="0" t="0" r="0" b="635"/>
+            <wp:docPr id="1321819616" name="Picture 1"/>
+            <wp:cNvGraphicFramePr>
+              <a:graphicFrameLocks xmlns:a="http://schemas.openxmlformats.org/drawingml/2006/main" noChangeAspect="1"/>
+            </wp:cNvGraphicFramePr>
+            <a:graphic xmlns:a="http://schemas.openxmlformats.org/drawingml/2006/main">
+              <a:graphicData uri="http://schemas.openxmlformats.org/drawingml/2006/picture">
+                <pic:pic xmlns:pic="http://schemas.openxmlformats.org/drawingml/2006/picture">
+                  <pic:nvPicPr>
+                    <pic:cNvPr id="1321819616" name=""/>
+                    <pic:cNvPicPr/>
+                  </pic:nvPicPr>
+                  <pic:blipFill>
+                    <a:blip r:embed="rId14"/>
+                    <a:stretch>
+                      <a:fillRect/>
+                    </a:stretch>
+                  </pic:blipFill>
+                  <pic:spPr>
+                    <a:xfrm>
+                      <a:off x="0" y="0"/>
+                      <a:ext cx="5943600" cy="742315"/>
+                    </a:xfrm>
+                    <a:prstGeom prst="rect">
+                      <a:avLst/>
+                    </a:prstGeom>
+                  </pic:spPr>
+                </pic:pic>
+              </a:graphicData>
+            </a:graphic>
+          </wp:inline>
+        </w:drawing>
+      </w:r>
+    </w:p>
+    <w:p>
+      <w:pPr>
+        <w:bidi/>
+        <w:jc w:val="both"/>
+        <w:rPr>
+          <w:rFonts w:ascii="Comic Sans MS" w:hAnsi="Comic Sans MS" w:cs="B Nazanin" w:hint="cs"/>
+          <w:sz w:val="32"/>
+          <w:szCs w:val="32"/>
+          <w:rtl/>
+          <w:lang w:bidi="fa-IR"/>
+        </w:rPr>
+      </w:pPr>
+      <w:r>
+        <w:rPr>
+          <w:rFonts w:ascii="Comic Sans MS" w:hAnsi="Comic Sans MS" w:cs="B Nazanin" w:hint="cs"/>
+          <w:sz w:val="32"/>
+          <w:szCs w:val="32"/>
+          <w:rtl/>
+          <w:lang w:bidi="fa-IR"/>
+        </w:rPr>
+        <w:t xml:space="preserve">با کمک ماسک میایم و متن را جدا میکنیم با استفاده از اعمال ماسک روی تصویر اولیه که به صورت </w:t>
+      </w:r>
+      <w:r>
+        <w:rPr>
+          <w:rFonts w:ascii="Comic Sans MS" w:hAnsi="Comic Sans MS" w:cs="B Nazanin"/>
+          <w:sz w:val="32"/>
+          <w:szCs w:val="32"/>
+          <w:lang w:bidi="fa-IR"/>
+        </w:rPr>
+        <w:t>grayscale</w:t>
+      </w:r>
+      <w:r>
+        <w:rPr>
+          <w:rFonts w:ascii="Comic Sans MS" w:hAnsi="Comic Sans MS" w:cs="B Nazanin" w:hint="cs"/>
+          <w:sz w:val="32"/>
+          <w:szCs w:val="32"/>
+          <w:rtl/>
+          <w:lang w:bidi="fa-IR"/>
+        </w:rPr>
+        <w:t xml:space="preserve"> است. </w:t>
+      </w:r>
+      <w:r>
+        <w:rPr>
+          <w:rFonts w:ascii="Comic Sans MS" w:hAnsi="Comic Sans MS" w:cs="B Nazanin" w:hint="cs"/>
+          <w:sz w:val="32"/>
+          <w:szCs w:val="32"/>
+          <w:rtl/>
+          <w:lang w:bidi="fa-IR"/>
+        </w:rPr>
+        <w:t xml:space="preserve">جایی که ماسک 255 باشد مقدار پیکسل همان اولیه باقی میماند. اگر ماسک صفر باشد مقدار پیکسل در آنجا 0 میشود. </w:t>
+      </w:r>
+    </w:p>
+    <w:p>
+      <w:pPr>
+        <w:bidi/>
+        <w:jc w:val="both"/>
+        <w:rPr>
+          <w:rFonts w:ascii="Comic Sans MS" w:hAnsi="Comic Sans MS" w:cs="B Nazanin"/>
           <w:sz w:val="36"/>
           <w:szCs w:val="36"/>
           <w:rtl/>
           <w:lang w:bidi="fa-IR"/>
         </w:rPr>
-        <w:t xml:space="preserve">برای تعریف کردن آستانه نیاز داریم که مقادیر پیکسل هایی که کمیت آنها از آستانه بالاتر بود سفید شوند و یک مقدار بگیرند و همینطور همینکار را برای پیکسل هایی که زیر آستانه هستند انجام میدهیم. </w:t>
-      </w:r>
-      <w:r>
+      </w:pPr>
+      <w:r>
+        <w:rPr>
+          <w:noProof/>
+        </w:rPr>
+        <w:drawing>
+          <wp:inline distT="0" distB="0" distL="0" distR="0" wp14:anchorId="6046586E" wp14:editId="479987A0">
+            <wp:extent cx="5943600" cy="806450"/>
+            <wp:effectExtent l="0" t="0" r="0" b="0"/>
+            <wp:docPr id="1196141944" name="Picture 1"/>
+            <wp:cNvGraphicFramePr>
+              <a:graphicFrameLocks xmlns:a="http://schemas.openxmlformats.org/drawingml/2006/main" noChangeAspect="1"/>
+            </wp:cNvGraphicFramePr>
+            <a:graphic xmlns:a="http://schemas.openxmlformats.org/drawingml/2006/main">
+              <a:graphicData uri="http://schemas.openxmlformats.org/drawingml/2006/picture">
+                <pic:pic xmlns:pic="http://schemas.openxmlformats.org/drawingml/2006/picture">
+                  <pic:nvPicPr>
+                    <pic:cNvPr id="1196141944" name=""/>
+                    <pic:cNvPicPr/>
+                  </pic:nvPicPr>
+                  <pic:blipFill>
+                    <a:blip r:embed="rId15"/>
+                    <a:stretch>
+                      <a:fillRect/>
+                    </a:stretch>
+                  </pic:blipFill>
+                  <pic:spPr>
+                    <a:xfrm>
+                      <a:off x="0" y="0"/>
+                      <a:ext cx="5943600" cy="806450"/>
+                    </a:xfrm>
+                    <a:prstGeom prst="rect">
+                      <a:avLst/>
+                    </a:prstGeom>
+                  </pic:spPr>
+                </pic:pic>
+              </a:graphicData>
+            </a:graphic>
+          </wp:inline>
+        </w:drawing>
+      </w:r>
+    </w:p>
+    <w:p>
+      <w:pPr>
+        <w:bidi/>
+        <w:jc w:val="both"/>
+        <w:rPr>
+          <w:rFonts w:ascii="Comic Sans MS" w:hAnsi="Comic Sans MS" w:cs="B Nazanin"/>
+          <w:sz w:val="32"/>
+          <w:szCs w:val="32"/>
+          <w:rtl/>
+          <w:lang w:bidi="fa-IR"/>
+        </w:rPr>
+      </w:pPr>
+      <w:r>
+        <w:rPr>
+          <w:rFonts w:ascii="Comic Sans MS" w:hAnsi="Comic Sans MS" w:cs="B Nazanin" w:hint="cs"/>
+          <w:sz w:val="32"/>
+          <w:szCs w:val="32"/>
+          <w:rtl/>
+          <w:lang w:bidi="fa-IR"/>
+        </w:rPr>
+        <w:t xml:space="preserve">یک ماسک معکوس ساخته ایم تا بتوانیم پس زمینه را جدا کنیم. </w:t>
+      </w:r>
+    </w:p>
+    <w:p>
+      <w:pPr>
+        <w:bidi/>
+        <w:jc w:val="both"/>
+        <w:rPr>
+          <w:rFonts w:ascii="Comic Sans MS" w:hAnsi="Comic Sans MS" w:cs="B Nazanin"/>
+          <w:sz w:val="32"/>
+          <w:szCs w:val="32"/>
+          <w:rtl/>
+          <w:lang w:bidi="fa-IR"/>
+        </w:rPr>
+      </w:pPr>
+      <w:r>
+        <w:rPr>
+          <w:rFonts w:ascii="Comic Sans MS" w:hAnsi="Comic Sans MS" w:cs="B Nazanin" w:hint="cs"/>
+          <w:sz w:val="32"/>
+          <w:szCs w:val="32"/>
+          <w:rtl/>
+          <w:lang w:bidi="fa-IR"/>
+        </w:rPr>
+        <w:t xml:space="preserve">در ادامه با کمک کتابخانه </w:t>
+      </w:r>
+      <w:r>
+        <w:rPr>
+          <w:rFonts w:ascii="Comic Sans MS" w:hAnsi="Comic Sans MS" w:cs="B Nazanin"/>
+          <w:sz w:val="32"/>
+          <w:szCs w:val="32"/>
+          <w:lang w:bidi="fa-IR"/>
+        </w:rPr>
+        <w:t>matplotlib</w:t>
+      </w:r>
+      <w:r>
+        <w:rPr>
+          <w:rFonts w:ascii="Comic Sans MS" w:hAnsi="Comic Sans MS" w:cs="B Nazanin" w:hint="cs"/>
+          <w:sz w:val="32"/>
+          <w:szCs w:val="32"/>
+          <w:rtl/>
+          <w:lang w:bidi="fa-IR"/>
+        </w:rPr>
+        <w:t xml:space="preserve"> خروجی را نمایش دادیم.</w:t>
+      </w:r>
+    </w:p>
+    <w:p>
+      <w:pPr>
+        <w:pStyle w:val="Heading3"/>
+        <w:shd w:val="clear" w:color="auto" w:fill="C1FFFF" w:themeFill="accent1" w:themeFillTint="66"/>
+        <w:bidi/>
+        <w:jc w:val="center"/>
+        <w:rPr>
+          <w:rFonts w:cs="B Nazanin"/>
+          <w:b/>
+          <w:bCs/>
+          <w:color w:val="000000" w:themeColor="text1"/>
+          <w:sz w:val="32"/>
+          <w:szCs w:val="32"/>
+          <w:rtl/>
+          <w:lang w:bidi="fa-IR"/>
+        </w:rPr>
+      </w:pPr>
+      <w:bookmarkStart w:id="6" w:name="_Toc196509598"/>
+      <w:r>
+        <w:rPr>
+          <w:rFonts w:cs="B Nazanin" w:hint="cs"/>
+          <w:b/>
+          <w:bCs/>
+          <w:color w:val="000000" w:themeColor="text1"/>
+          <w:sz w:val="32"/>
+          <w:szCs w:val="32"/>
+          <w:rtl/>
+          <w:lang w:bidi="fa-IR"/>
+        </w:rPr>
+        <w:lastRenderedPageBreak/>
+        <w:t>خروجی</w:t>
+      </w:r>
+      <w:bookmarkEnd w:id="6"/>
+    </w:p>
+    <w:p>
+      <w:pPr>
+        <w:bidi/>
+        <w:jc w:val="both"/>
         <w:rPr>
           <w:rFonts w:ascii="Comic Sans MS" w:hAnsi="Comic Sans MS" w:cs="B Nazanin" w:hint="cs"/>
           <w:sz w:val="36"/>
@@ -2185,28 +3577,75 @@
           <w:rtl/>
           <w:lang w:bidi="fa-IR"/>
         </w:rPr>
-        <w:t xml:space="preserve">به جای اینکه دستی خودمان آستانه تعریف بکنیم از روش </w:t>
-      </w:r>
-      <w:proofErr w:type="spellStart"/>
-      <w:r>
-        <w:rPr>
-          <w:rFonts w:ascii="Comic Sans MS" w:hAnsi="Comic Sans MS" w:cs="B Nazanin"/>
+      </w:pPr>
+      <w:r>
+        <w:rPr>
+          <w:rFonts w:ascii="Comic Sans MS" w:hAnsi="Comic Sans MS" w:cs="B Nazanin"/>
+          <w:noProof/>
           <w:sz w:val="36"/>
           <w:szCs w:val="36"/>
           <w:lang w:bidi="fa-IR"/>
         </w:rPr>
-        <w:t>Ostu’s</w:t>
-      </w:r>
-      <w:proofErr w:type="spellEnd"/>
-      <w:r>
-        <w:rPr>
-          <w:rFonts w:ascii="Comic Sans MS" w:hAnsi="Comic Sans MS" w:cs="B Nazanin"/>
+        <w:drawing>
+          <wp:inline distT="0" distB="0" distL="0" distR="0" wp14:anchorId="1F7DE8A9" wp14:editId="1724A57A">
+            <wp:extent cx="5943600" cy="2524760"/>
+            <wp:effectExtent l="0" t="0" r="0" b="8890"/>
+            <wp:docPr id="1682811886" name="Picture 2"/>
+            <wp:cNvGraphicFramePr>
+              <a:graphicFrameLocks xmlns:a="http://schemas.openxmlformats.org/drawingml/2006/main" noChangeAspect="1"/>
+            </wp:cNvGraphicFramePr>
+            <a:graphic xmlns:a="http://schemas.openxmlformats.org/drawingml/2006/main">
+              <a:graphicData uri="http://schemas.openxmlformats.org/drawingml/2006/picture">
+                <pic:pic xmlns:pic="http://schemas.openxmlformats.org/drawingml/2006/picture">
+                  <pic:nvPicPr>
+                    <pic:cNvPr id="0" name="Picture 2"/>
+                    <pic:cNvPicPr>
+                      <a:picLocks noChangeAspect="1" noChangeArrowheads="1"/>
+                    </pic:cNvPicPr>
+                  </pic:nvPicPr>
+                  <pic:blipFill>
+                    <a:blip r:embed="rId16" cstate="print">
+                      <a:extLst>
+                        <a:ext uri="{28A0092B-C50C-407E-A947-70E740481C1C}">
+                          <a14:useLocalDpi xmlns:a14="http://schemas.microsoft.com/office/drawing/2010/main" val="0"/>
+                        </a:ext>
+                      </a:extLst>
+                    </a:blip>
+                    <a:srcRect/>
+                    <a:stretch>
+                      <a:fillRect/>
+                    </a:stretch>
+                  </pic:blipFill>
+                  <pic:spPr bwMode="auto">
+                    <a:xfrm>
+                      <a:off x="0" y="0"/>
+                      <a:ext cx="5943600" cy="2524760"/>
+                    </a:xfrm>
+                    <a:prstGeom prst="rect">
+                      <a:avLst/>
+                    </a:prstGeom>
+                    <a:noFill/>
+                    <a:ln>
+                      <a:noFill/>
+                    </a:ln>
+                  </pic:spPr>
+                </pic:pic>
+              </a:graphicData>
+            </a:graphic>
+          </wp:inline>
+        </w:drawing>
+      </w:r>
+    </w:p>
+    <w:p>
+      <w:pPr>
+        <w:bidi/>
+        <w:rPr>
+          <w:rFonts w:ascii="Comic Sans MS" w:hAnsi="Comic Sans MS" w:cs="B Nazanin" w:hint="cs"/>
           <w:sz w:val="36"/>
           <w:szCs w:val="36"/>
           <w:lang w:bidi="fa-IR"/>
         </w:rPr>
-        <w:t xml:space="preserve"> Binarization</w:t>
-      </w:r>
+      </w:pPr>
       <w:r>
         <w:rPr>
           <w:rFonts w:ascii="Comic Sans MS" w:hAnsi="Comic Sans MS" w:cs="B Nazanin" w:hint="cs"/>
@@ -2215,154 +3654,11 @@
           <w:rtl/>
           <w:lang w:bidi="fa-IR"/>
         </w:rPr>
-        <w:t xml:space="preserve"> استفاده میکنیم </w:t>
-      </w:r>
-      <w:r>
-        <w:rPr>
-          <w:rFonts w:ascii="Comic Sans MS" w:hAnsi="Comic Sans MS" w:cs="B Nazanin" w:hint="cs"/>
-          <w:sz w:val="36"/>
-          <w:szCs w:val="36"/>
-          <w:rtl/>
-          <w:lang w:bidi="fa-IR"/>
-        </w:rPr>
-        <w:t xml:space="preserve">که به صورت خودکار و الگوریتمی میتوانیم آستانه بهینه را تعریف کنیم تا پیکسل ها به 2 کلاس تقسیم شوند. </w:t>
-      </w:r>
-      <w:r>
-        <w:rPr>
-          <w:rFonts w:ascii="Comic Sans MS" w:hAnsi="Comic Sans MS" w:cs="B Nazanin" w:hint="cs"/>
-          <w:sz w:val="36"/>
-          <w:szCs w:val="36"/>
-          <w:rtl/>
-          <w:lang w:bidi="fa-IR"/>
-        </w:rPr>
-        <w:t xml:space="preserve">این روش با کاهش واریانس درون هر کلاس صورت میگیرد. بعد از اعمال این روش حالا میتوانیم ماسک خودمان را بسازیم و بعد از آن ماسک را روی تصویر اعمال میکنیم. از عملیات </w:t>
-      </w:r>
-      <w:r>
-        <w:rPr>
-          <w:rFonts w:ascii="Comic Sans MS" w:hAnsi="Comic Sans MS" w:cs="B Nazanin"/>
-          <w:sz w:val="36"/>
-          <w:szCs w:val="36"/>
-          <w:lang w:bidi="fa-IR"/>
-        </w:rPr>
-        <w:t>AND</w:t>
-      </w:r>
-      <w:r>
-        <w:rPr>
-          <w:rFonts w:ascii="Comic Sans MS" w:hAnsi="Comic Sans MS" w:cs="B Nazanin" w:hint="cs"/>
-          <w:sz w:val="36"/>
-          <w:szCs w:val="36"/>
-          <w:rtl/>
-          <w:lang w:bidi="fa-IR"/>
-        </w:rPr>
-        <w:t xml:space="preserve"> به صورت </w:t>
-      </w:r>
-      <w:r>
-        <w:rPr>
-          <w:rFonts w:ascii="Comic Sans MS" w:hAnsi="Comic Sans MS" w:cs="B Nazanin"/>
-          <w:sz w:val="36"/>
-          <w:szCs w:val="36"/>
-          <w:lang w:bidi="fa-IR"/>
-        </w:rPr>
-        <w:t>bitwise</w:t>
-      </w:r>
-      <w:r>
-        <w:rPr>
-          <w:rFonts w:ascii="Comic Sans MS" w:hAnsi="Comic Sans MS" w:cs="B Nazanin" w:hint="cs"/>
-          <w:sz w:val="36"/>
-          <w:szCs w:val="36"/>
-          <w:rtl/>
-          <w:lang w:bidi="fa-IR"/>
-        </w:rPr>
-        <w:t xml:space="preserve"> استفاده میکنیم تا بتوانیم ماسک را روی تصویر اعمال کنیم نحوه عمل کردن این </w:t>
-      </w:r>
-      <w:r>
-        <w:rPr>
-          <w:rFonts w:ascii="Comic Sans MS" w:hAnsi="Comic Sans MS" w:cs="B Nazanin"/>
-          <w:sz w:val="36"/>
-          <w:szCs w:val="36"/>
-          <w:lang w:bidi="fa-IR"/>
-        </w:rPr>
-        <w:t>AND</w:t>
-      </w:r>
-      <w:r>
-        <w:rPr>
-          <w:rFonts w:ascii="Comic Sans MS" w:hAnsi="Comic Sans MS" w:cs="B Nazanin" w:hint="cs"/>
-          <w:sz w:val="36"/>
-          <w:szCs w:val="36"/>
-          <w:rtl/>
-          <w:lang w:bidi="fa-IR"/>
-        </w:rPr>
-        <w:t xml:space="preserve"> به این صورت هست که به هر پیکسل نگاه میکنیم اگر </w:t>
-      </w:r>
-      <w:r>
-        <w:rPr>
-          <w:rFonts w:ascii="Comic Sans MS" w:hAnsi="Comic Sans MS" w:cs="B Nazanin" w:hint="cs"/>
-          <w:sz w:val="36"/>
-          <w:szCs w:val="36"/>
-          <w:rtl/>
-          <w:lang w:bidi="fa-IR"/>
-        </w:rPr>
-        <w:t xml:space="preserve">پیکسل متناظر آن در ماسک سفید باشد، مقدار خودش را نگه میدارد. اگر پیکسل متناظر سیاه باشد، پیکسل مقدار خودش را از دست میدهد و مقدار جدید میگیرد. </w:t>
-      </w:r>
-    </w:p>
-    <w:p>
-      <w:pPr>
-        <w:bidi/>
-        <w:jc w:val="both"/>
-        <w:rPr>
-          <w:rFonts w:ascii="Comic Sans MS" w:hAnsi="Comic Sans MS" w:cs="B Nazanin"/>
-          <w:sz w:val="36"/>
-          <w:szCs w:val="36"/>
-          <w:rtl/>
-          <w:lang w:bidi="fa-IR"/>
-        </w:rPr>
-      </w:pPr>
-      <w:r>
-        <w:rPr>
-          <w:rFonts w:ascii="Comic Sans MS" w:hAnsi="Comic Sans MS" w:cs="B Nazanin" w:hint="cs"/>
-          <w:sz w:val="36"/>
-          <w:szCs w:val="36"/>
-          <w:rtl/>
-          <w:lang w:bidi="fa-IR"/>
-        </w:rPr>
-        <w:t>گزارش کار</w:t>
-      </w:r>
-    </w:p>
-    <w:p>
-      <w:pPr>
-        <w:bidi/>
-        <w:jc w:val="both"/>
-        <w:rPr>
-          <w:rFonts w:ascii="Comic Sans MS" w:hAnsi="Comic Sans MS" w:cs="B Nazanin" w:hint="cs"/>
-          <w:sz w:val="36"/>
-          <w:szCs w:val="36"/>
-          <w:rtl/>
-          <w:lang w:bidi="fa-IR"/>
-        </w:rPr>
-      </w:pPr>
-      <w:r>
-        <w:rPr>
-          <w:rFonts w:ascii="Comic Sans MS" w:hAnsi="Comic Sans MS" w:cs="B Nazanin" w:hint="cs"/>
-          <w:sz w:val="36"/>
-          <w:szCs w:val="36"/>
-          <w:rtl/>
-          <w:lang w:bidi="fa-IR"/>
-        </w:rPr>
-        <w:t xml:space="preserve">عمده موارد مانند قسمت الف است، در این قسمت فقط موارد جدید اضافه شده را بررسی میکنیم. </w:t>
-      </w:r>
-    </w:p>
-    <w:p>
-      <w:pPr>
-        <w:bidi/>
-        <w:rPr>
-          <w:rFonts w:ascii="Comic Sans MS" w:hAnsi="Comic Sans MS" w:cs="B Nazanin" w:hint="cs"/>
-          <w:sz w:val="36"/>
-          <w:szCs w:val="36"/>
-          <w:lang w:bidi="fa-IR"/>
-        </w:rPr>
-      </w:pPr>
+        <w:t>س</w:t>
+      </w:r>
     </w:p>
     <w:sectPr>
+      <w:footerReference w:type="default" r:id="rId17"/>
       <w:pgSz w:w="12240" w:h="15840"/>
       <w:pgMar w:top="1440" w:right="1440" w:bottom="1440" w:left="1440" w:header="720" w:footer="720" w:gutter="0"/>
       <w:pgBorders w:offsetFrom="page">
@@ -2372,10 +3668,114 @@
         <w:right w:val="single" w:sz="36" w:space="24" w:color="91CF6F"/>
       </w:pgBorders>
       <w:cols w:space="720"/>
+      <w:titlePg/>
       <w:docGrid w:linePitch="360"/>
     </w:sectPr>
   </w:body>
 </w:document>
+</file>
+
+<file path=word/endnotes.xml><?xml version="1.0" encoding="utf-8"?>
+<w:endnotes xmlns:wpc="http://schemas.microsoft.com/office/word/2010/wordprocessingCanvas" xmlns:cx="http://schemas.microsoft.com/office/drawing/2014/chartex" xmlns:cx1="http://schemas.microsoft.com/office/drawing/2015/9/8/chartex" xmlns:cx2="http://schemas.microsoft.com/office/drawing/2015/10/21/chartex" xmlns:cx3="http://schemas.microsoft.com/office/drawing/2016/5/9/chartex" xmlns:cx4="http://schemas.microsoft.com/office/drawing/2016/5/10/chartex" xmlns:cx5="http://schemas.microsoft.com/office/drawing/2016/5/11/chartex" xmlns:cx6="http://schemas.microsoft.com/office/drawing/2016/5/12/chartex" xmlns:cx7="http://schemas.microsoft.com/office/drawing/2016/5/13/chartex" xmlns:cx8="http://schemas.microsoft.com/office/drawing/2016/5/14/chartex" xmlns:mc="http://schemas.openxmlformats.org/markup-compatibility/2006" xmlns:aink="http://schemas.microsoft.com/office/drawing/2016/ink" xmlns:am3d="http://schemas.microsoft.com/office/drawing/2017/model3d" xmlns:o="urn:schemas-microsoft-com:office:office" xmlns:oel="http://schemas.microsoft.com/office/2019/extlst" xmlns:r="http://schemas.openxmlformats.org/officeDocument/2006/relationships" xmlns:m="http://schemas.openxmlformats.org/officeDocument/2006/math" xmlns:v="urn:schemas-microsoft-com:vml" xmlns:wp14="http://schemas.microsoft.com/office/word/2010/wordprocessingDrawing" xmlns:wp="http://schemas.openxmlformats.org/drawingml/2006/wordprocessingDrawing" xmlns:w10="urn:schemas-microsoft-com:office:word" xmlns:w="http://schemas.openxmlformats.org/wordprocessingml/2006/main" xmlns:w14="http://schemas.microsoft.com/office/word/2010/wordml" xmlns:w15="http://schemas.microsoft.com/office/word/2012/wordml" xmlns:w16cex="http://schemas.microsoft.com/office/word/2018/wordml/cex" xmlns:w16cid="http://schemas.microsoft.com/office/word/2016/wordml/cid" xmlns:w16="http://schemas.microsoft.com/office/word/2018/wordml" xmlns:w16du="http://schemas.microsoft.com/office/word/2023/wordml/word16du" xmlns:w16sdtdh="http://schemas.microsoft.com/office/word/2020/wordml/sdtdatahash" xmlns:w16sdtfl="http://schemas.microsoft.com/office/word/2024/wordml/sdtformatlock" xmlns:w16se="http://schemas.microsoft.com/office/word/2015/wordml/symex" xmlns:wpg="http://schemas.microsoft.com/office/word/2010/wordprocessingGroup" xmlns:wpi="http://schemas.microsoft.com/office/word/2010/wordprocessingInk" xmlns:wne="http://schemas.microsoft.com/office/word/2006/wordml" xmlns:wps="http://schemas.microsoft.com/office/word/2010/wordprocessingShape" mc:Ignorable="w14 w15 w16se w16cid w16 w16cex w16sdtdh w16sdtfl w16du wp14">
+  <w:endnote w:type="separator" w:id="-1">
+    <w:p>
+      <w:pPr>
+        <w:spacing w:after="0" w:line="240" w:lineRule="auto"/>
+      </w:pPr>
+      <w:r>
+        <w:separator/>
+      </w:r>
+    </w:p>
+  </w:endnote>
+  <w:endnote w:type="continuationSeparator" w:id="0">
+    <w:p>
+      <w:pPr>
+        <w:spacing w:after="0" w:line="240" w:lineRule="auto"/>
+      </w:pPr>
+      <w:r>
+        <w:continuationSeparator/>
+      </w:r>
+    </w:p>
+  </w:endnote>
+</w:endnotes>
+</file>
+
+<file path=word/footer1.xml><?xml version="1.0" encoding="utf-8"?>
+<w:ftr xmlns:wpc="http://schemas.microsoft.com/office/word/2010/wordprocessingCanvas" xmlns:cx="http://schemas.microsoft.com/office/drawing/2014/chartex" xmlns:cx1="http://schemas.microsoft.com/office/drawing/2015/9/8/chartex" xmlns:cx2="http://schemas.microsoft.com/office/drawing/2015/10/21/chartex" xmlns:cx3="http://schemas.microsoft.com/office/drawing/2016/5/9/chartex" xmlns:cx4="http://schemas.microsoft.com/office/drawing/2016/5/10/chartex" xmlns:cx5="http://schemas.microsoft.com/office/drawing/2016/5/11/chartex" xmlns:cx6="http://schemas.microsoft.com/office/drawing/2016/5/12/chartex" xmlns:cx7="http://schemas.microsoft.com/office/drawing/2016/5/13/chartex" xmlns:cx8="http://schemas.microsoft.com/office/drawing/2016/5/14/chartex" xmlns:mc="http://schemas.openxmlformats.org/markup-compatibility/2006" xmlns:aink="http://schemas.microsoft.com/office/drawing/2016/ink" xmlns:am3d="http://schemas.microsoft.com/office/drawing/2017/model3d" xmlns:o="urn:schemas-microsoft-com:office:office" xmlns:oel="http://schemas.microsoft.com/office/2019/extlst" xmlns:r="http://schemas.openxmlformats.org/officeDocument/2006/relationships" xmlns:m="http://schemas.openxmlformats.org/officeDocument/2006/math" xmlns:v="urn:schemas-microsoft-com:vml" xmlns:wp14="http://schemas.microsoft.com/office/word/2010/wordprocessingDrawing" xmlns:wp="http://schemas.openxmlformats.org/drawingml/2006/wordprocessingDrawing" xmlns:w10="urn:schemas-microsoft-com:office:word" xmlns:w="http://schemas.openxmlformats.org/wordprocessingml/2006/main" xmlns:w14="http://schemas.microsoft.com/office/word/2010/wordml" xmlns:w15="http://schemas.microsoft.com/office/word/2012/wordml" xmlns:w16cex="http://schemas.microsoft.com/office/word/2018/wordml/cex" xmlns:w16cid="http://schemas.microsoft.com/office/word/2016/wordml/cid" xmlns:w16="http://schemas.microsoft.com/office/word/2018/wordml" xmlns:w16du="http://schemas.microsoft.com/office/word/2023/wordml/word16du" xmlns:w16sdtdh="http://schemas.microsoft.com/office/word/2020/wordml/sdtdatahash" xmlns:w16sdtfl="http://schemas.microsoft.com/office/word/2024/wordml/sdtformatlock" xmlns:w16se="http://schemas.microsoft.com/office/word/2015/wordml/symex" xmlns:wpg="http://schemas.microsoft.com/office/word/2010/wordprocessingGroup" xmlns:wpi="http://schemas.microsoft.com/office/word/2010/wordprocessingInk" xmlns:wne="http://schemas.microsoft.com/office/word/2006/wordml" xmlns:wps="http://schemas.microsoft.com/office/word/2010/wordprocessingShape" mc:Ignorable="w14 w15 w16se w16cid w16 w16cex w16sdtdh w16sdtfl w16du wp14">
+  <w:sdt>
+    <w:sdtPr>
+      <w:id w:val="-1938745397"/>
+      <w:docPartObj>
+        <w:docPartGallery w:val="Page Numbers (Bottom of Page)"/>
+        <w:docPartUnique/>
+      </w:docPartObj>
+    </w:sdtPr>
+    <w:sdtEndPr>
+      <w:rPr>
+        <w:noProof/>
+      </w:rPr>
+    </w:sdtEndPr>
+    <w:sdtContent>
+      <w:p>
+        <w:pPr>
+          <w:pStyle w:val="Footer"/>
+          <w:jc w:val="center"/>
+        </w:pPr>
+        <w:r>
+          <w:fldChar w:fldCharType="begin"/>
+        </w:r>
+        <w:r>
+          <w:instrText xml:space="preserve"> PAGE   \* MERGEFORMAT </w:instrText>
+        </w:r>
+        <w:r>
+          <w:fldChar w:fldCharType="separate"/>
+        </w:r>
+        <w:r>
+          <w:rPr>
+            <w:noProof/>
+          </w:rPr>
+          <w:t>2</w:t>
+        </w:r>
+        <w:r>
+          <w:rPr>
+            <w:noProof/>
+          </w:rPr>
+          <w:fldChar w:fldCharType="end"/>
+        </w:r>
+      </w:p>
+    </w:sdtContent>
+  </w:sdt>
+  <w:p>
+    <w:pPr>
+      <w:pStyle w:val="Footer"/>
+    </w:pPr>
+  </w:p>
+</w:ftr>
+</file>
+
+<file path=word/footnotes.xml><?xml version="1.0" encoding="utf-8"?>
+<w:footnotes xmlns:wpc="http://schemas.microsoft.com/office/word/2010/wordprocessingCanvas" xmlns:cx="http://schemas.microsoft.com/office/drawing/2014/chartex" xmlns:cx1="http://schemas.microsoft.com/office/drawing/2015/9/8/chartex" xmlns:cx2="http://schemas.microsoft.com/office/drawing/2015/10/21/chartex" xmlns:cx3="http://schemas.microsoft.com/office/drawing/2016/5/9/chartex" xmlns:cx4="http://schemas.microsoft.com/office/drawing/2016/5/10/chartex" xmlns:cx5="http://schemas.microsoft.com/office/drawing/2016/5/11/chartex" xmlns:cx6="http://schemas.microsoft.com/office/drawing/2016/5/12/chartex" xmlns:cx7="http://schemas.microsoft.com/office/drawing/2016/5/13/chartex" xmlns:cx8="http://schemas.microsoft.com/office/drawing/2016/5/14/chartex" xmlns:mc="http://schemas.openxmlformats.org/markup-compatibility/2006" xmlns:aink="http://schemas.microsoft.com/office/drawing/2016/ink" xmlns:am3d="http://schemas.microsoft.com/office/drawing/2017/model3d" xmlns:o="urn:schemas-microsoft-com:office:office" xmlns:oel="http://schemas.microsoft.com/office/2019/extlst" xmlns:r="http://schemas.openxmlformats.org/officeDocument/2006/relationships" xmlns:m="http://schemas.openxmlformats.org/officeDocument/2006/math" xmlns:v="urn:schemas-microsoft-com:vml" xmlns:wp14="http://schemas.microsoft.com/office/word/2010/wordprocessingDrawing" xmlns:wp="http://schemas.openxmlformats.org/drawingml/2006/wordprocessingDrawing" xmlns:w10="urn:schemas-microsoft-com:office:word" xmlns:w="http://schemas.openxmlformats.org/wordprocessingml/2006/main" xmlns:w14="http://schemas.microsoft.com/office/word/2010/wordml" xmlns:w15="http://schemas.microsoft.com/office/word/2012/wordml" xmlns:w16cex="http://schemas.microsoft.com/office/word/2018/wordml/cex" xmlns:w16cid="http://schemas.microsoft.com/office/word/2016/wordml/cid" xmlns:w16="http://schemas.microsoft.com/office/word/2018/wordml" xmlns:w16du="http://schemas.microsoft.com/office/word/2023/wordml/word16du" xmlns:w16sdtdh="http://schemas.microsoft.com/office/word/2020/wordml/sdtdatahash" xmlns:w16sdtfl="http://schemas.microsoft.com/office/word/2024/wordml/sdtformatlock" xmlns:w16se="http://schemas.microsoft.com/office/word/2015/wordml/symex" xmlns:wpg="http://schemas.microsoft.com/office/word/2010/wordprocessingGroup" xmlns:wpi="http://schemas.microsoft.com/office/word/2010/wordprocessingInk" xmlns:wne="http://schemas.microsoft.com/office/word/2006/wordml" xmlns:wps="http://schemas.microsoft.com/office/word/2010/wordprocessingShape" mc:Ignorable="w14 w15 w16se w16cid w16 w16cex w16sdtdh w16sdtfl w16du wp14">
+  <w:footnote w:type="separator" w:id="-1">
+    <w:p>
+      <w:pPr>
+        <w:spacing w:after="0" w:line="240" w:lineRule="auto"/>
+      </w:pPr>
+      <w:r>
+        <w:separator/>
+      </w:r>
+    </w:p>
+  </w:footnote>
+  <w:footnote w:type="continuationSeparator" w:id="0">
+    <w:p>
+      <w:pPr>
+        <w:spacing w:after="0" w:line="240" w:lineRule="auto"/>
+      </w:pPr>
+      <w:r>
+        <w:continuationSeparator/>
+      </w:r>
+    </w:p>
+  </w:footnote>
+</w:footnotes>
 </file>
 
 <file path=word/styles.xml><?xml version="1.0" encoding="utf-8"?>
@@ -2806,7 +4206,6 @@
     <w:next w:val="Normal"/>
     <w:link w:val="Heading2Char"/>
     <w:uiPriority w:val="9"/>
-    <w:semiHidden/>
     <w:unhideWhenUsed/>
     <w:qFormat/>
     <w:rsid w:val="00D037E4"/>
@@ -2829,7 +4228,6 @@
     <w:next w:val="Normal"/>
     <w:link w:val="Heading3Char"/>
     <w:uiPriority w:val="9"/>
-    <w:semiHidden/>
     <w:unhideWhenUsed/>
     <w:qFormat/>
     <w:rsid w:val="00D037E4"/>
@@ -3023,7 +4421,6 @@
     <w:basedOn w:val="DefaultParagraphFont"/>
     <w:link w:val="Heading2"/>
     <w:uiPriority w:val="9"/>
-    <w:semiHidden/>
     <w:rsid w:val="00D037E4"/>
     <w:rPr>
       <w:rFonts w:asciiTheme="majorHAnsi" w:eastAsiaTheme="majorEastAsia" w:hAnsiTheme="majorHAnsi" w:cstheme="majorBidi"/>
@@ -3037,7 +4434,6 @@
     <w:basedOn w:val="DefaultParagraphFont"/>
     <w:link w:val="Heading3"/>
     <w:uiPriority w:val="9"/>
-    <w:semiHidden/>
     <w:rsid w:val="00D037E4"/>
     <w:rPr>
       <w:rFonts w:eastAsiaTheme="majorEastAsia" w:cstheme="majorBidi"/>
@@ -3293,6 +4689,118 @@
       <w:smallCaps/>
       <w:color w:val="0CFFFF" w:themeColor="accent1" w:themeShade="BF"/>
       <w:spacing w:val="5"/>
+    </w:rPr>
+  </w:style>
+  <w:style w:type="paragraph" w:styleId="Header">
+    <w:name w:val="header"/>
+    <w:basedOn w:val="Normal"/>
+    <w:link w:val="HeaderChar"/>
+    <w:uiPriority w:val="99"/>
+    <w:unhideWhenUsed/>
+    <w:rsid w:val="00246CE3"/>
+    <w:pPr>
+      <w:tabs>
+        <w:tab w:val="center" w:pos="4680"/>
+        <w:tab w:val="right" w:pos="9360"/>
+      </w:tabs>
+      <w:spacing w:after="0" w:line="240" w:lineRule="auto"/>
+    </w:pPr>
+  </w:style>
+  <w:style w:type="character" w:customStyle="1" w:styleId="HeaderChar">
+    <w:name w:val="Header Char"/>
+    <w:basedOn w:val="DefaultParagraphFont"/>
+    <w:link w:val="Header"/>
+    <w:uiPriority w:val="99"/>
+    <w:rsid w:val="00246CE3"/>
+  </w:style>
+  <w:style w:type="paragraph" w:styleId="Footer">
+    <w:name w:val="footer"/>
+    <w:basedOn w:val="Normal"/>
+    <w:link w:val="FooterChar"/>
+    <w:uiPriority w:val="99"/>
+    <w:unhideWhenUsed/>
+    <w:rsid w:val="00246CE3"/>
+    <w:pPr>
+      <w:tabs>
+        <w:tab w:val="center" w:pos="4680"/>
+        <w:tab w:val="right" w:pos="9360"/>
+      </w:tabs>
+      <w:spacing w:after="0" w:line="240" w:lineRule="auto"/>
+    </w:pPr>
+  </w:style>
+  <w:style w:type="character" w:customStyle="1" w:styleId="FooterChar">
+    <w:name w:val="Footer Char"/>
+    <w:basedOn w:val="DefaultParagraphFont"/>
+    <w:link w:val="Footer"/>
+    <w:uiPriority w:val="99"/>
+    <w:rsid w:val="00246CE3"/>
+  </w:style>
+  <w:style w:type="paragraph" w:styleId="TOCHeading">
+    <w:name w:val="TOC Heading"/>
+    <w:basedOn w:val="Heading1"/>
+    <w:next w:val="Normal"/>
+    <w:uiPriority w:val="39"/>
+    <w:unhideWhenUsed/>
+    <w:qFormat/>
+    <w:rsid w:val="00CA7030"/>
+    <w:pPr>
+      <w:spacing w:before="240" w:after="0" w:line="259" w:lineRule="auto"/>
+      <w:outlineLvl w:val="9"/>
+    </w:pPr>
+    <w:rPr>
+      <w:kern w:val="0"/>
+      <w:sz w:val="32"/>
+      <w:szCs w:val="32"/>
+      <w14:ligatures w14:val="none"/>
+    </w:rPr>
+  </w:style>
+  <w:style w:type="paragraph" w:styleId="TOC1">
+    <w:name w:val="toc 1"/>
+    <w:basedOn w:val="Normal"/>
+    <w:next w:val="Normal"/>
+    <w:autoRedefine/>
+    <w:uiPriority w:val="39"/>
+    <w:unhideWhenUsed/>
+    <w:rsid w:val="00CA7030"/>
+    <w:pPr>
+      <w:spacing w:after="100"/>
+    </w:pPr>
+  </w:style>
+  <w:style w:type="paragraph" w:styleId="TOC2">
+    <w:name w:val="toc 2"/>
+    <w:basedOn w:val="Normal"/>
+    <w:next w:val="Normal"/>
+    <w:autoRedefine/>
+    <w:uiPriority w:val="39"/>
+    <w:unhideWhenUsed/>
+    <w:rsid w:val="00CA7030"/>
+    <w:pPr>
+      <w:spacing w:after="100"/>
+      <w:ind w:left="240"/>
+    </w:pPr>
+  </w:style>
+  <w:style w:type="paragraph" w:styleId="TOC3">
+    <w:name w:val="toc 3"/>
+    <w:basedOn w:val="Normal"/>
+    <w:next w:val="Normal"/>
+    <w:autoRedefine/>
+    <w:uiPriority w:val="39"/>
+    <w:unhideWhenUsed/>
+    <w:rsid w:val="00CA7030"/>
+    <w:pPr>
+      <w:spacing w:after="100"/>
+      <w:ind w:left="480"/>
+    </w:pPr>
+  </w:style>
+  <w:style w:type="character" w:styleId="Hyperlink">
+    <w:name w:val="Hyperlink"/>
+    <w:basedOn w:val="DefaultParagraphFont"/>
+    <w:uiPriority w:val="99"/>
+    <w:unhideWhenUsed/>
+    <w:rsid w:val="00CA7030"/>
+    <w:rPr>
+      <w:color w:val="0563C1" w:themeColor="hyperlink"/>
+      <w:u w:val="single"/>
     </w:rPr>
   </w:style>
 </w:styles>

</xml_diff>

<commit_message>
[ADD] part c of Q.#4 from first DIP HW added. Q.#4 completed.
</commit_message>
<xml_diff>
--- a/Digital Image Processing/HW & PR/HW01 & PR01/04/04.docx
+++ b/Digital Image Processing/HW & PR/HW01 & PR01/04/04.docx
@@ -31,8 +31,8 @@
         <w:jc w:val="center"/>
         <w:rPr>
           <w:rFonts w:ascii="Comic Sans MS" w:hAnsi="Comic Sans MS" w:cs="B Nazanin"/>
-          <w:sz w:val="44"/>
-          <w:szCs w:val="44"/>
+          <w:sz w:val="36"/>
+          <w:szCs w:val="36"/>
           <w:rtl/>
           <w:lang w:bidi="fa-IR"/>
         </w:rPr>
@@ -44,12 +44,26 @@
         <w:jc w:val="center"/>
         <w:rPr>
           <w:rFonts w:ascii="Comic Sans MS" w:hAnsi="Comic Sans MS" w:cs="B Nazanin"/>
-          <w:sz w:val="44"/>
-          <w:szCs w:val="44"/>
-          <w:rtl/>
-          <w:lang w:bidi="fa-IR"/>
-        </w:rPr>
-      </w:pPr>
+          <w:b/>
+          <w:bCs/>
+          <w:sz w:val="40"/>
+          <w:szCs w:val="40"/>
+          <w:rtl/>
+          <w:lang w:bidi="fa-IR"/>
+        </w:rPr>
+      </w:pPr>
+      <w:r>
+        <w:rPr>
+          <w:rFonts w:ascii="Comic Sans MS" w:hAnsi="Comic Sans MS" w:cs="B Nazanin" w:hint="cs"/>
+          <w:b/>
+          <w:bCs/>
+          <w:sz w:val="40"/>
+          <w:szCs w:val="40"/>
+          <w:rtl/>
+          <w:lang w:bidi="fa-IR"/>
+        </w:rPr>
+        <w:t>عنوان</w:t>
+      </w:r>
     </w:p>
     <w:p>
       <w:pPr>
@@ -57,12 +71,22 @@
         <w:jc w:val="center"/>
         <w:rPr>
           <w:rFonts w:ascii="Comic Sans MS" w:hAnsi="Comic Sans MS" w:cs="B Nazanin"/>
-          <w:sz w:val="44"/>
-          <w:szCs w:val="44"/>
-          <w:rtl/>
-          <w:lang w:bidi="fa-IR"/>
-        </w:rPr>
-      </w:pPr>
+          <w:sz w:val="36"/>
+          <w:szCs w:val="36"/>
+          <w:rtl/>
+          <w:lang w:bidi="fa-IR"/>
+        </w:rPr>
+      </w:pPr>
+      <w:r>
+        <w:rPr>
+          <w:rFonts w:ascii="Comic Sans MS" w:hAnsi="Comic Sans MS" w:cs="B Nazanin" w:hint="cs"/>
+          <w:sz w:val="36"/>
+          <w:szCs w:val="36"/>
+          <w:rtl/>
+          <w:lang w:bidi="fa-IR"/>
+        </w:rPr>
+        <w:t>بخش سوم از تکلیف اول درس پردازش تصویر رقمی</w:t>
+      </w:r>
     </w:p>
     <w:p>
       <w:pPr>
@@ -70,8 +94,8 @@
         <w:jc w:val="center"/>
         <w:rPr>
           <w:rFonts w:ascii="Comic Sans MS" w:hAnsi="Comic Sans MS" w:cs="B Nazanin"/>
-          <w:sz w:val="44"/>
-          <w:szCs w:val="44"/>
+          <w:sz w:val="36"/>
+          <w:szCs w:val="36"/>
           <w:rtl/>
           <w:lang w:bidi="fa-IR"/>
         </w:rPr>
@@ -83,12 +107,26 @@
         <w:jc w:val="center"/>
         <w:rPr>
           <w:rFonts w:ascii="Comic Sans MS" w:hAnsi="Comic Sans MS" w:cs="B Nazanin"/>
-          <w:sz w:val="44"/>
-          <w:szCs w:val="44"/>
-          <w:rtl/>
-          <w:lang w:bidi="fa-IR"/>
-        </w:rPr>
-      </w:pPr>
+          <w:b/>
+          <w:bCs/>
+          <w:sz w:val="40"/>
+          <w:szCs w:val="40"/>
+          <w:rtl/>
+          <w:lang w:bidi="fa-IR"/>
+        </w:rPr>
+      </w:pPr>
+      <w:r>
+        <w:rPr>
+          <w:rFonts w:ascii="Comic Sans MS" w:hAnsi="Comic Sans MS" w:cs="B Nazanin" w:hint="cs"/>
+          <w:b/>
+          <w:bCs/>
+          <w:sz w:val="40"/>
+          <w:szCs w:val="40"/>
+          <w:rtl/>
+          <w:lang w:bidi="fa-IR"/>
+        </w:rPr>
+        <w:t>استاد</w:t>
+      </w:r>
     </w:p>
     <w:p>
       <w:pPr>
@@ -96,12 +134,22 @@
         <w:jc w:val="center"/>
         <w:rPr>
           <w:rFonts w:ascii="Comic Sans MS" w:hAnsi="Comic Sans MS" w:cs="B Nazanin"/>
-          <w:sz w:val="44"/>
-          <w:szCs w:val="44"/>
-          <w:rtl/>
-          <w:lang w:bidi="fa-IR"/>
-        </w:rPr>
-      </w:pPr>
+          <w:sz w:val="36"/>
+          <w:szCs w:val="36"/>
+          <w:rtl/>
+          <w:lang w:bidi="fa-IR"/>
+        </w:rPr>
+      </w:pPr>
+      <w:r>
+        <w:rPr>
+          <w:rFonts w:ascii="Comic Sans MS" w:hAnsi="Comic Sans MS" w:cs="B Nazanin" w:hint="cs"/>
+          <w:sz w:val="36"/>
+          <w:szCs w:val="36"/>
+          <w:rtl/>
+          <w:lang w:bidi="fa-IR"/>
+        </w:rPr>
+        <w:t>دکتر منصوری</w:t>
+      </w:r>
     </w:p>
     <w:p>
       <w:pPr>
@@ -109,8 +157,8 @@
         <w:jc w:val="center"/>
         <w:rPr>
           <w:rFonts w:ascii="Comic Sans MS" w:hAnsi="Comic Sans MS" w:cs="B Nazanin"/>
-          <w:sz w:val="44"/>
-          <w:szCs w:val="44"/>
+          <w:sz w:val="36"/>
+          <w:szCs w:val="36"/>
           <w:rtl/>
           <w:lang w:bidi="fa-IR"/>
         </w:rPr>
@@ -122,12 +170,26 @@
         <w:jc w:val="center"/>
         <w:rPr>
           <w:rFonts w:ascii="Comic Sans MS" w:hAnsi="Comic Sans MS" w:cs="B Nazanin"/>
-          <w:sz w:val="44"/>
-          <w:szCs w:val="44"/>
-          <w:rtl/>
-          <w:lang w:bidi="fa-IR"/>
-        </w:rPr>
-      </w:pPr>
+          <w:b/>
+          <w:bCs/>
+          <w:sz w:val="40"/>
+          <w:szCs w:val="40"/>
+          <w:rtl/>
+          <w:lang w:bidi="fa-IR"/>
+        </w:rPr>
+      </w:pPr>
+      <w:r>
+        <w:rPr>
+          <w:rFonts w:ascii="Comic Sans MS" w:hAnsi="Comic Sans MS" w:cs="B Nazanin" w:hint="cs"/>
+          <w:b/>
+          <w:bCs/>
+          <w:sz w:val="40"/>
+          <w:szCs w:val="40"/>
+          <w:rtl/>
+          <w:lang w:bidi="fa-IR"/>
+        </w:rPr>
+        <w:t>دانشجو</w:t>
+      </w:r>
     </w:p>
     <w:p>
       <w:pPr>
@@ -135,12 +197,22 @@
         <w:jc w:val="center"/>
         <w:rPr>
           <w:rFonts w:ascii="Comic Sans MS" w:hAnsi="Comic Sans MS" w:cs="B Nazanin"/>
-          <w:sz w:val="44"/>
-          <w:szCs w:val="44"/>
-          <w:rtl/>
-          <w:lang w:bidi="fa-IR"/>
-        </w:rPr>
-      </w:pPr>
+          <w:sz w:val="36"/>
+          <w:szCs w:val="36"/>
+          <w:rtl/>
+          <w:lang w:bidi="fa-IR"/>
+        </w:rPr>
+      </w:pPr>
+      <w:r>
+        <w:rPr>
+          <w:rFonts w:ascii="Comic Sans MS" w:hAnsi="Comic Sans MS" w:cs="B Nazanin" w:hint="cs"/>
+          <w:sz w:val="36"/>
+          <w:szCs w:val="36"/>
+          <w:rtl/>
+          <w:lang w:bidi="fa-IR"/>
+        </w:rPr>
+        <w:t>محمدعلی مجتهدسلیمانی</w:t>
+      </w:r>
     </w:p>
     <w:p>
       <w:pPr>
@@ -148,12 +220,22 @@
         <w:jc w:val="center"/>
         <w:rPr>
           <w:rFonts w:ascii="Comic Sans MS" w:hAnsi="Comic Sans MS" w:cs="B Nazanin"/>
-          <w:sz w:val="44"/>
-          <w:szCs w:val="44"/>
-          <w:rtl/>
-          <w:lang w:bidi="fa-IR"/>
-        </w:rPr>
-      </w:pPr>
+          <w:sz w:val="36"/>
+          <w:szCs w:val="36"/>
+          <w:rtl/>
+          <w:lang w:bidi="fa-IR"/>
+        </w:rPr>
+      </w:pPr>
+      <w:r>
+        <w:rPr>
+          <w:rFonts w:ascii="Comic Sans MS" w:hAnsi="Comic Sans MS" w:cs="B Nazanin"/>
+          <w:sz w:val="36"/>
+          <w:szCs w:val="36"/>
+          <w:rtl/>
+          <w:lang w:bidi="fa-IR"/>
+        </w:rPr>
+        <w:t>4033904504</w:t>
+      </w:r>
     </w:p>
     <w:p>
       <w:pPr>
@@ -161,8 +243,8 @@
         <w:jc w:val="center"/>
         <w:rPr>
           <w:rFonts w:ascii="Comic Sans MS" w:hAnsi="Comic Sans MS" w:cs="B Nazanin"/>
-          <w:sz w:val="44"/>
-          <w:szCs w:val="44"/>
+          <w:sz w:val="36"/>
+          <w:szCs w:val="36"/>
           <w:rtl/>
           <w:lang w:bidi="fa-IR"/>
         </w:rPr>
@@ -174,17 +256,53 @@
         <w:jc w:val="center"/>
         <w:rPr>
           <w:rFonts w:ascii="Comic Sans MS" w:hAnsi="Comic Sans MS" w:cs="B Nazanin"/>
-          <w:sz w:val="44"/>
-          <w:szCs w:val="44"/>
-          <w:rtl/>
-          <w:lang w:bidi="fa-IR"/>
-        </w:rPr>
-      </w:pPr>
+          <w:b/>
+          <w:bCs/>
+          <w:sz w:val="40"/>
+          <w:szCs w:val="40"/>
+          <w:rtl/>
+          <w:lang w:bidi="fa-IR"/>
+        </w:rPr>
+      </w:pPr>
+      <w:r>
+        <w:rPr>
+          <w:rFonts w:ascii="Comic Sans MS" w:hAnsi="Comic Sans MS" w:cs="B Nazanin" w:hint="cs"/>
+          <w:b/>
+          <w:bCs/>
+          <w:sz w:val="40"/>
+          <w:szCs w:val="40"/>
+          <w:rtl/>
+          <w:lang w:bidi="fa-IR"/>
+        </w:rPr>
+        <w:t>تاریخ</w:t>
+      </w:r>
     </w:p>
     <w:p>
       <w:pPr>
         <w:bidi/>
         <w:jc w:val="center"/>
+        <w:rPr>
+          <w:rFonts w:ascii="Comic Sans MS" w:hAnsi="Comic Sans MS" w:cs="B Nazanin"/>
+          <w:sz w:val="36"/>
+          <w:szCs w:val="36"/>
+          <w:rtl/>
+          <w:lang w:bidi="fa-IR"/>
+        </w:rPr>
+      </w:pPr>
+      <w:r>
+        <w:rPr>
+          <w:rFonts w:ascii="Comic Sans MS" w:hAnsi="Comic Sans MS" w:cs="B Nazanin" w:hint="cs"/>
+          <w:sz w:val="36"/>
+          <w:szCs w:val="36"/>
+          <w:rtl/>
+          <w:lang w:bidi="fa-IR"/>
+        </w:rPr>
+        <w:t>5/02/1404</w:t>
+      </w:r>
+    </w:p>
+    <w:p>
+      <w:pPr>
+        <w:bidi/>
         <w:rPr>
           <w:rFonts w:ascii="Comic Sans MS" w:hAnsi="Comic Sans MS" w:cs="B Nazanin"/>
           <w:sz w:val="44"/>
@@ -236,6 +354,7 @@
             </w:tabs>
             <w:bidi/>
             <w:rPr>
+              <w:rFonts w:eastAsiaTheme="minorEastAsia"/>
               <w:noProof/>
             </w:rPr>
           </w:pPr>
@@ -248,7 +367,7 @@
           <w:r>
             <w:fldChar w:fldCharType="separate"/>
           </w:r>
-          <w:hyperlink w:anchor="_Toc196509592" w:history="1">
+          <w:hyperlink w:anchor="_Toc196511853" w:history="1">
             <w:r>
               <w:rPr>
                 <w:rStyle w:val="Hyperlink"/>
@@ -280,7 +399,7 @@
                 <w:noProof/>
                 <w:webHidden/>
               </w:rPr>
-              <w:instrText xml:space="preserve"> PAGEREF _Toc196509592 \h </w:instrText>
+              <w:instrText xml:space="preserve"> PAGEREF _Toc196511853 \h </w:instrText>
             </w:r>
             <w:r>
               <w:rPr>
@@ -319,10 +438,11 @@
             </w:tabs>
             <w:bidi/>
             <w:rPr>
+              <w:rFonts w:eastAsiaTheme="minorEastAsia"/>
               <w:noProof/>
             </w:rPr>
           </w:pPr>
-          <w:hyperlink w:anchor="_Toc196509593" w:history="1">
+          <w:hyperlink w:anchor="_Toc196511854" w:history="1">
             <w:r>
               <w:rPr>
                 <w:rStyle w:val="Hyperlink"/>
@@ -354,7 +474,7 @@
                 <w:noProof/>
                 <w:webHidden/>
               </w:rPr>
-              <w:instrText xml:space="preserve"> PAGEREF _Toc196509593 \h </w:instrText>
+              <w:instrText xml:space="preserve"> PAGEREF _Toc196511854 \h </w:instrText>
             </w:r>
             <w:r>
               <w:rPr>
@@ -393,10 +513,11 @@
             </w:tabs>
             <w:bidi/>
             <w:rPr>
+              <w:rFonts w:eastAsiaTheme="minorEastAsia"/>
               <w:noProof/>
             </w:rPr>
           </w:pPr>
-          <w:hyperlink w:anchor="_Toc196509594" w:history="1">
+          <w:hyperlink w:anchor="_Toc196511855" w:history="1">
             <w:r>
               <w:rPr>
                 <w:rStyle w:val="Hyperlink"/>
@@ -428,7 +549,7 @@
                 <w:noProof/>
                 <w:webHidden/>
               </w:rPr>
-              <w:instrText xml:space="preserve"> PAGEREF _Toc196509594 \h </w:instrText>
+              <w:instrText xml:space="preserve"> PAGEREF _Toc196511855 \h </w:instrText>
             </w:r>
             <w:r>
               <w:rPr>
@@ -467,10 +588,11 @@
             </w:tabs>
             <w:bidi/>
             <w:rPr>
+              <w:rFonts w:eastAsiaTheme="minorEastAsia"/>
               <w:noProof/>
             </w:rPr>
           </w:pPr>
-          <w:hyperlink w:anchor="_Toc196509595" w:history="1">
+          <w:hyperlink w:anchor="_Toc196511856" w:history="1">
             <w:r>
               <w:rPr>
                 <w:rStyle w:val="Hyperlink"/>
@@ -514,7 +636,7 @@
                 <w:noProof/>
                 <w:webHidden/>
               </w:rPr>
-              <w:instrText xml:space="preserve"> PAGEREF _Toc196509595 \h </w:instrText>
+              <w:instrText xml:space="preserve"> PAGEREF _Toc196511856 \h </w:instrText>
             </w:r>
             <w:r>
               <w:rPr>
@@ -535,6 +657,105 @@
                 <w:webHidden/>
               </w:rPr>
               <w:t>6</w:t>
+            </w:r>
+            <w:r>
+              <w:rPr>
+                <w:noProof/>
+                <w:webHidden/>
+              </w:rPr>
+              <w:fldChar w:fldCharType="end"/>
+            </w:r>
+          </w:hyperlink>
+        </w:p>
+        <w:p>
+          <w:pPr>
+            <w:pStyle w:val="TOC3"/>
+            <w:tabs>
+              <w:tab w:val="right" w:leader="dot" w:pos="9350"/>
+            </w:tabs>
+            <w:bidi/>
+            <w:rPr>
+              <w:rFonts w:eastAsiaTheme="minorEastAsia"/>
+              <w:noProof/>
+            </w:rPr>
+          </w:pPr>
+          <w:hyperlink w:anchor="_Toc196511857" w:history="1">
+            <w:r>
+              <w:rPr>
+                <w:rStyle w:val="Hyperlink"/>
+                <w:rFonts w:cs="B Nazanin"/>
+                <w:b/>
+                <w:bCs/>
+                <w:noProof/>
+                <w:rtl/>
+                <w:lang w:bidi="fa-IR"/>
+              </w:rPr>
+              <w:t>تحل</w:t>
+            </w:r>
+            <w:r>
+              <w:rPr>
+                <w:rStyle w:val="Hyperlink"/>
+                <w:rFonts w:cs="B Nazanin" w:hint="cs"/>
+                <w:b/>
+                <w:bCs/>
+                <w:noProof/>
+                <w:rtl/>
+                <w:lang w:bidi="fa-IR"/>
+              </w:rPr>
+              <w:t>ی</w:t>
+            </w:r>
+            <w:r>
+              <w:rPr>
+                <w:rStyle w:val="Hyperlink"/>
+                <w:rFonts w:cs="B Nazanin" w:hint="eastAsia"/>
+                <w:b/>
+                <w:bCs/>
+                <w:noProof/>
+                <w:rtl/>
+                <w:lang w:bidi="fa-IR"/>
+              </w:rPr>
+              <w:t>ل</w:t>
+            </w:r>
+            <w:r>
+              <w:rPr>
+                <w:noProof/>
+                <w:webHidden/>
+              </w:rPr>
+              <w:tab/>
+            </w:r>
+            <w:r>
+              <w:rPr>
+                <w:noProof/>
+                <w:webHidden/>
+              </w:rPr>
+              <w:fldChar w:fldCharType="begin"/>
+            </w:r>
+            <w:r>
+              <w:rPr>
+                <w:noProof/>
+                <w:webHidden/>
+              </w:rPr>
+              <w:instrText xml:space="preserve"> PAGEREF _Toc196511857 \h </w:instrText>
+            </w:r>
+            <w:r>
+              <w:rPr>
+                <w:noProof/>
+                <w:webHidden/>
+              </w:rPr>
+            </w:r>
+            <w:r>
+              <w:rPr>
+                <w:noProof/>
+                <w:webHidden/>
+              </w:rPr>
+              <w:fldChar w:fldCharType="separate"/>
+            </w:r>
+            <w:r>
+              <w:rPr>
+                <w:noProof/>
+                <w:webHidden/>
+              </w:rPr>
+              <w:t>7</w:t>
             </w:r>
             <w:r>
               <w:rPr>
@@ -553,10 +774,11 @@
             </w:tabs>
             <w:bidi/>
             <w:rPr>
+              <w:rFonts w:eastAsiaTheme="minorEastAsia"/>
               <w:noProof/>
             </w:rPr>
           </w:pPr>
-          <w:hyperlink w:anchor="_Toc196509596" w:history="1">
+          <w:hyperlink w:anchor="_Toc196511858" w:history="1">
             <w:r>
               <w:rPr>
                 <w:rStyle w:val="Hyperlink"/>
@@ -588,7 +810,7 @@
                 <w:noProof/>
                 <w:webHidden/>
               </w:rPr>
-              <w:instrText xml:space="preserve"> PAGEREF _Toc196509596 \h </w:instrText>
+              <w:instrText xml:space="preserve"> PAGEREF _Toc196511858 \h </w:instrText>
             </w:r>
             <w:r>
               <w:rPr>
@@ -627,10 +849,11 @@
             </w:tabs>
             <w:bidi/>
             <w:rPr>
+              <w:rFonts w:eastAsiaTheme="minorEastAsia"/>
               <w:noProof/>
             </w:rPr>
           </w:pPr>
-          <w:hyperlink w:anchor="_Toc196509597" w:history="1">
+          <w:hyperlink w:anchor="_Toc196511859" w:history="1">
             <w:r>
               <w:rPr>
                 <w:rStyle w:val="Hyperlink"/>
@@ -662,7 +885,7 @@
                 <w:noProof/>
                 <w:webHidden/>
               </w:rPr>
-              <w:instrText xml:space="preserve"> PAGEREF _Toc196509597 \h </w:instrText>
+              <w:instrText xml:space="preserve"> PAGEREF _Toc196511859 \h </w:instrText>
             </w:r>
             <w:r>
               <w:rPr>
@@ -682,7 +905,7 @@
                 <w:noProof/>
                 <w:webHidden/>
               </w:rPr>
-              <w:t>7</w:t>
+              <w:t>8</w:t>
             </w:r>
             <w:r>
               <w:rPr>
@@ -701,10 +924,11 @@
             </w:tabs>
             <w:bidi/>
             <w:rPr>
+              <w:rFonts w:eastAsiaTheme="minorEastAsia"/>
               <w:noProof/>
             </w:rPr>
           </w:pPr>
-          <w:hyperlink w:anchor="_Toc196509598" w:history="1">
+          <w:hyperlink w:anchor="_Toc196511860" w:history="1">
             <w:r>
               <w:rPr>
                 <w:rStyle w:val="Hyperlink"/>
@@ -748,7 +972,7 @@
                 <w:noProof/>
                 <w:webHidden/>
               </w:rPr>
-              <w:instrText xml:space="preserve"> PAGEREF _Toc196509598 \h </w:instrText>
+              <w:instrText xml:space="preserve"> PAGEREF _Toc196511860 \h </w:instrText>
             </w:r>
             <w:r>
               <w:rPr>
@@ -768,7 +992,244 @@
                 <w:noProof/>
                 <w:webHidden/>
               </w:rPr>
-              <w:t>8</w:t>
+              <w:t>9</w:t>
+            </w:r>
+            <w:r>
+              <w:rPr>
+                <w:noProof/>
+                <w:webHidden/>
+              </w:rPr>
+              <w:fldChar w:fldCharType="end"/>
+            </w:r>
+          </w:hyperlink>
+        </w:p>
+        <w:p>
+          <w:pPr>
+            <w:pStyle w:val="TOC2"/>
+            <w:tabs>
+              <w:tab w:val="right" w:leader="dot" w:pos="9350"/>
+            </w:tabs>
+            <w:bidi/>
+            <w:rPr>
+              <w:rFonts w:eastAsiaTheme="minorEastAsia"/>
+              <w:noProof/>
+            </w:rPr>
+          </w:pPr>
+          <w:hyperlink w:anchor="_Toc196511861" w:history="1">
+            <w:r>
+              <w:rPr>
+                <w:rStyle w:val="Hyperlink"/>
+                <w:rFonts w:cs="B Nazanin"/>
+                <w:b/>
+                <w:bCs/>
+                <w:noProof/>
+                <w:rtl/>
+                <w:lang w:bidi="fa-IR"/>
+              </w:rPr>
+              <w:t>بخش ج</w:t>
+            </w:r>
+            <w:r>
+              <w:rPr>
+                <w:noProof/>
+                <w:webHidden/>
+              </w:rPr>
+              <w:tab/>
+            </w:r>
+            <w:r>
+              <w:rPr>
+                <w:noProof/>
+                <w:webHidden/>
+              </w:rPr>
+              <w:fldChar w:fldCharType="begin"/>
+            </w:r>
+            <w:r>
+              <w:rPr>
+                <w:noProof/>
+                <w:webHidden/>
+              </w:rPr>
+              <w:instrText xml:space="preserve"> PAGEREF _Toc196511861 \h </w:instrText>
+            </w:r>
+            <w:r>
+              <w:rPr>
+                <w:noProof/>
+                <w:webHidden/>
+              </w:rPr>
+            </w:r>
+            <w:r>
+              <w:rPr>
+                <w:noProof/>
+                <w:webHidden/>
+              </w:rPr>
+              <w:fldChar w:fldCharType="separate"/>
+            </w:r>
+            <w:r>
+              <w:rPr>
+                <w:noProof/>
+                <w:webHidden/>
+              </w:rPr>
+              <w:t>9</w:t>
+            </w:r>
+            <w:r>
+              <w:rPr>
+                <w:noProof/>
+                <w:webHidden/>
+              </w:rPr>
+              <w:fldChar w:fldCharType="end"/>
+            </w:r>
+          </w:hyperlink>
+        </w:p>
+        <w:p>
+          <w:pPr>
+            <w:pStyle w:val="TOC3"/>
+            <w:tabs>
+              <w:tab w:val="right" w:leader="dot" w:pos="9350"/>
+            </w:tabs>
+            <w:bidi/>
+            <w:rPr>
+              <w:rFonts w:eastAsiaTheme="minorEastAsia"/>
+              <w:noProof/>
+            </w:rPr>
+          </w:pPr>
+          <w:hyperlink w:anchor="_Toc196511862" w:history="1">
+            <w:r>
+              <w:rPr>
+                <w:rStyle w:val="Hyperlink"/>
+                <w:rFonts w:cs="B Nazanin"/>
+                <w:b/>
+                <w:bCs/>
+                <w:noProof/>
+                <w:rtl/>
+                <w:lang w:bidi="fa-IR"/>
+              </w:rPr>
+              <w:t>گزارش کار</w:t>
+            </w:r>
+            <w:r>
+              <w:rPr>
+                <w:noProof/>
+                <w:webHidden/>
+              </w:rPr>
+              <w:tab/>
+            </w:r>
+            <w:r>
+              <w:rPr>
+                <w:noProof/>
+                <w:webHidden/>
+              </w:rPr>
+              <w:fldChar w:fldCharType="begin"/>
+            </w:r>
+            <w:r>
+              <w:rPr>
+                <w:noProof/>
+                <w:webHidden/>
+              </w:rPr>
+              <w:instrText xml:space="preserve"> PAGEREF _Toc196511862 \h </w:instrText>
+            </w:r>
+            <w:r>
+              <w:rPr>
+                <w:noProof/>
+                <w:webHidden/>
+              </w:rPr>
+            </w:r>
+            <w:r>
+              <w:rPr>
+                <w:noProof/>
+                <w:webHidden/>
+              </w:rPr>
+              <w:fldChar w:fldCharType="separate"/>
+            </w:r>
+            <w:r>
+              <w:rPr>
+                <w:noProof/>
+                <w:webHidden/>
+              </w:rPr>
+              <w:t>10</w:t>
+            </w:r>
+            <w:r>
+              <w:rPr>
+                <w:noProof/>
+                <w:webHidden/>
+              </w:rPr>
+              <w:fldChar w:fldCharType="end"/>
+            </w:r>
+          </w:hyperlink>
+        </w:p>
+        <w:p>
+          <w:pPr>
+            <w:pStyle w:val="TOC3"/>
+            <w:tabs>
+              <w:tab w:val="right" w:leader="dot" w:pos="9350"/>
+            </w:tabs>
+            <w:bidi/>
+            <w:rPr>
+              <w:rFonts w:eastAsiaTheme="minorEastAsia"/>
+              <w:noProof/>
+            </w:rPr>
+          </w:pPr>
+          <w:hyperlink w:anchor="_Toc196511863" w:history="1">
+            <w:r>
+              <w:rPr>
+                <w:rStyle w:val="Hyperlink"/>
+                <w:rFonts w:cs="B Nazanin"/>
+                <w:b/>
+                <w:bCs/>
+                <w:noProof/>
+                <w:rtl/>
+                <w:lang w:bidi="fa-IR"/>
+              </w:rPr>
+              <w:t>خروج</w:t>
+            </w:r>
+            <w:r>
+              <w:rPr>
+                <w:rStyle w:val="Hyperlink"/>
+                <w:rFonts w:cs="B Nazanin" w:hint="cs"/>
+                <w:b/>
+                <w:bCs/>
+                <w:noProof/>
+                <w:rtl/>
+                <w:lang w:bidi="fa-IR"/>
+              </w:rPr>
+              <w:t>ی</w:t>
+            </w:r>
+            <w:r>
+              <w:rPr>
+                <w:noProof/>
+                <w:webHidden/>
+              </w:rPr>
+              <w:tab/>
+            </w:r>
+            <w:r>
+              <w:rPr>
+                <w:noProof/>
+                <w:webHidden/>
+              </w:rPr>
+              <w:fldChar w:fldCharType="begin"/>
+            </w:r>
+            <w:r>
+              <w:rPr>
+                <w:noProof/>
+                <w:webHidden/>
+              </w:rPr>
+              <w:instrText xml:space="preserve"> PAGEREF _Toc196511863 \h </w:instrText>
+            </w:r>
+            <w:r>
+              <w:rPr>
+                <w:noProof/>
+                <w:webHidden/>
+              </w:rPr>
+            </w:r>
+            <w:r>
+              <w:rPr>
+                <w:noProof/>
+                <w:webHidden/>
+              </w:rPr>
+              <w:fldChar w:fldCharType="separate"/>
+            </w:r>
+            <w:r>
+              <w:rPr>
+                <w:noProof/>
+                <w:webHidden/>
+              </w:rPr>
+              <w:t>11</w:t>
             </w:r>
             <w:r>
               <w:rPr>
@@ -900,72 +1361,6 @@
     <w:p>
       <w:pPr>
         <w:bidi/>
-        <w:jc w:val="center"/>
-        <w:rPr>
-          <w:rFonts w:ascii="Comic Sans MS" w:hAnsi="Comic Sans MS" w:cs="B Nazanin"/>
-          <w:sz w:val="44"/>
-          <w:szCs w:val="44"/>
-          <w:rtl/>
-          <w:lang w:bidi="fa-IR"/>
-        </w:rPr>
-      </w:pPr>
-    </w:p>
-    <w:p>
-      <w:pPr>
-        <w:bidi/>
-        <w:jc w:val="center"/>
-        <w:rPr>
-          <w:rFonts w:ascii="Comic Sans MS" w:hAnsi="Comic Sans MS" w:cs="B Nazanin"/>
-          <w:sz w:val="44"/>
-          <w:szCs w:val="44"/>
-          <w:rtl/>
-          <w:lang w:bidi="fa-IR"/>
-        </w:rPr>
-      </w:pPr>
-    </w:p>
-    <w:p>
-      <w:pPr>
-        <w:bidi/>
-        <w:jc w:val="center"/>
-        <w:rPr>
-          <w:rFonts w:ascii="Comic Sans MS" w:hAnsi="Comic Sans MS" w:cs="B Nazanin"/>
-          <w:sz w:val="44"/>
-          <w:szCs w:val="44"/>
-          <w:rtl/>
-          <w:lang w:bidi="fa-IR"/>
-        </w:rPr>
-      </w:pPr>
-    </w:p>
-    <w:p>
-      <w:pPr>
-        <w:bidi/>
-        <w:jc w:val="center"/>
-        <w:rPr>
-          <w:rFonts w:ascii="Comic Sans MS" w:hAnsi="Comic Sans MS" w:cs="B Nazanin"/>
-          <w:sz w:val="44"/>
-          <w:szCs w:val="44"/>
-          <w:rtl/>
-          <w:lang w:bidi="fa-IR"/>
-        </w:rPr>
-      </w:pPr>
-    </w:p>
-    <w:p>
-      <w:pPr>
-        <w:bidi/>
-        <w:jc w:val="center"/>
-        <w:rPr>
-          <w:rFonts w:ascii="Comic Sans MS" w:hAnsi="Comic Sans MS" w:cs="B Nazanin"/>
-          <w:sz w:val="44"/>
-          <w:szCs w:val="44"/>
-          <w:rtl/>
-          <w:lang w:bidi="fa-IR"/>
-        </w:rPr>
-      </w:pPr>
-    </w:p>
-    <w:p>
-      <w:pPr>
-        <w:bidi/>
-        <w:jc w:val="center"/>
         <w:rPr>
           <w:rFonts w:ascii="Comic Sans MS" w:hAnsi="Comic Sans MS" w:cs="B Nazanin"/>
           <w:sz w:val="44"/>
@@ -990,7 +1385,7 @@
           <w:lang w:bidi="fa-IR"/>
         </w:rPr>
       </w:pPr>
-      <w:bookmarkStart w:id="0" w:name="_Toc196509592"/>
+      <w:bookmarkStart w:id="0" w:name="_Toc196511853"/>
       <w:r>
         <w:rPr>
           <w:rFonts w:cs="B Nazanin" w:hint="cs"/>
@@ -1055,7 +1450,7 @@
           <w:lang w:bidi="fa-IR"/>
         </w:rPr>
       </w:pPr>
-      <w:bookmarkStart w:id="1" w:name="_Toc196509593"/>
+      <w:bookmarkStart w:id="1" w:name="_Toc196511854"/>
       <w:r>
         <w:rPr>
           <w:rFonts w:cs="B Nazanin" w:hint="cs"/>
@@ -1337,7 +1732,6 @@
           <w:rtl/>
           <w:lang w:bidi="fa-IR"/>
         </w:rPr>
-        <w:lastRenderedPageBreak/>
         <w:t>جهت عمودی:</w:t>
       </w:r>
     </w:p>
@@ -1460,6 +1854,7 @@
           <w:rtl/>
           <w:lang w:bidi="fa-IR"/>
         </w:rPr>
+        <w:lastRenderedPageBreak/>
         <w:t xml:space="preserve">کرنل افقی شدت تغییرات در جهت افقی را در سرتاسر پیکسل مرکزی اندازه گیری میکند و </w:t>
       </w:r>
       <w:r>
@@ -1844,7 +2239,6 @@
           <w:rtl/>
           <w:lang w:bidi="fa-IR"/>
         </w:rPr>
-        <w:lastRenderedPageBreak/>
         <w:t>کرنل عمودی:</w:t>
       </w:r>
     </w:p>
@@ -1997,6 +2391,7 @@
           <w:rtl/>
           <w:lang w:bidi="fa-IR"/>
         </w:rPr>
+        <w:lastRenderedPageBreak/>
         <w:t xml:space="preserve">گذاشتن وزن 10 در مرکز سبب میشود که این فیلتر بیشتر به شدت تغییرات حساس شود که باعث میشود بهتر لبه ها را پیدا کند. </w:t>
       </w:r>
       <w:r>
@@ -2077,7 +2472,7 @@
           <w:lang w:bidi="fa-IR"/>
         </w:rPr>
       </w:pPr>
-      <w:bookmarkStart w:id="2" w:name="_Toc196509594"/>
+      <w:bookmarkStart w:id="2" w:name="_Toc196511855"/>
       <w:r>
         <w:rPr>
           <w:rFonts w:cs="B Nazanin" w:hint="cs"/>
@@ -2432,7 +2827,6 @@
         <w:rPr>
           <w:noProof/>
         </w:rPr>
-        <w:lastRenderedPageBreak/>
         <w:drawing>
           <wp:inline distT="0" distB="0" distL="0" distR="0" wp14:anchorId="52E2E0D5" wp14:editId="279E25F7">
             <wp:extent cx="5943600" cy="981075"/>
@@ -2579,7 +2973,18 @@
           <w:rtl/>
           <w:lang w:bidi="fa-IR"/>
         </w:rPr>
-        <w:t xml:space="preserve"> محاسبه میکنیم با دقت 64 بیت. اندازه کرنل را 3 در نظر گرفتیم. در نهایت اندازه گرادیان را بدست آوردیم و بعد اندازه را به خروجی 8 بیت بدون علامت تبدیل کردیم تا بتوانیم آن را نمایش بدهیم. </w:t>
+        <w:t xml:space="preserve"> محاسبه میکنیم با دقت 64 بیت. اندازه کرنل را 3 در نظر گرفتیم. در </w:t>
+      </w:r>
+      <w:r>
+        <w:rPr>
+          <w:rFonts w:ascii="Comic Sans MS" w:hAnsi="Comic Sans MS" w:cs="B Nazanin" w:hint="cs"/>
+          <w:sz w:val="32"/>
+          <w:szCs w:val="32"/>
+          <w:rtl/>
+          <w:lang w:bidi="fa-IR"/>
+        </w:rPr>
+        <w:lastRenderedPageBreak/>
+        <w:t xml:space="preserve">نهایت اندازه گرادیان را بدست آوردیم و بعد اندازه را به خروجی 8 بیت بدون علامت تبدیل کردیم تا بتوانیم آن را نمایش بدهیم. </w:t>
       </w:r>
     </w:p>
     <w:p>
@@ -2815,7 +3220,7 @@
           <w:lang w:bidi="fa-IR"/>
         </w:rPr>
       </w:pPr>
-      <w:bookmarkStart w:id="3" w:name="_Toc196509595"/>
+      <w:bookmarkStart w:id="3" w:name="_Toc196511856"/>
       <w:r>
         <w:rPr>
           <w:rFonts w:cs="B Nazanin" w:hint="cs"/>
@@ -2827,7 +3232,6 @@
           <w:rtl/>
           <w:lang w:bidi="fa-IR"/>
         </w:rPr>
-        <w:lastRenderedPageBreak/>
         <w:t>خروجی</w:t>
       </w:r>
       <w:bookmarkEnd w:id="3"/>
@@ -2917,7 +3321,20 @@
     </w:p>
     <w:p>
       <w:pPr>
-        <w:pStyle w:val="Heading2"/>
+        <w:bidi/>
+        <w:jc w:val="both"/>
+        <w:rPr>
+          <w:rFonts w:ascii="Comic Sans MS" w:hAnsi="Comic Sans MS" w:cs="B Nazanin"/>
+          <w:sz w:val="36"/>
+          <w:szCs w:val="36"/>
+          <w:rtl/>
+          <w:lang w:bidi="fa-IR"/>
+        </w:rPr>
+      </w:pPr>
+    </w:p>
+    <w:p>
+      <w:pPr>
+        <w:pStyle w:val="Heading3"/>
         <w:shd w:val="clear" w:color="auto" w:fill="C1FFFF" w:themeFill="accent1" w:themeFillTint="66"/>
         <w:bidi/>
         <w:jc w:val="center"/>
@@ -2932,7 +3349,7 @@
           <w:lang w:bidi="fa-IR"/>
         </w:rPr>
       </w:pPr>
-      <w:bookmarkStart w:id="4" w:name="_Toc196509596"/>
+      <w:bookmarkStart w:id="4" w:name="_Toc196511857"/>
       <w:r>
         <w:rPr>
           <w:rFonts w:cs="B Nazanin" w:hint="cs"/>
@@ -2944,7 +3361,7 @@
           <w:rtl/>
           <w:lang w:bidi="fa-IR"/>
         </w:rPr>
-        <w:t>بخش ب</w:t>
+        <w:t>تحلیل</w:t>
       </w:r>
       <w:bookmarkEnd w:id="4"/>
     </w:p>
@@ -2953,163 +3370,204 @@
         <w:bidi/>
         <w:jc w:val="both"/>
         <w:rPr>
-          <w:rFonts w:ascii="Comic Sans MS" w:hAnsi="Comic Sans MS" w:cs="B Nazanin"/>
-          <w:sz w:val="32"/>
-          <w:szCs w:val="32"/>
-          <w:lang w:bidi="fa-IR"/>
-        </w:rPr>
-      </w:pPr>
-      <w:r>
-        <w:rPr>
-          <w:rFonts w:ascii="Comic Sans MS" w:hAnsi="Comic Sans MS" w:cs="B Nazanin" w:hint="cs"/>
-          <w:sz w:val="32"/>
-          <w:szCs w:val="32"/>
-          <w:rtl/>
-          <w:lang w:bidi="fa-IR"/>
-        </w:rPr>
-        <w:t xml:space="preserve">برای پیاده سازی اینکار ما یک آستانه تعریف میکنیم تا بتوانیم به کمک آن یک ماسک باینری بسازیم. با تعریف ماسک باینری پیکسل ها در مجموع 2 مقدار فقط میگیرند یا سیاه هستند 0 و یا سفید هستند (255). در کدی که پیاده سازی میکنیم متن ها در عکس اصلی سفید خواهند بود و پس زمینه سیاه خواهد بود. </w:t>
-      </w:r>
-      <w:r>
-        <w:rPr>
-          <w:rFonts w:ascii="Comic Sans MS" w:hAnsi="Comic Sans MS" w:cs="B Nazanin" w:hint="cs"/>
-          <w:sz w:val="32"/>
-          <w:szCs w:val="32"/>
-          <w:rtl/>
-          <w:lang w:bidi="fa-IR"/>
-        </w:rPr>
-        <w:t xml:space="preserve">برای تعریف کردن آستانه نیاز داریم که مقادیر پیکسل هایی که کمیت آنها از آستانه بالاتر بود سفید شوند و یک مقدار بگیرند و همینطور همینکار را برای پیکسل هایی که زیر آستانه هستند انجام میدهیم. </w:t>
-      </w:r>
-      <w:r>
-        <w:rPr>
-          <w:rFonts w:ascii="Comic Sans MS" w:hAnsi="Comic Sans MS" w:cs="B Nazanin" w:hint="cs"/>
-          <w:sz w:val="32"/>
-          <w:szCs w:val="32"/>
-          <w:rtl/>
-          <w:lang w:bidi="fa-IR"/>
-        </w:rPr>
-        <w:t xml:space="preserve">به جای اینکه دستی خودمان آستانه تعریف بکنیم از روش </w:t>
+          <w:rFonts w:ascii="Comic Sans MS" w:hAnsi="Comic Sans MS" w:cs="B Nazanin" w:hint="cs"/>
+          <w:sz w:val="32"/>
+          <w:szCs w:val="32"/>
+          <w:rtl/>
+          <w:lang w:bidi="fa-IR"/>
+        </w:rPr>
+      </w:pPr>
+      <w:r>
+        <w:rPr>
+          <w:rFonts w:ascii="Comic Sans MS" w:hAnsi="Comic Sans MS" w:cs="B Nazanin" w:hint="cs"/>
+          <w:sz w:val="32"/>
+          <w:szCs w:val="32"/>
+          <w:rtl/>
+          <w:lang w:bidi="fa-IR"/>
+        </w:rPr>
+        <w:t xml:space="preserve">همانطور که بالاتر توضیح دادیم فیلتر </w:t>
       </w:r>
       <w:proofErr w:type="spellStart"/>
       <w:r>
         <w:rPr>
-          <w:rFonts w:ascii="Comic Sans MS" w:hAnsi="Comic Sans MS" w:cs="B Nazanin"/>
-          <w:sz w:val="32"/>
-          <w:szCs w:val="32"/>
-          <w:lang w:bidi="fa-IR"/>
-        </w:rPr>
-        <w:t>Ostu’s</w:t>
+          <w:rFonts w:ascii="Comic Sans MS" w:hAnsi="Comic Sans MS" w:cs="B Nazanin" w:hint="cs"/>
+          <w:sz w:val="32"/>
+          <w:szCs w:val="32"/>
+          <w:rtl/>
+          <w:lang w:bidi="fa-IR"/>
+        </w:rPr>
+        <w:t>سوبل</w:t>
       </w:r>
       <w:proofErr w:type="spellEnd"/>
       <w:r>
         <w:rPr>
-          <w:rFonts w:ascii="Comic Sans MS" w:hAnsi="Comic Sans MS" w:cs="B Nazanin"/>
-          <w:sz w:val="32"/>
-          <w:szCs w:val="32"/>
-          <w:lang w:bidi="fa-IR"/>
-        </w:rPr>
-        <w:t xml:space="preserve"> Binarization</w:t>
-      </w:r>
-      <w:r>
-        <w:rPr>
-          <w:rFonts w:ascii="Comic Sans MS" w:hAnsi="Comic Sans MS" w:cs="B Nazanin" w:hint="cs"/>
-          <w:sz w:val="32"/>
-          <w:szCs w:val="32"/>
-          <w:rtl/>
-          <w:lang w:bidi="fa-IR"/>
-        </w:rPr>
-        <w:t xml:space="preserve"> استفاده میکنیم </w:t>
-      </w:r>
-      <w:r>
-        <w:rPr>
-          <w:rFonts w:ascii="Comic Sans MS" w:hAnsi="Comic Sans MS" w:cs="B Nazanin" w:hint="cs"/>
-          <w:sz w:val="32"/>
-          <w:szCs w:val="32"/>
-          <w:rtl/>
-          <w:lang w:bidi="fa-IR"/>
-        </w:rPr>
-        <w:t xml:space="preserve">که به صورت خودکار و الگوریتمی میتوانیم آستانه بهینه را تعریف کنیم تا پیکسل ها به 2 کلاس تقسیم شوند. </w:t>
-      </w:r>
-      <w:r>
-        <w:rPr>
-          <w:rFonts w:ascii="Comic Sans MS" w:hAnsi="Comic Sans MS" w:cs="B Nazanin" w:hint="cs"/>
-          <w:sz w:val="32"/>
-          <w:szCs w:val="32"/>
-          <w:rtl/>
-          <w:lang w:bidi="fa-IR"/>
-        </w:rPr>
-        <w:t xml:space="preserve">این روش با کاهش واریانس درون هر کلاس صورت میگیرد. بعد از اعمال این روش حالا میتوانیم ماسک خودمان را بسازیم و بعد از آن ماسک را روی تصویر اعمال میکنیم. از عملیات </w:t>
-      </w:r>
-      <w:r>
-        <w:rPr>
-          <w:rFonts w:ascii="Comic Sans MS" w:hAnsi="Comic Sans MS" w:cs="B Nazanin"/>
-          <w:sz w:val="32"/>
-          <w:szCs w:val="32"/>
-          <w:lang w:bidi="fa-IR"/>
-        </w:rPr>
-        <w:t>AND</w:t>
-      </w:r>
-      <w:r>
-        <w:rPr>
-          <w:rFonts w:ascii="Comic Sans MS" w:hAnsi="Comic Sans MS" w:cs="B Nazanin" w:hint="cs"/>
-          <w:sz w:val="32"/>
-          <w:szCs w:val="32"/>
-          <w:rtl/>
-          <w:lang w:bidi="fa-IR"/>
-        </w:rPr>
-        <w:t xml:space="preserve"> به صورت </w:t>
-      </w:r>
-      <w:r>
-        <w:rPr>
-          <w:rFonts w:ascii="Comic Sans MS" w:hAnsi="Comic Sans MS" w:cs="B Nazanin"/>
-          <w:sz w:val="32"/>
-          <w:szCs w:val="32"/>
-          <w:lang w:bidi="fa-IR"/>
-        </w:rPr>
-        <w:t>bitwise</w:t>
-      </w:r>
-      <w:r>
-        <w:rPr>
-          <w:rFonts w:ascii="Comic Sans MS" w:hAnsi="Comic Sans MS" w:cs="B Nazanin" w:hint="cs"/>
-          <w:sz w:val="32"/>
-          <w:szCs w:val="32"/>
-          <w:rtl/>
-          <w:lang w:bidi="fa-IR"/>
-        </w:rPr>
-        <w:t xml:space="preserve"> استفاده میکنیم تا بتوانیم ماسک را روی تصویر اعمال کنیم نحوه عمل کردن این </w:t>
-      </w:r>
-      <w:r>
-        <w:rPr>
-          <w:rFonts w:ascii="Comic Sans MS" w:hAnsi="Comic Sans MS" w:cs="B Nazanin"/>
-          <w:sz w:val="32"/>
-          <w:szCs w:val="32"/>
-          <w:lang w:bidi="fa-IR"/>
-        </w:rPr>
-        <w:t>AND</w:t>
-      </w:r>
-      <w:r>
-        <w:rPr>
-          <w:rFonts w:ascii="Comic Sans MS" w:hAnsi="Comic Sans MS" w:cs="B Nazanin" w:hint="cs"/>
-          <w:sz w:val="32"/>
-          <w:szCs w:val="32"/>
-          <w:rtl/>
-          <w:lang w:bidi="fa-IR"/>
-        </w:rPr>
-        <w:t xml:space="preserve"> به این صورت هست که به هر پیکسل نگاه میکنیم اگر </w:t>
-      </w:r>
-      <w:r>
-        <w:rPr>
-          <w:rFonts w:ascii="Comic Sans MS" w:hAnsi="Comic Sans MS" w:cs="B Nazanin" w:hint="cs"/>
-          <w:sz w:val="32"/>
-          <w:szCs w:val="32"/>
-          <w:rtl/>
-          <w:lang w:bidi="fa-IR"/>
-        </w:rPr>
-        <w:t xml:space="preserve">پیکسل متناظر آن در ماسک سفید باشد، مقدار خودش را نگه میدارد. اگر پیکسل متناظر سیاه باشد، پیکسل مقدار خودش را از دست میدهد و مقدار جدید میگیرد. </w:t>
-      </w:r>
-    </w:p>
-    <w:p>
-      <w:pPr>
-        <w:pStyle w:val="Heading3"/>
+          <w:rFonts w:ascii="Comic Sans MS" w:hAnsi="Comic Sans MS" w:cs="B Nazanin" w:hint="cs"/>
+          <w:sz w:val="32"/>
+          <w:szCs w:val="32"/>
+          <w:rtl/>
+          <w:lang w:bidi="fa-IR"/>
+        </w:rPr>
+        <w:t xml:space="preserve"> توانسته </w:t>
+      </w:r>
+      <w:r>
+        <w:rPr>
+          <w:rFonts w:ascii="Comic Sans MS" w:hAnsi="Comic Sans MS" w:cs="B Nazanin"/>
+          <w:sz w:val="32"/>
+          <w:szCs w:val="32"/>
+          <w:lang w:bidi="fa-IR"/>
+        </w:rPr>
+        <w:t>outline</w:t>
+      </w:r>
+      <w:r>
+        <w:rPr>
+          <w:rFonts w:ascii="Comic Sans MS" w:hAnsi="Comic Sans MS" w:cs="B Nazanin" w:hint="cs"/>
+          <w:sz w:val="32"/>
+          <w:szCs w:val="32"/>
+          <w:rtl/>
+          <w:lang w:bidi="fa-IR"/>
+        </w:rPr>
+        <w:t xml:space="preserve"> های کاراکتر به خوبی تشخیص دهد و لبه ها واضح هستند. فیلتر </w:t>
+      </w:r>
+      <w:proofErr w:type="spellStart"/>
+      <w:r>
+        <w:rPr>
+          <w:rFonts w:ascii="Comic Sans MS" w:hAnsi="Comic Sans MS" w:cs="B Nazanin"/>
+          <w:sz w:val="32"/>
+          <w:szCs w:val="32"/>
+          <w:lang w:bidi="fa-IR"/>
+        </w:rPr>
+        <w:t>scharr</w:t>
+      </w:r>
+      <w:proofErr w:type="spellEnd"/>
+      <w:r>
+        <w:rPr>
+          <w:rFonts w:ascii="Comic Sans MS" w:hAnsi="Comic Sans MS" w:cs="B Nazanin" w:hint="cs"/>
+          <w:sz w:val="32"/>
+          <w:szCs w:val="32"/>
+          <w:rtl/>
+          <w:lang w:bidi="fa-IR"/>
+        </w:rPr>
+        <w:t xml:space="preserve"> توانسته نیز به خوبی </w:t>
+      </w:r>
+      <w:r>
+        <w:rPr>
+          <w:rFonts w:ascii="Comic Sans MS" w:hAnsi="Comic Sans MS" w:cs="B Nazanin"/>
+          <w:sz w:val="32"/>
+          <w:szCs w:val="32"/>
+          <w:lang w:bidi="fa-IR"/>
+        </w:rPr>
+        <w:t>outline</w:t>
+      </w:r>
+      <w:r>
+        <w:rPr>
+          <w:rFonts w:ascii="Comic Sans MS" w:hAnsi="Comic Sans MS" w:cs="B Nazanin" w:hint="cs"/>
+          <w:sz w:val="32"/>
+          <w:szCs w:val="32"/>
+          <w:rtl/>
+          <w:lang w:bidi="fa-IR"/>
+        </w:rPr>
+        <w:t xml:space="preserve"> ها را مشخص کند</w:t>
+      </w:r>
+      <w:r>
+        <w:rPr>
+          <w:rFonts w:ascii="Comic Sans MS" w:hAnsi="Comic Sans MS" w:cs="B Nazanin" w:hint="cs"/>
+          <w:sz w:val="32"/>
+          <w:szCs w:val="32"/>
+          <w:rtl/>
+          <w:lang w:bidi="fa-IR"/>
+        </w:rPr>
+        <w:t xml:space="preserve">. به صورت کلی خروجی </w:t>
+      </w:r>
+      <w:proofErr w:type="spellStart"/>
+      <w:r>
+        <w:rPr>
+          <w:rFonts w:ascii="Comic Sans MS" w:hAnsi="Comic Sans MS" w:cs="B Nazanin"/>
+          <w:sz w:val="32"/>
+          <w:szCs w:val="32"/>
+          <w:lang w:bidi="fa-IR"/>
+        </w:rPr>
+        <w:t>scharr</w:t>
+      </w:r>
+      <w:proofErr w:type="spellEnd"/>
+      <w:r>
+        <w:rPr>
+          <w:rFonts w:ascii="Comic Sans MS" w:hAnsi="Comic Sans MS" w:cs="B Nazanin" w:hint="cs"/>
+          <w:sz w:val="32"/>
+          <w:szCs w:val="32"/>
+          <w:rtl/>
+          <w:lang w:bidi="fa-IR"/>
+        </w:rPr>
+        <w:t xml:space="preserve"> بسیار روشن تر است نسبت به </w:t>
+      </w:r>
+      <w:proofErr w:type="spellStart"/>
+      <w:r>
+        <w:rPr>
+          <w:rFonts w:ascii="Comic Sans MS" w:hAnsi="Comic Sans MS" w:cs="B Nazanin" w:hint="cs"/>
+          <w:sz w:val="32"/>
+          <w:szCs w:val="32"/>
+          <w:rtl/>
+          <w:lang w:bidi="fa-IR"/>
+        </w:rPr>
+        <w:t>سوبل</w:t>
+      </w:r>
+      <w:proofErr w:type="spellEnd"/>
+      <w:r>
+        <w:rPr>
+          <w:rFonts w:ascii="Comic Sans MS" w:hAnsi="Comic Sans MS" w:cs="B Nazanin" w:hint="cs"/>
+          <w:sz w:val="32"/>
+          <w:szCs w:val="32"/>
+          <w:rtl/>
+          <w:lang w:bidi="fa-IR"/>
+        </w:rPr>
+        <w:t xml:space="preserve"> این بخاطر این هست که </w:t>
+      </w:r>
+      <w:proofErr w:type="spellStart"/>
+      <w:r>
+        <w:rPr>
+          <w:rFonts w:ascii="Comic Sans MS" w:hAnsi="Comic Sans MS" w:cs="B Nazanin"/>
+          <w:sz w:val="32"/>
+          <w:szCs w:val="32"/>
+          <w:lang w:bidi="fa-IR"/>
+        </w:rPr>
+        <w:t>scharr</w:t>
+      </w:r>
+      <w:proofErr w:type="spellEnd"/>
+      <w:r>
+        <w:rPr>
+          <w:rFonts w:ascii="Comic Sans MS" w:hAnsi="Comic Sans MS" w:cs="B Nazanin" w:hint="cs"/>
+          <w:sz w:val="32"/>
+          <w:szCs w:val="32"/>
+          <w:rtl/>
+          <w:lang w:bidi="fa-IR"/>
+        </w:rPr>
+        <w:t xml:space="preserve"> وزن ها بزرگتری مورد استفاده قرار داده است که باعث میشود قوی تر در اطراف مرز کاراکتر ها عمل کند نسبت به </w:t>
+      </w:r>
+      <w:proofErr w:type="spellStart"/>
+      <w:r>
+        <w:rPr>
+          <w:rFonts w:ascii="Comic Sans MS" w:hAnsi="Comic Sans MS" w:cs="B Nazanin" w:hint="cs"/>
+          <w:sz w:val="32"/>
+          <w:szCs w:val="32"/>
+          <w:rtl/>
+          <w:lang w:bidi="fa-IR"/>
+        </w:rPr>
+        <w:t>سوبل</w:t>
+      </w:r>
+      <w:proofErr w:type="spellEnd"/>
+      <w:r>
+        <w:rPr>
+          <w:rFonts w:ascii="Comic Sans MS" w:hAnsi="Comic Sans MS" w:cs="B Nazanin" w:hint="cs"/>
+          <w:sz w:val="32"/>
+          <w:szCs w:val="32"/>
+          <w:rtl/>
+          <w:lang w:bidi="fa-IR"/>
+        </w:rPr>
+        <w:t xml:space="preserve">. در کل به صورت کلی هر 2 فیلتر خوب عمل کردند. </w:t>
+      </w:r>
+    </w:p>
+    <w:p>
+      <w:pPr>
+        <w:pStyle w:val="Heading2"/>
         <w:shd w:val="clear" w:color="auto" w:fill="C1FFFF" w:themeFill="accent1" w:themeFillTint="66"/>
         <w:bidi/>
         <w:jc w:val="center"/>
@@ -3118,68 +3576,260 @@
           <w:b/>
           <w:bCs/>
           <w:color w:val="000000" w:themeColor="text1"/>
-          <w:sz w:val="32"/>
-          <w:szCs w:val="32"/>
-          <w:rtl/>
-          <w:lang w:bidi="fa-IR"/>
-        </w:rPr>
-      </w:pPr>
-      <w:bookmarkStart w:id="5" w:name="_Toc196509597"/>
+          <w:sz w:val="36"/>
+          <w:szCs w:val="36"/>
+          <w:rtl/>
+          <w:lang w:bidi="fa-IR"/>
+        </w:rPr>
+      </w:pPr>
+      <w:bookmarkStart w:id="5" w:name="_Toc196511858"/>
       <w:r>
         <w:rPr>
           <w:rFonts w:cs="B Nazanin" w:hint="cs"/>
           <w:b/>
           <w:bCs/>
           <w:color w:val="000000" w:themeColor="text1"/>
-          <w:sz w:val="32"/>
-          <w:szCs w:val="32"/>
-          <w:rtl/>
-          <w:lang w:bidi="fa-IR"/>
-        </w:rPr>
-        <w:t>گزارش کار</w:t>
-      </w:r>
-      <w:bookmarkEnd w:id="5"/>
-    </w:p>
-    <w:p>
-      <w:pPr>
-        <w:bidi/>
-        <w:jc w:val="both"/>
-        <w:rPr>
-          <w:rFonts w:ascii="Comic Sans MS" w:hAnsi="Comic Sans MS" w:cs="B Nazanin"/>
-          <w:sz w:val="32"/>
-          <w:szCs w:val="32"/>
-          <w:rtl/>
-          <w:lang w:bidi="fa-IR"/>
-        </w:rPr>
-      </w:pPr>
-      <w:r>
-        <w:rPr>
-          <w:rFonts w:ascii="Comic Sans MS" w:hAnsi="Comic Sans MS" w:cs="B Nazanin" w:hint="cs"/>
-          <w:sz w:val="32"/>
-          <w:szCs w:val="32"/>
-          <w:rtl/>
-          <w:lang w:bidi="fa-IR"/>
-        </w:rPr>
-        <w:t xml:space="preserve">عمده موارد مانند قسمت الف است، در این قسمت فقط موارد جدید اضافه شده را بررسی میکنیم. </w:t>
-      </w:r>
-    </w:p>
-    <w:p>
-      <w:pPr>
-        <w:bidi/>
-        <w:jc w:val="both"/>
-        <w:rPr>
-          <w:rFonts w:ascii="Comic Sans MS" w:hAnsi="Comic Sans MS" w:cs="B Nazanin"/>
           <w:sz w:val="36"/>
           <w:szCs w:val="36"/>
           <w:rtl/>
           <w:lang w:bidi="fa-IR"/>
         </w:rPr>
+        <w:t>بخش ب</w:t>
+      </w:r>
+      <w:bookmarkEnd w:id="5"/>
+    </w:p>
+    <w:p>
+      <w:pPr>
+        <w:bidi/>
+        <w:jc w:val="both"/>
+        <w:rPr>
+          <w:rFonts w:ascii="Comic Sans MS" w:hAnsi="Comic Sans MS" w:cs="B Nazanin"/>
+          <w:sz w:val="32"/>
+          <w:szCs w:val="32"/>
+          <w:lang w:bidi="fa-IR"/>
+        </w:rPr>
+      </w:pPr>
+      <w:r>
+        <w:rPr>
+          <w:rFonts w:ascii="Comic Sans MS" w:hAnsi="Comic Sans MS" w:cs="B Nazanin" w:hint="cs"/>
+          <w:sz w:val="32"/>
+          <w:szCs w:val="32"/>
+          <w:rtl/>
+          <w:lang w:bidi="fa-IR"/>
+        </w:rPr>
+        <w:t xml:space="preserve">برای پیاده سازی اینکار ما یک آستانه تعریف میکنیم تا بتوانیم به کمک آن یک ماسک باینری بسازیم. با تعریف ماسک باینری پیکسل ها در مجموع 2 مقدار فقط میگیرند یا سیاه هستند 0 و یا سفید هستند (255). در کدی که پیاده سازی میکنیم متن ها در عکس اصلی سفید خواهند بود و پس زمینه سیاه خواهد بود. </w:t>
+      </w:r>
+      <w:r>
+        <w:rPr>
+          <w:rFonts w:ascii="Comic Sans MS" w:hAnsi="Comic Sans MS" w:cs="B Nazanin" w:hint="cs"/>
+          <w:sz w:val="32"/>
+          <w:szCs w:val="32"/>
+          <w:rtl/>
+          <w:lang w:bidi="fa-IR"/>
+        </w:rPr>
+        <w:t xml:space="preserve">برای تعریف کردن آستانه نیاز داریم که مقادیر پیکسل هایی که کمیت آنها از آستانه بالاتر بود سفید شوند و یک مقدار بگیرند و همینطور همینکار را برای پیکسل هایی که زیر آستانه هستند انجام میدهیم. </w:t>
+      </w:r>
+      <w:r>
+        <w:rPr>
+          <w:rFonts w:ascii="Comic Sans MS" w:hAnsi="Comic Sans MS" w:cs="B Nazanin" w:hint="cs"/>
+          <w:sz w:val="32"/>
+          <w:szCs w:val="32"/>
+          <w:rtl/>
+          <w:lang w:bidi="fa-IR"/>
+        </w:rPr>
+        <w:t xml:space="preserve">به جای اینکه دستی خودمان آستانه تعریف بکنیم از روش </w:t>
+      </w:r>
+      <w:proofErr w:type="spellStart"/>
+      <w:r>
+        <w:rPr>
+          <w:rFonts w:ascii="Comic Sans MS" w:hAnsi="Comic Sans MS" w:cs="B Nazanin"/>
+          <w:sz w:val="32"/>
+          <w:szCs w:val="32"/>
+          <w:lang w:bidi="fa-IR"/>
+        </w:rPr>
+        <w:t>Ostu’s</w:t>
+      </w:r>
+      <w:proofErr w:type="spellEnd"/>
+      <w:r>
+        <w:rPr>
+          <w:rFonts w:ascii="Comic Sans MS" w:hAnsi="Comic Sans MS" w:cs="B Nazanin"/>
+          <w:sz w:val="32"/>
+          <w:szCs w:val="32"/>
+          <w:lang w:bidi="fa-IR"/>
+        </w:rPr>
+        <w:t xml:space="preserve"> Binarization</w:t>
+      </w:r>
+      <w:r>
+        <w:rPr>
+          <w:rFonts w:ascii="Comic Sans MS" w:hAnsi="Comic Sans MS" w:cs="B Nazanin" w:hint="cs"/>
+          <w:sz w:val="32"/>
+          <w:szCs w:val="32"/>
+          <w:rtl/>
+          <w:lang w:bidi="fa-IR"/>
+        </w:rPr>
+        <w:t xml:space="preserve"> استفاده میکنیم </w:t>
+      </w:r>
+      <w:r>
+        <w:rPr>
+          <w:rFonts w:ascii="Comic Sans MS" w:hAnsi="Comic Sans MS" w:cs="B Nazanin" w:hint="cs"/>
+          <w:sz w:val="32"/>
+          <w:szCs w:val="32"/>
+          <w:rtl/>
+          <w:lang w:bidi="fa-IR"/>
+        </w:rPr>
+        <w:t xml:space="preserve">که به صورت خودکار و الگوریتمی میتوانیم آستانه بهینه را تعریف کنیم تا پیکسل ها به 2 کلاس تقسیم شوند. </w:t>
+      </w:r>
+      <w:r>
+        <w:rPr>
+          <w:rFonts w:ascii="Comic Sans MS" w:hAnsi="Comic Sans MS" w:cs="B Nazanin" w:hint="cs"/>
+          <w:sz w:val="32"/>
+          <w:szCs w:val="32"/>
+          <w:rtl/>
+          <w:lang w:bidi="fa-IR"/>
+        </w:rPr>
+        <w:t xml:space="preserve">این روش با کاهش واریانس درون هر کلاس صورت میگیرد. بعد از اعمال این روش حالا میتوانیم ماسک خودمان را بسازیم و بعد از آن ماسک را روی تصویر اعمال میکنیم. از عملیات </w:t>
+      </w:r>
+      <w:r>
+        <w:rPr>
+          <w:rFonts w:ascii="Comic Sans MS" w:hAnsi="Comic Sans MS" w:cs="B Nazanin"/>
+          <w:sz w:val="32"/>
+          <w:szCs w:val="32"/>
+          <w:lang w:bidi="fa-IR"/>
+        </w:rPr>
+        <w:t>AND</w:t>
+      </w:r>
+      <w:r>
+        <w:rPr>
+          <w:rFonts w:ascii="Comic Sans MS" w:hAnsi="Comic Sans MS" w:cs="B Nazanin" w:hint="cs"/>
+          <w:sz w:val="32"/>
+          <w:szCs w:val="32"/>
+          <w:rtl/>
+          <w:lang w:bidi="fa-IR"/>
+        </w:rPr>
+        <w:t xml:space="preserve"> به صورت </w:t>
+      </w:r>
+      <w:r>
+        <w:rPr>
+          <w:rFonts w:ascii="Comic Sans MS" w:hAnsi="Comic Sans MS" w:cs="B Nazanin"/>
+          <w:sz w:val="32"/>
+          <w:szCs w:val="32"/>
+          <w:lang w:bidi="fa-IR"/>
+        </w:rPr>
+        <w:t>bitwise</w:t>
+      </w:r>
+      <w:r>
+        <w:rPr>
+          <w:rFonts w:ascii="Comic Sans MS" w:hAnsi="Comic Sans MS" w:cs="B Nazanin" w:hint="cs"/>
+          <w:sz w:val="32"/>
+          <w:szCs w:val="32"/>
+          <w:rtl/>
+          <w:lang w:bidi="fa-IR"/>
+        </w:rPr>
+        <w:t xml:space="preserve"> استفاده میکنیم تا بتوانیم ماسک را روی تصویر اعمال کنیم نحوه عمل کردن این </w:t>
+      </w:r>
+      <w:r>
+        <w:rPr>
+          <w:rFonts w:ascii="Comic Sans MS" w:hAnsi="Comic Sans MS" w:cs="B Nazanin"/>
+          <w:sz w:val="32"/>
+          <w:szCs w:val="32"/>
+          <w:lang w:bidi="fa-IR"/>
+        </w:rPr>
+        <w:t>AND</w:t>
+      </w:r>
+      <w:r>
+        <w:rPr>
+          <w:rFonts w:ascii="Comic Sans MS" w:hAnsi="Comic Sans MS" w:cs="B Nazanin" w:hint="cs"/>
+          <w:sz w:val="32"/>
+          <w:szCs w:val="32"/>
+          <w:rtl/>
+          <w:lang w:bidi="fa-IR"/>
+        </w:rPr>
+        <w:t xml:space="preserve"> به این صورت هست که به هر پیکسل نگاه میکنیم اگر </w:t>
+      </w:r>
+      <w:r>
+        <w:rPr>
+          <w:rFonts w:ascii="Comic Sans MS" w:hAnsi="Comic Sans MS" w:cs="B Nazanin" w:hint="cs"/>
+          <w:sz w:val="32"/>
+          <w:szCs w:val="32"/>
+          <w:rtl/>
+          <w:lang w:bidi="fa-IR"/>
+        </w:rPr>
+        <w:t xml:space="preserve">پیکسل متناظر آن در ماسک سفید باشد، مقدار خودش را نگه میدارد. اگر پیکسل متناظر سیاه باشد، پیکسل مقدار خودش را از دست میدهد و مقدار جدید میگیرد. </w:t>
+      </w:r>
+    </w:p>
+    <w:p>
+      <w:pPr>
+        <w:pStyle w:val="Heading3"/>
+        <w:shd w:val="clear" w:color="auto" w:fill="C1FFFF" w:themeFill="accent1" w:themeFillTint="66"/>
+        <w:bidi/>
+        <w:jc w:val="center"/>
+        <w:rPr>
+          <w:rFonts w:cs="B Nazanin"/>
+          <w:b/>
+          <w:bCs/>
+          <w:color w:val="000000" w:themeColor="text1"/>
+          <w:sz w:val="32"/>
+          <w:szCs w:val="32"/>
+          <w:rtl/>
+          <w:lang w:bidi="fa-IR"/>
+        </w:rPr>
+      </w:pPr>
+      <w:bookmarkStart w:id="6" w:name="_Toc196511859"/>
+      <w:r>
+        <w:rPr>
+          <w:rFonts w:cs="B Nazanin" w:hint="cs"/>
+          <w:b/>
+          <w:bCs/>
+          <w:color w:val="000000" w:themeColor="text1"/>
+          <w:sz w:val="32"/>
+          <w:szCs w:val="32"/>
+          <w:rtl/>
+          <w:lang w:bidi="fa-IR"/>
+        </w:rPr>
+        <w:lastRenderedPageBreak/>
+        <w:t>گزارش کار</w:t>
+      </w:r>
+      <w:bookmarkEnd w:id="6"/>
+    </w:p>
+    <w:p>
+      <w:pPr>
+        <w:bidi/>
+        <w:jc w:val="both"/>
+        <w:rPr>
+          <w:rFonts w:ascii="Comic Sans MS" w:hAnsi="Comic Sans MS" w:cs="B Nazanin"/>
+          <w:sz w:val="32"/>
+          <w:szCs w:val="32"/>
+          <w:rtl/>
+          <w:lang w:bidi="fa-IR"/>
+        </w:rPr>
+      </w:pPr>
+      <w:r>
+        <w:rPr>
+          <w:rFonts w:ascii="Comic Sans MS" w:hAnsi="Comic Sans MS" w:cs="B Nazanin" w:hint="cs"/>
+          <w:sz w:val="32"/>
+          <w:szCs w:val="32"/>
+          <w:rtl/>
+          <w:lang w:bidi="fa-IR"/>
+        </w:rPr>
+        <w:t xml:space="preserve">عمده موارد مانند قسمت الف است، در این قسمت فقط موارد جدید اضافه شده را بررسی میکنیم. </w:t>
+      </w:r>
+    </w:p>
+    <w:p>
+      <w:pPr>
+        <w:bidi/>
+        <w:jc w:val="both"/>
+        <w:rPr>
+          <w:rFonts w:ascii="Comic Sans MS" w:hAnsi="Comic Sans MS" w:cs="B Nazanin"/>
+          <w:sz w:val="36"/>
+          <w:szCs w:val="36"/>
+          <w:rtl/>
+          <w:lang w:bidi="fa-IR"/>
+        </w:rPr>
       </w:pPr>
       <w:r>
         <w:rPr>
           <w:noProof/>
         </w:rPr>
-        <w:lastRenderedPageBreak/>
         <w:drawing>
           <wp:inline distT="0" distB="0" distL="0" distR="0" wp14:anchorId="33836285" wp14:editId="7901638D">
             <wp:extent cx="5943600" cy="1113155"/>
@@ -3549,7 +4199,7 @@
           <w:lang w:bidi="fa-IR"/>
         </w:rPr>
       </w:pPr>
-      <w:bookmarkStart w:id="6" w:name="_Toc196509598"/>
+      <w:bookmarkStart w:id="7" w:name="_Toc196511860"/>
       <w:r>
         <w:rPr>
           <w:rFonts w:cs="B Nazanin" w:hint="cs"/>
@@ -3564,7 +4214,7 @@
         <w:lastRenderedPageBreak/>
         <w:t>خروجی</w:t>
       </w:r>
-      <w:bookmarkEnd w:id="6"/>
+      <w:bookmarkEnd w:id="7"/>
     </w:p>
     <w:p>
       <w:pPr>
@@ -3638,27 +4288,1087 @@
     </w:p>
     <w:p>
       <w:pPr>
-        <w:bidi/>
-        <w:rPr>
-          <w:rFonts w:ascii="Comic Sans MS" w:hAnsi="Comic Sans MS" w:cs="B Nazanin" w:hint="cs"/>
+        <w:pStyle w:val="Heading2"/>
+        <w:shd w:val="clear" w:color="auto" w:fill="FFC1D6" w:themeFill="background2" w:themeFillTint="66"/>
+        <w:bidi/>
+        <w:jc w:val="center"/>
+        <w:rPr>
+          <w:rFonts w:cs="B Nazanin"/>
+          <w:b/>
+          <w:bCs/>
+          <w:color w:val="000000" w:themeColor="text1"/>
           <w:sz w:val="36"/>
           <w:szCs w:val="36"/>
-          <w:lang w:bidi="fa-IR"/>
-        </w:rPr>
-      </w:pPr>
-      <w:r>
-        <w:rPr>
-          <w:rFonts w:ascii="Comic Sans MS" w:hAnsi="Comic Sans MS" w:cs="B Nazanin" w:hint="cs"/>
+          <w:rtl/>
+          <w:lang w:bidi="fa-IR"/>
+        </w:rPr>
+      </w:pPr>
+      <w:bookmarkStart w:id="8" w:name="_Toc196511861"/>
+      <w:r>
+        <w:rPr>
+          <w:rFonts w:cs="B Nazanin" w:hint="cs"/>
+          <w:b/>
+          <w:bCs/>
+          <w:color w:val="000000" w:themeColor="text1"/>
           <w:sz w:val="36"/>
           <w:szCs w:val="36"/>
           <w:rtl/>
           <w:lang w:bidi="fa-IR"/>
         </w:rPr>
-        <w:t>س</w:t>
+        <w:t>بخش ج</w:t>
+      </w:r>
+      <w:bookmarkEnd w:id="8"/>
+    </w:p>
+    <w:p>
+      <w:pPr>
+        <w:bidi/>
+        <w:jc w:val="both"/>
+        <w:rPr>
+          <w:rFonts w:ascii="Comic Sans MS" w:hAnsi="Comic Sans MS" w:cs="B Nazanin"/>
+          <w:sz w:val="32"/>
+          <w:szCs w:val="32"/>
+          <w:rtl/>
+          <w:lang w:bidi="fa-IR"/>
+        </w:rPr>
+      </w:pPr>
+      <w:r>
+        <w:rPr>
+          <w:rFonts w:ascii="Comic Sans MS" w:hAnsi="Comic Sans MS" w:cs="B Nazanin" w:hint="cs"/>
+          <w:sz w:val="32"/>
+          <w:szCs w:val="32"/>
+          <w:rtl/>
+          <w:lang w:bidi="fa-IR"/>
+        </w:rPr>
+        <w:t xml:space="preserve">همانطور که گفته شد الگوریتم </w:t>
+      </w:r>
+      <w:proofErr w:type="spellStart"/>
+      <w:r>
+        <w:rPr>
+          <w:rFonts w:ascii="Comic Sans MS" w:hAnsi="Comic Sans MS" w:cs="B Nazanin"/>
+          <w:sz w:val="32"/>
+          <w:szCs w:val="32"/>
+          <w:lang w:bidi="fa-IR"/>
+        </w:rPr>
+        <w:t>sobel</w:t>
+      </w:r>
+      <w:proofErr w:type="spellEnd"/>
+      <w:r>
+        <w:rPr>
+          <w:rFonts w:ascii="Comic Sans MS" w:hAnsi="Comic Sans MS" w:cs="B Nazanin"/>
+          <w:sz w:val="32"/>
+          <w:szCs w:val="32"/>
+          <w:lang w:bidi="fa-IR"/>
+        </w:rPr>
+        <w:t xml:space="preserve">, </w:t>
+      </w:r>
+      <w:proofErr w:type="spellStart"/>
+      <w:r>
+        <w:rPr>
+          <w:rFonts w:ascii="Comic Sans MS" w:hAnsi="Comic Sans MS" w:cs="B Nazanin"/>
+          <w:sz w:val="32"/>
+          <w:szCs w:val="32"/>
+          <w:lang w:bidi="fa-IR"/>
+        </w:rPr>
+        <w:t>scharr</w:t>
+      </w:r>
+      <w:proofErr w:type="spellEnd"/>
+      <w:r>
+        <w:rPr>
+          <w:rFonts w:ascii="Comic Sans MS" w:hAnsi="Comic Sans MS" w:cs="B Nazanin" w:hint="cs"/>
+          <w:sz w:val="32"/>
+          <w:szCs w:val="32"/>
+          <w:rtl/>
+          <w:lang w:bidi="fa-IR"/>
+        </w:rPr>
+        <w:t xml:space="preserve"> عمدتا بر روی تغییرات شدید تکیه میکنند تا بتوانند لبه ها را تشخیص دهند. در عکس های </w:t>
+      </w:r>
+      <w:r>
+        <w:rPr>
+          <w:rFonts w:ascii="Comic Sans MS" w:hAnsi="Comic Sans MS" w:cs="B Nazanin"/>
+          <w:sz w:val="32"/>
+          <w:szCs w:val="32"/>
+          <w:lang w:bidi="fa-IR"/>
+        </w:rPr>
+        <w:t>low-contrast</w:t>
+      </w:r>
+      <w:r>
+        <w:rPr>
+          <w:rFonts w:ascii="Comic Sans MS" w:hAnsi="Comic Sans MS" w:cs="B Nazanin" w:hint="cs"/>
+          <w:sz w:val="32"/>
+          <w:szCs w:val="32"/>
+          <w:rtl/>
+          <w:lang w:bidi="fa-IR"/>
+        </w:rPr>
+        <w:t xml:space="preserve"> تفاوت بین پس زمینه و محتویات عکس خیلی کم است. نتیجه میشود گرادیان ضعیف و خیلی سخت میشود تا لبه ها را تشخیص داد و یا ممکن است لبه ها از دست بروند.</w:t>
+      </w:r>
+    </w:p>
+    <w:p>
+      <w:pPr>
+        <w:bidi/>
+        <w:jc w:val="both"/>
+        <w:rPr>
+          <w:rFonts w:ascii="Comic Sans MS" w:hAnsi="Comic Sans MS" w:cs="B Nazanin"/>
+          <w:sz w:val="32"/>
+          <w:szCs w:val="32"/>
+          <w:rtl/>
+          <w:lang w:bidi="fa-IR"/>
+        </w:rPr>
+      </w:pPr>
+      <w:r>
+        <w:rPr>
+          <w:rFonts w:ascii="Comic Sans MS" w:hAnsi="Comic Sans MS" w:cs="B Nazanin" w:hint="cs"/>
+          <w:sz w:val="32"/>
+          <w:szCs w:val="32"/>
+          <w:rtl/>
+          <w:lang w:bidi="fa-IR"/>
+        </w:rPr>
+        <w:t xml:space="preserve">روش رایج در این مواقع این است که ما بیایم </w:t>
+      </w:r>
+      <w:r>
+        <w:rPr>
+          <w:rFonts w:ascii="Comic Sans MS" w:hAnsi="Comic Sans MS" w:cs="B Nazanin"/>
+          <w:sz w:val="32"/>
+          <w:szCs w:val="32"/>
+          <w:lang w:bidi="fa-IR"/>
+        </w:rPr>
+        <w:t>contrast</w:t>
+      </w:r>
+      <w:r>
+        <w:rPr>
+          <w:rFonts w:ascii="Comic Sans MS" w:hAnsi="Comic Sans MS" w:cs="B Nazanin" w:hint="cs"/>
+          <w:sz w:val="32"/>
+          <w:szCs w:val="32"/>
+          <w:rtl/>
+          <w:lang w:bidi="fa-IR"/>
+        </w:rPr>
+        <w:t xml:space="preserve"> تصویر را بهبود بدهیم قبل از اینکه بخواهیم فیلتر ها را اعمال کنیم. با افزایش شدت تغییرات بین متن و پس زمینه، گرادیان بسیار زیادتر میشود و فیلتر های گفته میشوند به صورت موثر لبه ها را تشخیص دهند. </w:t>
+      </w:r>
+    </w:p>
+    <w:p>
+      <w:pPr>
+        <w:bidi/>
+        <w:jc w:val="both"/>
+        <w:rPr>
+          <w:rFonts w:ascii="Comic Sans MS" w:hAnsi="Comic Sans MS" w:cs="B Nazanin" w:hint="cs"/>
+          <w:sz w:val="32"/>
+          <w:szCs w:val="32"/>
+          <w:rtl/>
+          <w:lang w:bidi="fa-IR"/>
+        </w:rPr>
+      </w:pPr>
+      <w:r>
+        <w:rPr>
+          <w:rFonts w:ascii="Comic Sans MS" w:hAnsi="Comic Sans MS" w:cs="B Nazanin" w:hint="cs"/>
+          <w:sz w:val="32"/>
+          <w:szCs w:val="32"/>
+          <w:rtl/>
+          <w:lang w:bidi="fa-IR"/>
+        </w:rPr>
+        <w:t xml:space="preserve">برای پیاده سازی این روش از تکنیک </w:t>
+      </w:r>
+      <w:r>
+        <w:rPr>
+          <w:rFonts w:ascii="Comic Sans MS" w:hAnsi="Comic Sans MS" w:cs="B Nazanin"/>
+          <w:sz w:val="32"/>
+          <w:szCs w:val="32"/>
+          <w:lang w:bidi="fa-IR"/>
+        </w:rPr>
+        <w:t>CLAHE</w:t>
+      </w:r>
+      <w:r>
+        <w:rPr>
+          <w:rFonts w:ascii="Comic Sans MS" w:hAnsi="Comic Sans MS" w:cs="B Nazanin" w:hint="cs"/>
+          <w:sz w:val="32"/>
+          <w:szCs w:val="32"/>
+          <w:rtl/>
+          <w:lang w:bidi="fa-IR"/>
+        </w:rPr>
+        <w:t xml:space="preserve"> استفاده میکنیم که</w:t>
+      </w:r>
+      <w:r>
+        <w:rPr>
+          <w:rFonts w:ascii="Comic Sans MS" w:hAnsi="Comic Sans MS" w:cs="B Nazanin" w:hint="cs"/>
+          <w:sz w:val="32"/>
+          <w:szCs w:val="32"/>
+          <w:rtl/>
+          <w:lang w:bidi="fa-IR"/>
+        </w:rPr>
+        <w:t xml:space="preserve"> باعث میشود که </w:t>
+      </w:r>
+      <w:proofErr w:type="spellStart"/>
+      <w:r>
+        <w:rPr>
+          <w:rFonts w:ascii="Comic Sans MS" w:hAnsi="Comic Sans MS" w:cs="B Nazanin" w:hint="cs"/>
+          <w:sz w:val="32"/>
+          <w:szCs w:val="32"/>
+          <w:rtl/>
+          <w:lang w:bidi="fa-IR"/>
+        </w:rPr>
+        <w:t>هیستوگرام</w:t>
+      </w:r>
+      <w:proofErr w:type="spellEnd"/>
+      <w:r>
+        <w:rPr>
+          <w:rFonts w:ascii="Comic Sans MS" w:hAnsi="Comic Sans MS" w:cs="B Nazanin" w:hint="cs"/>
+          <w:sz w:val="32"/>
+          <w:szCs w:val="32"/>
+          <w:rtl/>
+          <w:lang w:bidi="fa-IR"/>
+        </w:rPr>
+        <w:t xml:space="preserve"> تصویر را باز کند و مقادیر شدید تری در سراسر عکس پخش کند تا به صورت سراسری </w:t>
+      </w:r>
+      <w:r>
+        <w:rPr>
+          <w:rFonts w:ascii="Comic Sans MS" w:hAnsi="Comic Sans MS" w:cs="B Nazanin"/>
+          <w:sz w:val="32"/>
+          <w:szCs w:val="32"/>
+          <w:lang w:bidi="fa-IR"/>
+        </w:rPr>
+        <w:t>contrast</w:t>
+      </w:r>
+      <w:r>
+        <w:rPr>
+          <w:rFonts w:ascii="Comic Sans MS" w:hAnsi="Comic Sans MS" w:cs="B Nazanin" w:hint="cs"/>
+          <w:sz w:val="32"/>
+          <w:szCs w:val="32"/>
+          <w:rtl/>
+          <w:lang w:bidi="fa-IR"/>
+        </w:rPr>
+        <w:t xml:space="preserve"> بالا برود. </w:t>
+      </w:r>
+      <w:r>
+        <w:rPr>
+          <w:rFonts w:ascii="Comic Sans MS" w:hAnsi="Comic Sans MS" w:cs="B Nazanin" w:hint="cs"/>
+          <w:sz w:val="32"/>
+          <w:szCs w:val="32"/>
+          <w:rtl/>
+          <w:lang w:bidi="fa-IR"/>
+        </w:rPr>
+        <w:t xml:space="preserve">این روش به صورت خالص ممکن است باعث تقویت نویز ها شود به خصوص در نواحی مرتبط به همدیگر بنابراین از </w:t>
+      </w:r>
+      <w:r>
+        <w:rPr>
+          <w:rFonts w:ascii="Comic Sans MS" w:hAnsi="Comic Sans MS" w:cs="B Nazanin"/>
+          <w:sz w:val="32"/>
+          <w:szCs w:val="32"/>
+          <w:lang w:bidi="fa-IR"/>
+        </w:rPr>
+        <w:t>AHE</w:t>
+      </w:r>
+      <w:r>
+        <w:rPr>
+          <w:rFonts w:ascii="Comic Sans MS" w:hAnsi="Comic Sans MS" w:cs="B Nazanin" w:hint="cs"/>
+          <w:sz w:val="32"/>
+          <w:szCs w:val="32"/>
+          <w:rtl/>
+          <w:lang w:bidi="fa-IR"/>
+        </w:rPr>
+        <w:t xml:space="preserve"> استفاده میکنیم تا بتوانیم به صورت سراسری بهبود ببخشیم به وسیله اعمال آن روی نواحی محلی. </w:t>
+      </w:r>
+      <w:r>
+        <w:rPr>
+          <w:rFonts w:ascii="Comic Sans MS" w:hAnsi="Comic Sans MS" w:cs="B Nazanin"/>
+          <w:sz w:val="32"/>
+          <w:szCs w:val="32"/>
+          <w:lang w:bidi="fa-IR"/>
+        </w:rPr>
+        <w:t>CLAHE</w:t>
+      </w:r>
+      <w:r>
+        <w:rPr>
+          <w:rFonts w:ascii="Comic Sans MS" w:hAnsi="Comic Sans MS" w:cs="B Nazanin" w:hint="cs"/>
+          <w:sz w:val="32"/>
+          <w:szCs w:val="32"/>
+          <w:rtl/>
+          <w:lang w:bidi="fa-IR"/>
+        </w:rPr>
+        <w:t xml:space="preserve"> یک روش بهبود یافته از </w:t>
+      </w:r>
+      <w:r>
+        <w:rPr>
+          <w:rFonts w:ascii="Comic Sans MS" w:hAnsi="Comic Sans MS" w:cs="B Nazanin"/>
+          <w:sz w:val="32"/>
+          <w:szCs w:val="32"/>
+          <w:lang w:bidi="fa-IR"/>
+        </w:rPr>
+        <w:t>AHE</w:t>
+      </w:r>
+      <w:r>
+        <w:rPr>
+          <w:rFonts w:ascii="Comic Sans MS" w:hAnsi="Comic Sans MS" w:cs="B Nazanin" w:hint="cs"/>
+          <w:sz w:val="32"/>
+          <w:szCs w:val="32"/>
+          <w:rtl/>
+          <w:lang w:bidi="fa-IR"/>
+        </w:rPr>
+        <w:t xml:space="preserve"> است که میزان </w:t>
+      </w:r>
+      <w:r>
+        <w:rPr>
+          <w:rFonts w:ascii="Comic Sans MS" w:hAnsi="Comic Sans MS" w:cs="B Nazanin" w:hint="cs"/>
+          <w:sz w:val="32"/>
+          <w:szCs w:val="32"/>
+          <w:rtl/>
+          <w:lang w:bidi="fa-IR"/>
+        </w:rPr>
+        <w:lastRenderedPageBreak/>
+        <w:t xml:space="preserve">افزایش </w:t>
+      </w:r>
+      <w:r>
+        <w:rPr>
+          <w:rFonts w:ascii="Comic Sans MS" w:hAnsi="Comic Sans MS" w:cs="B Nazanin"/>
+          <w:sz w:val="32"/>
+          <w:szCs w:val="32"/>
+          <w:lang w:bidi="fa-IR"/>
+        </w:rPr>
+        <w:t>contrast</w:t>
+      </w:r>
+      <w:r>
+        <w:rPr>
+          <w:rFonts w:ascii="Comic Sans MS" w:hAnsi="Comic Sans MS" w:cs="B Nazanin" w:hint="cs"/>
+          <w:sz w:val="32"/>
+          <w:szCs w:val="32"/>
+          <w:rtl/>
+          <w:lang w:bidi="fa-IR"/>
+        </w:rPr>
+        <w:t xml:space="preserve"> را محدود میکند با اعمال کردن </w:t>
+      </w:r>
+      <w:proofErr w:type="spellStart"/>
+      <w:r>
+        <w:rPr>
+          <w:rFonts w:ascii="Comic Sans MS" w:hAnsi="Comic Sans MS" w:cs="B Nazanin"/>
+          <w:sz w:val="32"/>
+          <w:szCs w:val="32"/>
+          <w:lang w:bidi="fa-IR"/>
+        </w:rPr>
+        <w:t>cliplimit</w:t>
+      </w:r>
+      <w:proofErr w:type="spellEnd"/>
+      <w:r>
+        <w:rPr>
+          <w:rFonts w:ascii="Comic Sans MS" w:hAnsi="Comic Sans MS" w:cs="B Nazanin" w:hint="cs"/>
+          <w:sz w:val="32"/>
+          <w:szCs w:val="32"/>
+          <w:rtl/>
+          <w:lang w:bidi="fa-IR"/>
+        </w:rPr>
+        <w:t xml:space="preserve"> روی نواحی محلی تا از تقویت زیاد نویز ها جلوگیری کند. </w:t>
+      </w:r>
+      <w:r>
+        <w:rPr>
+          <w:rFonts w:ascii="Comic Sans MS" w:hAnsi="Comic Sans MS" w:cs="B Nazanin" w:hint="cs"/>
+          <w:sz w:val="32"/>
+          <w:szCs w:val="32"/>
+          <w:rtl/>
+          <w:lang w:bidi="fa-IR"/>
+        </w:rPr>
+        <w:t xml:space="preserve">این روش چندین </w:t>
+      </w:r>
+      <w:proofErr w:type="spellStart"/>
+      <w:r>
+        <w:rPr>
+          <w:rFonts w:ascii="Comic Sans MS" w:hAnsi="Comic Sans MS" w:cs="B Nazanin" w:hint="cs"/>
+          <w:sz w:val="32"/>
+          <w:szCs w:val="32"/>
+          <w:rtl/>
+          <w:lang w:bidi="fa-IR"/>
+        </w:rPr>
+        <w:t>هیستوگرام</w:t>
+      </w:r>
+      <w:proofErr w:type="spellEnd"/>
+      <w:r>
+        <w:rPr>
+          <w:rFonts w:ascii="Comic Sans MS" w:hAnsi="Comic Sans MS" w:cs="B Nazanin" w:hint="cs"/>
+          <w:sz w:val="32"/>
+          <w:szCs w:val="32"/>
+          <w:rtl/>
+          <w:lang w:bidi="fa-IR"/>
+        </w:rPr>
+        <w:t xml:space="preserve"> متناظر با بخش های مختلف تولید میکند. </w:t>
+      </w:r>
+      <w:r>
+        <w:rPr>
+          <w:rFonts w:ascii="Comic Sans MS" w:hAnsi="Comic Sans MS" w:cs="B Nazanin" w:hint="cs"/>
+          <w:sz w:val="32"/>
+          <w:szCs w:val="32"/>
+          <w:rtl/>
+          <w:lang w:bidi="fa-IR"/>
+        </w:rPr>
+        <w:t xml:space="preserve">نحوه پیاده سازی آن در گزارش کار مشخص است. </w:t>
+      </w:r>
+    </w:p>
+    <w:p>
+      <w:pPr>
+        <w:bidi/>
+        <w:rPr>
+          <w:rFonts w:ascii="Comic Sans MS" w:hAnsi="Comic Sans MS" w:cs="B Nazanin"/>
+          <w:sz w:val="36"/>
+          <w:szCs w:val="36"/>
+          <w:rtl/>
+          <w:lang w:bidi="fa-IR"/>
+        </w:rPr>
+      </w:pPr>
+    </w:p>
+    <w:p>
+      <w:pPr>
+        <w:pStyle w:val="Heading3"/>
+        <w:shd w:val="clear" w:color="auto" w:fill="FFC1D6" w:themeFill="background2" w:themeFillTint="66"/>
+        <w:bidi/>
+        <w:jc w:val="center"/>
+        <w:rPr>
+          <w:rFonts w:cs="B Nazanin"/>
+          <w:b/>
+          <w:bCs/>
+          <w:color w:val="000000" w:themeColor="text1"/>
+          <w:sz w:val="36"/>
+          <w:szCs w:val="36"/>
+          <w:rtl/>
+          <w:lang w:bidi="fa-IR"/>
+        </w:rPr>
+      </w:pPr>
+      <w:bookmarkStart w:id="9" w:name="_Toc196511862"/>
+      <w:r>
+        <w:rPr>
+          <w:rFonts w:cs="B Nazanin" w:hint="cs"/>
+          <w:b/>
+          <w:bCs/>
+          <w:color w:val="000000" w:themeColor="text1"/>
+          <w:sz w:val="36"/>
+          <w:szCs w:val="36"/>
+          <w:rtl/>
+          <w:lang w:bidi="fa-IR"/>
+        </w:rPr>
+        <w:t>گزارش کار</w:t>
+      </w:r>
+      <w:bookmarkEnd w:id="9"/>
+    </w:p>
+    <w:p>
+      <w:pPr>
+        <w:bidi/>
+        <w:rPr>
+          <w:rFonts w:ascii="Comic Sans MS" w:hAnsi="Comic Sans MS" w:cs="B Nazanin"/>
+          <w:sz w:val="32"/>
+          <w:szCs w:val="32"/>
+          <w:rtl/>
+          <w:lang w:bidi="fa-IR"/>
+        </w:rPr>
+      </w:pPr>
+      <w:r>
+        <w:rPr>
+          <w:rFonts w:ascii="Comic Sans MS" w:hAnsi="Comic Sans MS" w:cs="B Nazanin" w:hint="cs"/>
+          <w:sz w:val="32"/>
+          <w:szCs w:val="32"/>
+          <w:rtl/>
+          <w:lang w:bidi="fa-IR"/>
+        </w:rPr>
+        <w:t xml:space="preserve">بخش عمده ای از کد مانند قسمت های قبلی است پس از توضیح آنها صرف نظر میکنیم. </w:t>
+      </w:r>
+    </w:p>
+    <w:p>
+      <w:pPr>
+        <w:shd w:val="clear" w:color="auto" w:fill="C1FFFF" w:themeFill="accent1" w:themeFillTint="66"/>
+        <w:bidi/>
+        <w:jc w:val="center"/>
+        <w:rPr>
+          <w:rFonts w:ascii="Comic Sans MS" w:hAnsi="Comic Sans MS" w:cs="B Nazanin"/>
+          <w:b/>
+          <w:bCs/>
+          <w:sz w:val="32"/>
+          <w:szCs w:val="32"/>
+          <w:rtl/>
+          <w:lang w:bidi="fa-IR"/>
+        </w:rPr>
+      </w:pPr>
+      <w:r>
+        <w:rPr>
+          <w:rFonts w:ascii="Comic Sans MS" w:hAnsi="Comic Sans MS" w:cs="B Nazanin" w:hint="cs"/>
+          <w:b/>
+          <w:bCs/>
+          <w:sz w:val="32"/>
+          <w:szCs w:val="32"/>
+          <w:rtl/>
+          <w:lang w:bidi="fa-IR"/>
+        </w:rPr>
+        <w:t xml:space="preserve">اعمال </w:t>
+      </w:r>
+      <w:r>
+        <w:rPr>
+          <w:rFonts w:ascii="Comic Sans MS" w:hAnsi="Comic Sans MS" w:cs="B Nazanin"/>
+          <w:b/>
+          <w:bCs/>
+          <w:sz w:val="32"/>
+          <w:szCs w:val="32"/>
+          <w:lang w:bidi="fa-IR"/>
+        </w:rPr>
+        <w:t>CLAHE</w:t>
+      </w:r>
+    </w:p>
+    <w:p>
+      <w:pPr>
+        <w:bidi/>
+        <w:rPr>
+          <w:rFonts w:ascii="Comic Sans MS" w:hAnsi="Comic Sans MS" w:cs="B Nazanin"/>
+          <w:sz w:val="36"/>
+          <w:szCs w:val="36"/>
+          <w:rtl/>
+          <w:lang w:bidi="fa-IR"/>
+        </w:rPr>
+      </w:pPr>
+      <w:r>
+        <w:rPr>
+          <w:noProof/>
+        </w:rPr>
+        <w:drawing>
+          <wp:inline distT="0" distB="0" distL="0" distR="0" wp14:anchorId="20E680B3" wp14:editId="50CA8032">
+            <wp:extent cx="5943600" cy="797560"/>
+            <wp:effectExtent l="0" t="0" r="0" b="2540"/>
+            <wp:docPr id="815733910" name="Picture 1"/>
+            <wp:cNvGraphicFramePr>
+              <a:graphicFrameLocks xmlns:a="http://schemas.openxmlformats.org/drawingml/2006/main" noChangeAspect="1"/>
+            </wp:cNvGraphicFramePr>
+            <a:graphic xmlns:a="http://schemas.openxmlformats.org/drawingml/2006/main">
+              <a:graphicData uri="http://schemas.openxmlformats.org/drawingml/2006/picture">
+                <pic:pic xmlns:pic="http://schemas.openxmlformats.org/drawingml/2006/picture">
+                  <pic:nvPicPr>
+                    <pic:cNvPr id="815733910" name=""/>
+                    <pic:cNvPicPr/>
+                  </pic:nvPicPr>
+                  <pic:blipFill>
+                    <a:blip r:embed="rId17"/>
+                    <a:stretch>
+                      <a:fillRect/>
+                    </a:stretch>
+                  </pic:blipFill>
+                  <pic:spPr>
+                    <a:xfrm>
+                      <a:off x="0" y="0"/>
+                      <a:ext cx="5943600" cy="797560"/>
+                    </a:xfrm>
+                    <a:prstGeom prst="rect">
+                      <a:avLst/>
+                    </a:prstGeom>
+                  </pic:spPr>
+                </pic:pic>
+              </a:graphicData>
+            </a:graphic>
+          </wp:inline>
+        </w:drawing>
+      </w:r>
+    </w:p>
+    <w:p>
+      <w:pPr>
+        <w:bidi/>
+        <w:jc w:val="both"/>
+        <w:rPr>
+          <w:rFonts w:ascii="Comic Sans MS" w:hAnsi="Comic Sans MS" w:cs="B Nazanin"/>
+          <w:sz w:val="32"/>
+          <w:szCs w:val="32"/>
+          <w:rtl/>
+          <w:lang w:bidi="fa-IR"/>
+        </w:rPr>
+      </w:pPr>
+      <w:r>
+        <w:rPr>
+          <w:rFonts w:ascii="Comic Sans MS" w:hAnsi="Comic Sans MS" w:cs="B Nazanin" w:hint="cs"/>
+          <w:sz w:val="32"/>
+          <w:szCs w:val="32"/>
+          <w:rtl/>
+          <w:lang w:bidi="fa-IR"/>
+        </w:rPr>
+        <w:t xml:space="preserve">با کمک کتابخانه </w:t>
+      </w:r>
+      <w:r>
+        <w:rPr>
+          <w:rFonts w:ascii="Comic Sans MS" w:hAnsi="Comic Sans MS" w:cs="B Nazanin"/>
+          <w:sz w:val="32"/>
+          <w:szCs w:val="32"/>
+          <w:lang w:bidi="fa-IR"/>
+        </w:rPr>
+        <w:t>open cv</w:t>
+      </w:r>
+      <w:r>
+        <w:rPr>
+          <w:rFonts w:ascii="Comic Sans MS" w:hAnsi="Comic Sans MS" w:cs="B Nazanin" w:hint="cs"/>
+          <w:sz w:val="32"/>
+          <w:szCs w:val="32"/>
+          <w:rtl/>
+          <w:lang w:bidi="fa-IR"/>
+        </w:rPr>
+        <w:t xml:space="preserve"> میتوانیم </w:t>
+      </w:r>
+      <w:r>
+        <w:rPr>
+          <w:rFonts w:ascii="Comic Sans MS" w:hAnsi="Comic Sans MS" w:cs="B Nazanin"/>
+          <w:sz w:val="32"/>
+          <w:szCs w:val="32"/>
+          <w:lang w:bidi="fa-IR"/>
+        </w:rPr>
+        <w:t>CLAHE</w:t>
+      </w:r>
+      <w:r>
+        <w:rPr>
+          <w:rFonts w:ascii="Comic Sans MS" w:hAnsi="Comic Sans MS" w:cs="B Nazanin" w:hint="cs"/>
+          <w:sz w:val="32"/>
+          <w:szCs w:val="32"/>
+          <w:rtl/>
+          <w:lang w:bidi="fa-IR"/>
+        </w:rPr>
+        <w:t xml:space="preserve"> را به برنامه خودمان اضافه کنیم همچنین با کمک متغیر </w:t>
+      </w:r>
+      <w:proofErr w:type="spellStart"/>
+      <w:r>
+        <w:rPr>
+          <w:rFonts w:ascii="Comic Sans MS" w:hAnsi="Comic Sans MS" w:cs="B Nazanin"/>
+          <w:sz w:val="32"/>
+          <w:szCs w:val="32"/>
+          <w:lang w:bidi="fa-IR"/>
+        </w:rPr>
+        <w:t>clipLimit</w:t>
+      </w:r>
+      <w:proofErr w:type="spellEnd"/>
+      <w:r>
+        <w:rPr>
+          <w:rFonts w:ascii="Comic Sans MS" w:hAnsi="Comic Sans MS" w:cs="B Nazanin" w:hint="cs"/>
+          <w:sz w:val="32"/>
+          <w:szCs w:val="32"/>
+          <w:rtl/>
+          <w:lang w:bidi="fa-IR"/>
+        </w:rPr>
+        <w:t xml:space="preserve"> یک آستانه ای برای محدود کردن میزان </w:t>
+      </w:r>
+      <w:r>
+        <w:rPr>
+          <w:rFonts w:ascii="Comic Sans MS" w:hAnsi="Comic Sans MS" w:cs="B Nazanin"/>
+          <w:sz w:val="32"/>
+          <w:szCs w:val="32"/>
+          <w:lang w:bidi="fa-IR"/>
+        </w:rPr>
+        <w:t>contrast</w:t>
+      </w:r>
+      <w:r>
+        <w:rPr>
+          <w:rFonts w:ascii="Comic Sans MS" w:hAnsi="Comic Sans MS" w:cs="B Nazanin" w:hint="cs"/>
+          <w:sz w:val="32"/>
+          <w:szCs w:val="32"/>
+          <w:rtl/>
+          <w:lang w:bidi="fa-IR"/>
+        </w:rPr>
+        <w:t xml:space="preserve"> قرار میدهیم هر چه قدر مقدار آن بیشتر باشد یعنی </w:t>
+      </w:r>
+      <w:r>
+        <w:rPr>
+          <w:rFonts w:ascii="Comic Sans MS" w:hAnsi="Comic Sans MS" w:cs="B Nazanin"/>
+          <w:sz w:val="32"/>
+          <w:szCs w:val="32"/>
+          <w:lang w:bidi="fa-IR"/>
+        </w:rPr>
+        <w:t>contrast</w:t>
+      </w:r>
+      <w:r>
+        <w:rPr>
+          <w:rFonts w:ascii="Comic Sans MS" w:hAnsi="Comic Sans MS" w:cs="B Nazanin" w:hint="cs"/>
+          <w:sz w:val="32"/>
+          <w:szCs w:val="32"/>
+          <w:rtl/>
+          <w:lang w:bidi="fa-IR"/>
+        </w:rPr>
+        <w:t xml:space="preserve"> بیشتری دارد. </w:t>
+      </w:r>
+      <w:proofErr w:type="spellStart"/>
+      <w:r>
+        <w:rPr>
+          <w:rFonts w:ascii="Comic Sans MS" w:hAnsi="Comic Sans MS" w:cs="B Nazanin"/>
+          <w:sz w:val="32"/>
+          <w:szCs w:val="32"/>
+          <w:lang w:bidi="fa-IR"/>
+        </w:rPr>
+        <w:t>tileGridSize</w:t>
+      </w:r>
+      <w:proofErr w:type="spellEnd"/>
+      <w:r>
+        <w:rPr>
+          <w:rFonts w:ascii="Comic Sans MS" w:hAnsi="Comic Sans MS" w:cs="B Nazanin" w:hint="cs"/>
+          <w:sz w:val="32"/>
+          <w:szCs w:val="32"/>
+          <w:rtl/>
+          <w:lang w:bidi="fa-IR"/>
+        </w:rPr>
+        <w:t xml:space="preserve"> میاد و سایز هر کدام از آنها </w:t>
+      </w:r>
+      <w:proofErr w:type="spellStart"/>
+      <w:r>
+        <w:rPr>
+          <w:rFonts w:ascii="Comic Sans MS" w:hAnsi="Comic Sans MS" w:cs="B Nazanin" w:hint="cs"/>
+          <w:sz w:val="32"/>
+          <w:szCs w:val="32"/>
+          <w:rtl/>
+          <w:lang w:bidi="fa-IR"/>
+        </w:rPr>
+        <w:t>هیستوگرام</w:t>
+      </w:r>
+      <w:proofErr w:type="spellEnd"/>
+      <w:r>
+        <w:rPr>
+          <w:rFonts w:ascii="Comic Sans MS" w:hAnsi="Comic Sans MS" w:cs="B Nazanin" w:hint="cs"/>
+          <w:sz w:val="32"/>
+          <w:szCs w:val="32"/>
+          <w:rtl/>
+          <w:lang w:bidi="fa-IR"/>
+        </w:rPr>
+        <w:t xml:space="preserve"> هایی که گفتیم که به صورت محلی بودن را مشخص میکند. </w:t>
+      </w:r>
+    </w:p>
+    <w:p>
+      <w:pPr>
+        <w:bidi/>
+        <w:jc w:val="both"/>
+        <w:rPr>
+          <w:rFonts w:ascii="Comic Sans MS" w:hAnsi="Comic Sans MS" w:cs="B Nazanin"/>
+          <w:sz w:val="32"/>
+          <w:szCs w:val="32"/>
+          <w:rtl/>
+          <w:lang w:bidi="fa-IR"/>
+        </w:rPr>
+      </w:pPr>
+      <w:r>
+        <w:rPr>
+          <w:rFonts w:ascii="Comic Sans MS" w:hAnsi="Comic Sans MS" w:cs="B Nazanin" w:hint="cs"/>
+          <w:sz w:val="32"/>
+          <w:szCs w:val="32"/>
+          <w:rtl/>
+          <w:lang w:bidi="fa-IR"/>
+        </w:rPr>
+        <w:t xml:space="preserve">دقت شود که ما یکبار دو فیلتر گفته شده را روی تصویر اصلی اعمال میکنیم و یکبار میایم و فیلتر </w:t>
+      </w:r>
+      <w:proofErr w:type="spellStart"/>
+      <w:r>
+        <w:rPr>
+          <w:rFonts w:ascii="Comic Sans MS" w:hAnsi="Comic Sans MS" w:cs="B Nazanin"/>
+          <w:sz w:val="32"/>
+          <w:szCs w:val="32"/>
+          <w:lang w:bidi="fa-IR"/>
+        </w:rPr>
+        <w:t>scharr</w:t>
+      </w:r>
+      <w:proofErr w:type="spellEnd"/>
+      <w:r>
+        <w:rPr>
+          <w:rFonts w:ascii="Comic Sans MS" w:hAnsi="Comic Sans MS" w:cs="B Nazanin" w:hint="cs"/>
+          <w:sz w:val="32"/>
+          <w:szCs w:val="32"/>
+          <w:rtl/>
+          <w:lang w:bidi="fa-IR"/>
+        </w:rPr>
+        <w:t xml:space="preserve"> را روی عکس </w:t>
+      </w:r>
+      <w:r>
+        <w:rPr>
+          <w:rFonts w:ascii="Comic Sans MS" w:hAnsi="Comic Sans MS" w:cs="B Nazanin"/>
+          <w:sz w:val="32"/>
+          <w:szCs w:val="32"/>
+          <w:lang w:bidi="fa-IR"/>
+        </w:rPr>
+        <w:t>CLAHE</w:t>
+      </w:r>
+      <w:r>
+        <w:rPr>
+          <w:rFonts w:ascii="Comic Sans MS" w:hAnsi="Comic Sans MS" w:cs="B Nazanin" w:hint="cs"/>
+          <w:sz w:val="32"/>
+          <w:szCs w:val="32"/>
+          <w:rtl/>
+          <w:lang w:bidi="fa-IR"/>
+        </w:rPr>
+        <w:t xml:space="preserve"> اعمال میکنیم. </w:t>
+      </w:r>
+    </w:p>
+    <w:p>
+      <w:pPr>
+        <w:shd w:val="clear" w:color="auto" w:fill="C1FFFF" w:themeFill="accent1" w:themeFillTint="66"/>
+        <w:bidi/>
+        <w:jc w:val="center"/>
+        <w:rPr>
+          <w:rFonts w:ascii="Comic Sans MS" w:hAnsi="Comic Sans MS" w:cs="B Nazanin"/>
+          <w:b/>
+          <w:bCs/>
+          <w:sz w:val="32"/>
+          <w:szCs w:val="32"/>
+          <w:rtl/>
+          <w:lang w:bidi="fa-IR"/>
+        </w:rPr>
+      </w:pPr>
+      <w:r>
+        <w:rPr>
+          <w:rFonts w:ascii="Comic Sans MS" w:hAnsi="Comic Sans MS" w:cs="B Nazanin" w:hint="cs"/>
+          <w:b/>
+          <w:bCs/>
+          <w:sz w:val="32"/>
+          <w:szCs w:val="32"/>
+          <w:rtl/>
+          <w:lang w:bidi="fa-IR"/>
+        </w:rPr>
+        <w:t xml:space="preserve">اعمال فیلتر </w:t>
+      </w:r>
+      <w:proofErr w:type="spellStart"/>
+      <w:r>
+        <w:rPr>
+          <w:rFonts w:ascii="Comic Sans MS" w:hAnsi="Comic Sans MS" w:cs="B Nazanin"/>
+          <w:b/>
+          <w:bCs/>
+          <w:sz w:val="32"/>
+          <w:szCs w:val="32"/>
+          <w:lang w:bidi="fa-IR"/>
+        </w:rPr>
+        <w:t>scharr</w:t>
+      </w:r>
+      <w:proofErr w:type="spellEnd"/>
+      <w:r>
+        <w:rPr>
+          <w:rFonts w:ascii="Comic Sans MS" w:hAnsi="Comic Sans MS" w:cs="B Nazanin" w:hint="cs"/>
+          <w:b/>
+          <w:bCs/>
+          <w:sz w:val="32"/>
+          <w:szCs w:val="32"/>
+          <w:rtl/>
+          <w:lang w:bidi="fa-IR"/>
+        </w:rPr>
+        <w:t xml:space="preserve"> روی تصویر </w:t>
+      </w:r>
+      <w:r>
+        <w:rPr>
+          <w:rFonts w:ascii="Comic Sans MS" w:hAnsi="Comic Sans MS" w:cs="B Nazanin"/>
+          <w:b/>
+          <w:bCs/>
+          <w:sz w:val="32"/>
+          <w:szCs w:val="32"/>
+          <w:lang w:bidi="fa-IR"/>
+        </w:rPr>
+        <w:t>CLAHE</w:t>
+      </w:r>
+    </w:p>
+    <w:p>
+      <w:pPr>
+        <w:bidi/>
+        <w:jc w:val="both"/>
+        <w:rPr>
+          <w:rFonts w:ascii="Comic Sans MS" w:hAnsi="Comic Sans MS" w:cs="B Nazanin"/>
+          <w:sz w:val="32"/>
+          <w:szCs w:val="32"/>
+          <w:rtl/>
+          <w:lang w:bidi="fa-IR"/>
+        </w:rPr>
+      </w:pPr>
+      <w:r>
+        <w:rPr>
+          <w:noProof/>
+        </w:rPr>
+        <w:drawing>
+          <wp:inline distT="0" distB="0" distL="0" distR="0" wp14:anchorId="4FBB710B" wp14:editId="30DC92E7">
+            <wp:extent cx="5943600" cy="914400"/>
+            <wp:effectExtent l="0" t="0" r="0" b="0"/>
+            <wp:docPr id="1587529522" name="Picture 1"/>
+            <wp:cNvGraphicFramePr>
+              <a:graphicFrameLocks xmlns:a="http://schemas.openxmlformats.org/drawingml/2006/main" noChangeAspect="1"/>
+            </wp:cNvGraphicFramePr>
+            <a:graphic xmlns:a="http://schemas.openxmlformats.org/drawingml/2006/main">
+              <a:graphicData uri="http://schemas.openxmlformats.org/drawingml/2006/picture">
+                <pic:pic xmlns:pic="http://schemas.openxmlformats.org/drawingml/2006/picture">
+                  <pic:nvPicPr>
+                    <pic:cNvPr id="1587529522" name=""/>
+                    <pic:cNvPicPr/>
+                  </pic:nvPicPr>
+                  <pic:blipFill>
+                    <a:blip r:embed="rId18"/>
+                    <a:stretch>
+                      <a:fillRect/>
+                    </a:stretch>
+                  </pic:blipFill>
+                  <pic:spPr>
+                    <a:xfrm>
+                      <a:off x="0" y="0"/>
+                      <a:ext cx="5943600" cy="914400"/>
+                    </a:xfrm>
+                    <a:prstGeom prst="rect">
+                      <a:avLst/>
+                    </a:prstGeom>
+                  </pic:spPr>
+                </pic:pic>
+              </a:graphicData>
+            </a:graphic>
+          </wp:inline>
+        </w:drawing>
+      </w:r>
+    </w:p>
+    <w:p>
+      <w:pPr>
+        <w:bidi/>
+        <w:jc w:val="both"/>
+        <w:rPr>
+          <w:rFonts w:ascii="Comic Sans MS" w:hAnsi="Comic Sans MS" w:cs="B Nazanin"/>
+          <w:sz w:val="32"/>
+          <w:szCs w:val="32"/>
+          <w:rtl/>
+          <w:lang w:bidi="fa-IR"/>
+        </w:rPr>
+      </w:pPr>
+      <w:r>
+        <w:rPr>
+          <w:rFonts w:ascii="Comic Sans MS" w:hAnsi="Comic Sans MS" w:cs="B Nazanin" w:hint="cs"/>
+          <w:sz w:val="32"/>
+          <w:szCs w:val="32"/>
+          <w:rtl/>
+          <w:lang w:bidi="fa-IR"/>
+        </w:rPr>
+        <w:lastRenderedPageBreak/>
+        <w:t>مانند قبل صرفا فیلتر اعمال کردیم و بعد خروجی را نمایش میدهیم.</w:t>
+      </w:r>
+    </w:p>
+    <w:p>
+      <w:pPr>
+        <w:pStyle w:val="Heading3"/>
+        <w:shd w:val="clear" w:color="auto" w:fill="C1FFFF" w:themeFill="accent1" w:themeFillTint="66"/>
+        <w:bidi/>
+        <w:jc w:val="center"/>
+        <w:rPr>
+          <w:rFonts w:cs="B Nazanin"/>
+          <w:b/>
+          <w:bCs/>
+          <w:color w:val="000000" w:themeColor="text1"/>
+          <w:sz w:val="32"/>
+          <w:szCs w:val="32"/>
+          <w:rtl/>
+          <w:lang w:bidi="fa-IR"/>
+        </w:rPr>
+      </w:pPr>
+      <w:bookmarkStart w:id="10" w:name="_Toc196511863"/>
+      <w:r>
+        <w:rPr>
+          <w:rFonts w:cs="B Nazanin" w:hint="cs"/>
+          <w:b/>
+          <w:bCs/>
+          <w:color w:val="000000" w:themeColor="text1"/>
+          <w:sz w:val="32"/>
+          <w:szCs w:val="32"/>
+          <w:rtl/>
+          <w:lang w:bidi="fa-IR"/>
+        </w:rPr>
+        <w:t>خروجی</w:t>
+      </w:r>
+      <w:bookmarkEnd w:id="10"/>
+    </w:p>
+    <w:p>
+      <w:pPr>
+        <w:bidi/>
+        <w:jc w:val="both"/>
+        <w:rPr>
+          <w:rFonts w:ascii="Comic Sans MS" w:hAnsi="Comic Sans MS" w:cs="B Nazanin"/>
+          <w:sz w:val="32"/>
+          <w:szCs w:val="32"/>
+          <w:rtl/>
+          <w:lang w:bidi="fa-IR"/>
+        </w:rPr>
+      </w:pPr>
+      <w:r>
+        <w:rPr>
+          <w:rFonts w:ascii="Comic Sans MS" w:hAnsi="Comic Sans MS" w:cs="B Nazanin"/>
+          <w:noProof/>
+          <w:sz w:val="32"/>
+          <w:szCs w:val="32"/>
+          <w:lang w:bidi="fa-IR"/>
+        </w:rPr>
+        <w:drawing>
+          <wp:inline distT="0" distB="0" distL="0" distR="0" wp14:anchorId="0B95C5BC" wp14:editId="618849F7">
+            <wp:extent cx="5933440" cy="3764280"/>
+            <wp:effectExtent l="0" t="0" r="0" b="7620"/>
+            <wp:docPr id="19872701" name="Picture 3"/>
+            <wp:cNvGraphicFramePr>
+              <a:graphicFrameLocks xmlns:a="http://schemas.openxmlformats.org/drawingml/2006/main" noChangeAspect="1"/>
+            </wp:cNvGraphicFramePr>
+            <a:graphic xmlns:a="http://schemas.openxmlformats.org/drawingml/2006/main">
+              <a:graphicData uri="http://schemas.openxmlformats.org/drawingml/2006/picture">
+                <pic:pic xmlns:pic="http://schemas.openxmlformats.org/drawingml/2006/picture">
+                  <pic:nvPicPr>
+                    <pic:cNvPr id="0" name="Picture 3"/>
+                    <pic:cNvPicPr>
+                      <a:picLocks noChangeAspect="1" noChangeArrowheads="1"/>
+                    </pic:cNvPicPr>
+                  </pic:nvPicPr>
+                  <pic:blipFill>
+                    <a:blip r:embed="rId19" cstate="print">
+                      <a:extLst>
+                        <a:ext uri="{28A0092B-C50C-407E-A947-70E740481C1C}">
+                          <a14:useLocalDpi xmlns:a14="http://schemas.microsoft.com/office/drawing/2010/main" val="0"/>
+                        </a:ext>
+                      </a:extLst>
+                    </a:blip>
+                    <a:srcRect/>
+                    <a:stretch>
+                      <a:fillRect/>
+                    </a:stretch>
+                  </pic:blipFill>
+                  <pic:spPr bwMode="auto">
+                    <a:xfrm>
+                      <a:off x="0" y="0"/>
+                      <a:ext cx="5933440" cy="3764280"/>
+                    </a:xfrm>
+                    <a:prstGeom prst="rect">
+                      <a:avLst/>
+                    </a:prstGeom>
+                    <a:noFill/>
+                    <a:ln>
+                      <a:noFill/>
+                    </a:ln>
+                  </pic:spPr>
+                </pic:pic>
+              </a:graphicData>
+            </a:graphic>
+          </wp:inline>
+        </w:drawing>
+      </w:r>
+    </w:p>
+    <w:p>
+      <w:pPr>
+        <w:bidi/>
+        <w:jc w:val="both"/>
+        <w:rPr>
+          <w:rFonts w:ascii="Comic Sans MS" w:hAnsi="Comic Sans MS" w:cs="B Nazanin" w:hint="cs"/>
+          <w:sz w:val="32"/>
+          <w:szCs w:val="32"/>
+          <w:rtl/>
+          <w:lang w:bidi="fa-IR"/>
+        </w:rPr>
+      </w:pPr>
+      <w:r>
+        <w:rPr>
+          <w:rFonts w:ascii="Comic Sans MS" w:hAnsi="Comic Sans MS" w:cs="B Nazanin" w:hint="cs"/>
+          <w:sz w:val="32"/>
+          <w:szCs w:val="32"/>
+          <w:rtl/>
+          <w:lang w:bidi="fa-IR"/>
+        </w:rPr>
+        <w:t xml:space="preserve">همانطور که قابل مشاهده است لبه ها در تصویر تولید شده توسط </w:t>
+      </w:r>
+      <w:r>
+        <w:rPr>
+          <w:rFonts w:ascii="Comic Sans MS" w:hAnsi="Comic Sans MS" w:cs="B Nazanin"/>
+          <w:sz w:val="32"/>
+          <w:szCs w:val="32"/>
+          <w:lang w:bidi="fa-IR"/>
+        </w:rPr>
+        <w:t>CLAHE</w:t>
+      </w:r>
+      <w:r>
+        <w:rPr>
+          <w:rFonts w:ascii="Comic Sans MS" w:hAnsi="Comic Sans MS" w:cs="B Nazanin" w:hint="cs"/>
+          <w:sz w:val="32"/>
+          <w:szCs w:val="32"/>
+          <w:rtl/>
+          <w:lang w:bidi="fa-IR"/>
+        </w:rPr>
+        <w:t xml:space="preserve"> برجسته تر  و واضح تر هستند نسبت به عکس اصلی. </w:t>
       </w:r>
     </w:p>
     <w:sectPr>
-      <w:footerReference w:type="default" r:id="rId17"/>
+      <w:footerReference w:type="default" r:id="rId20"/>
       <w:pgSz w:w="12240" w:h="15840"/>
       <w:pgMar w:top="1440" w:right="1440" w:bottom="1440" w:left="1440" w:header="720" w:footer="720" w:gutter="0"/>
       <w:pgBorders w:offsetFrom="page">

</xml_diff>

<commit_message>
[ADD] part a of Q.#5 from first DIP HW added.
</commit_message>
<xml_diff>
--- a/Digital Image Processing/HW & PR/HW01 & PR01/04/04.docx
+++ b/Digital Image Processing/HW & PR/HW01 & PR01/04/04.docx
@@ -418,6 +418,7 @@
               <w:rPr>
                 <w:noProof/>
                 <w:webHidden/>
+                <w:rtl/>
               </w:rPr>
               <w:t>3</w:t>
             </w:r>
@@ -493,6 +494,7 @@
               <w:rPr>
                 <w:noProof/>
                 <w:webHidden/>
+                <w:rtl/>
               </w:rPr>
               <w:t>3</w:t>
             </w:r>
@@ -568,6 +570,7 @@
               <w:rPr>
                 <w:noProof/>
                 <w:webHidden/>
+                <w:rtl/>
               </w:rPr>
               <w:t>5</w:t>
             </w:r>
@@ -655,6 +658,7 @@
               <w:rPr>
                 <w:noProof/>
                 <w:webHidden/>
+                <w:rtl/>
               </w:rPr>
               <w:t>6</w:t>
             </w:r>
@@ -754,6 +758,7 @@
               <w:rPr>
                 <w:noProof/>
                 <w:webHidden/>
+                <w:rtl/>
               </w:rPr>
               <w:t>7</w:t>
             </w:r>
@@ -829,6 +834,7 @@
               <w:rPr>
                 <w:noProof/>
                 <w:webHidden/>
+                <w:rtl/>
               </w:rPr>
               <w:t>7</w:t>
             </w:r>
@@ -904,6 +910,7 @@
               <w:rPr>
                 <w:noProof/>
                 <w:webHidden/>
+                <w:rtl/>
               </w:rPr>
               <w:t>8</w:t>
             </w:r>
@@ -991,6 +998,7 @@
               <w:rPr>
                 <w:noProof/>
                 <w:webHidden/>
+                <w:rtl/>
               </w:rPr>
               <w:t>9</w:t>
             </w:r>
@@ -1066,6 +1074,7 @@
               <w:rPr>
                 <w:noProof/>
                 <w:webHidden/>
+                <w:rtl/>
               </w:rPr>
               <w:t>9</w:t>
             </w:r>
@@ -1141,6 +1150,7 @@
               <w:rPr>
                 <w:noProof/>
                 <w:webHidden/>
+                <w:rtl/>
               </w:rPr>
               <w:t>10</w:t>
             </w:r>
@@ -1228,6 +1238,7 @@
               <w:rPr>
                 <w:noProof/>
                 <w:webHidden/>
+                <w:rtl/>
               </w:rPr>
               <w:t>11</w:t>
             </w:r>

</xml_diff>